<commit_message>
Rapport struktur opsætning wip1
</commit_message>
<xml_diff>
--- a/Rapport Tekst.docx
+++ b/Rapport Tekst.docx
@@ -91,15 +91,72 @@
         <w:spacing w:after="0"/>
       </w:pPr>
       <w:r>
-        <w:t xml:space="preserve">Fortæl nyt til præsentation som ikke var i rapporten. Sæt modeller bagerst i </w:t>
-      </w:r>
-      <w:proofErr w:type="spellStart"/>
-      <w:r>
-        <w:t>Powerpoint</w:t>
-      </w:r>
-      <w:proofErr w:type="spellEnd"/>
-      <w:r>
-        <w:t xml:space="preserve">. </w:t>
+        <w:t xml:space="preserve">Fortæl nyt til præsentation som ikke var i rapporten. Sæt modeller bagerst i Powerpoint. </w:t>
+      </w:r>
+    </w:p>
+    <w:p>
+      <w:pPr>
+        <w:spacing w:after="0"/>
+      </w:pPr>
+    </w:p>
+    <w:p>
+      <w:pPr>
+        <w:spacing w:after="0"/>
+      </w:pPr>
+      <w:r>
+        <w:t>Værktøjer der forventes at benyttes:</w:t>
+      </w:r>
+    </w:p>
+    <w:p>
+      <w:pPr>
+        <w:pStyle w:val="Listeafsnit"/>
+        <w:numPr>
+          <w:ilvl w:val="0"/>
+          <w:numId w:val="1"/>
+        </w:numPr>
+        <w:spacing w:after="0"/>
+      </w:pPr>
+      <w:r>
+        <w:t>HTML og CSS</w:t>
+      </w:r>
+    </w:p>
+    <w:p>
+      <w:pPr>
+        <w:pStyle w:val="Listeafsnit"/>
+        <w:numPr>
+          <w:ilvl w:val="0"/>
+          <w:numId w:val="1"/>
+        </w:numPr>
+        <w:spacing w:after="0"/>
+      </w:pPr>
+      <w:r>
+        <w:t>GitHub</w:t>
+      </w:r>
+    </w:p>
+    <w:p>
+      <w:pPr>
+        <w:pStyle w:val="Listeafsnit"/>
+        <w:numPr>
+          <w:ilvl w:val="0"/>
+          <w:numId w:val="1"/>
+        </w:numPr>
+        <w:spacing w:after="0"/>
+      </w:pPr>
+      <w:r>
+        <w:t>Photoshop, Illustrator og/eller Lightroom Classic</w:t>
+      </w:r>
+    </w:p>
+    <w:p>
+      <w:pPr>
+        <w:pStyle w:val="Listeafsnit"/>
+        <w:numPr>
+          <w:ilvl w:val="0"/>
+          <w:numId w:val="1"/>
+        </w:numPr>
+        <w:spacing w:after="0"/>
+      </w:pPr>
+      <w:r>
+        <w:t>InDesign</w:t>
       </w:r>
     </w:p>
     <w:p>
@@ -207,15 +264,8 @@
           <w:highlight w:val="yellow"/>
         </w:rPr>
         <w:br/>
-      </w:r>
-      <w:proofErr w:type="spellStart"/>
-      <w:r>
-        <w:rPr>
-          <w:highlight w:val="yellow"/>
-        </w:rPr>
         <w:t>Eksamensår</w:t>
       </w:r>
-      <w:proofErr w:type="spellEnd"/>
     </w:p>
     <w:p>
       <w:pPr>
@@ -361,21 +411,7 @@
         <w:rPr>
           <w:highlight w:val="yellow"/>
         </w:rPr>
-        <w:t xml:space="preserve">Hypoteser at </w:t>
-      </w:r>
-      <w:proofErr w:type="spellStart"/>
-      <w:r>
-        <w:rPr>
-          <w:highlight w:val="yellow"/>
-        </w:rPr>
-        <w:t>be</w:t>
-      </w:r>
-      <w:proofErr w:type="spellEnd"/>
-      <w:r>
-        <w:rPr>
-          <w:highlight w:val="yellow"/>
-        </w:rPr>
-        <w:t>/afkræftes</w:t>
+        <w:t>Hypoteser at be/afkræftes</w:t>
       </w:r>
     </w:p>
     <w:p>
@@ -390,21 +426,7 @@
         <w:rPr>
           <w:highlight w:val="yellow"/>
         </w:rPr>
-        <w:t xml:space="preserve">Afgræns </w:t>
-      </w:r>
-      <w:proofErr w:type="spellStart"/>
-      <w:r>
-        <w:rPr>
-          <w:highlight w:val="yellow"/>
-        </w:rPr>
-        <w:t>indefor</w:t>
-      </w:r>
-      <w:proofErr w:type="spellEnd"/>
-      <w:r>
-        <w:rPr>
-          <w:highlight w:val="yellow"/>
-        </w:rPr>
-        <w:t xml:space="preserve"> emne</w:t>
+        <w:t>Afgræns indefor emne</w:t>
       </w:r>
     </w:p>
     <w:p>
@@ -455,6 +477,7 @@
         <w:spacing w:after="0"/>
       </w:pPr>
       <w:r>
+        <w:lastRenderedPageBreak/>
         <w:t>Afgrænsning</w:t>
       </w:r>
     </w:p>
@@ -472,6 +495,28 @@
     </w:p>
     <w:p>
       <w:pPr>
+        <w:pStyle w:val="Listeafsnit"/>
+        <w:numPr>
+          <w:ilvl w:val="1"/>
+          <w:numId w:val="1"/>
+        </w:numPr>
+        <w:spacing w:after="0"/>
+      </w:pPr>
+      <w:r>
+        <w:t xml:space="preserve">Vil ikke snakke om markedsføring af deres </w:t>
+      </w:r>
+      <w:r>
+        <w:t xml:space="preserve">brand og </w:t>
+      </w:r>
+      <w:r>
+        <w:t>produkter udover deres placering på hjemmeside</w:t>
+      </w:r>
+      <w:r>
+        <w:t xml:space="preserve"> (ie: ikke marketing og promotion mix etc.)</w:t>
+      </w:r>
+    </w:p>
+    <w:p>
+      <w:pPr>
         <w:spacing w:after="0"/>
       </w:pPr>
       <w:r>
@@ -525,28 +570,733 @@
         <w:spacing w:after="0"/>
       </w:pPr>
       <w:r>
+        <w:t>Kildekritik</w:t>
+      </w:r>
+    </w:p>
+    <w:p>
+      <w:pPr>
+        <w:spacing w:after="0"/>
+        <w:ind w:firstLine="1304"/>
+      </w:pPr>
+      <w:r>
+        <w:rPr>
+          <w:highlight w:val="yellow"/>
+        </w:rPr>
+        <w:t>Redegør for kilders troværdigheder eller mangel derpå</w:t>
+      </w:r>
+    </w:p>
+    <w:p>
+      <w:pPr>
+        <w:spacing w:after="0"/>
+      </w:pPr>
+      <w:r>
+        <w:t>Selve opgavens indhold</w:t>
+      </w:r>
+    </w:p>
+    <w:p>
+      <w:pPr>
+        <w:spacing w:after="0"/>
+      </w:pPr>
+      <w:r>
+        <w:tab/>
+        <w:t>Præsentation og analyse af virksomheden</w:t>
+      </w:r>
+    </w:p>
+    <w:p>
+      <w:pPr>
+        <w:spacing w:after="0"/>
+      </w:pPr>
+      <w:r>
+        <w:tab/>
+      </w:r>
+      <w:r>
+        <w:tab/>
+        <w:t>Fokus på strategi og forretningsområde (produkt og marked)</w:t>
+      </w:r>
+    </w:p>
+    <w:p>
+      <w:pPr>
+        <w:pStyle w:val="Listeafsnit"/>
+        <w:numPr>
+          <w:ilvl w:val="2"/>
+          <w:numId w:val="1"/>
+        </w:numPr>
+        <w:spacing w:after="0"/>
+      </w:pPr>
+      <w:r>
+        <w:t>SWOT</w:t>
+      </w:r>
+      <w:r>
+        <w:t xml:space="preserve"> (se Markedsføring 2022.pfd)</w:t>
+      </w:r>
+    </w:p>
+    <w:p>
+      <w:pPr>
+        <w:pStyle w:val="Listeafsnit"/>
+        <w:numPr>
+          <w:ilvl w:val="2"/>
+          <w:numId w:val="1"/>
+        </w:numPr>
+        <w:spacing w:after="0"/>
+      </w:pPr>
+      <w:r>
+        <w:t>Ikke PEST?</w:t>
+      </w:r>
+    </w:p>
+    <w:p>
+      <w:pPr>
+        <w:pStyle w:val="Listeafsnit"/>
+        <w:numPr>
+          <w:ilvl w:val="2"/>
+          <w:numId w:val="1"/>
+        </w:numPr>
+        <w:spacing w:after="0"/>
+      </w:pPr>
+      <w:r>
+        <w:t>BMC</w:t>
+      </w:r>
+    </w:p>
+    <w:p>
+      <w:pPr>
+        <w:pStyle w:val="Listeafsnit"/>
+        <w:numPr>
+          <w:ilvl w:val="2"/>
+          <w:numId w:val="1"/>
+        </w:numPr>
+        <w:spacing w:after="0"/>
+      </w:pPr>
+      <w:r>
+        <w:t>Målgruppe (hvem laver de produkter og henvender sig til?)</w:t>
+      </w:r>
+    </w:p>
+    <w:p>
+      <w:pPr>
+        <w:pStyle w:val="Listeafsnit"/>
+        <w:numPr>
+          <w:ilvl w:val="3"/>
+          <w:numId w:val="1"/>
+        </w:numPr>
+        <w:spacing w:after="0"/>
+      </w:pPr>
+      <w:r>
+        <w:t>Produkt target audience</w:t>
+      </w:r>
+    </w:p>
+    <w:p>
+      <w:pPr>
+        <w:pStyle w:val="Listeafsnit"/>
+        <w:numPr>
+          <w:ilvl w:val="3"/>
+          <w:numId w:val="1"/>
+        </w:numPr>
+        <w:spacing w:after="0"/>
+      </w:pPr>
+      <w:r>
+        <w:t>Segmenter / segmentering</w:t>
+      </w:r>
+    </w:p>
+    <w:p>
+      <w:pPr>
+        <w:pStyle w:val="Listeafsnit"/>
+        <w:numPr>
+          <w:ilvl w:val="3"/>
+          <w:numId w:val="1"/>
+        </w:numPr>
+        <w:spacing w:after="0"/>
+      </w:pPr>
+      <w:r>
+        <w:t>Evt. Gamer personligheder / typer</w:t>
+      </w:r>
+    </w:p>
+    <w:p>
+      <w:pPr>
+        <w:pStyle w:val="Listeafsnit"/>
+        <w:numPr>
+          <w:ilvl w:val="3"/>
+          <w:numId w:val="1"/>
+        </w:numPr>
+        <w:spacing w:after="0"/>
+      </w:pPr>
+      <w:r>
+        <w:t>Kriterier (Geografiske, Demografiske, Psykografiske, Adfærdsmæssige, Teknografiske) (se Målgrupper E2022.pdf)</w:t>
+      </w:r>
+    </w:p>
+    <w:p>
+      <w:pPr>
+        <w:pStyle w:val="Listeafsnit"/>
+        <w:numPr>
+          <w:ilvl w:val="3"/>
+          <w:numId w:val="1"/>
+        </w:numPr>
+        <w:spacing w:after="0"/>
+      </w:pPr>
+      <w:r>
+        <w:t>Homogen eller sammensat målgruppe?</w:t>
+      </w:r>
+      <w:r>
+        <w:t xml:space="preserve"> Antal målgrupper?</w:t>
+      </w:r>
+    </w:p>
+    <w:p>
+      <w:pPr>
+        <w:pStyle w:val="Listeafsnit"/>
+        <w:numPr>
+          <w:ilvl w:val="3"/>
+          <w:numId w:val="1"/>
+        </w:numPr>
+        <w:spacing w:after="0"/>
+      </w:pPr>
+      <w:r>
+        <w:t>Evt. undersøg muligheder for nye målgrupper / udvid eksisterende etc.</w:t>
+      </w:r>
+    </w:p>
+    <w:p>
+      <w:pPr>
+        <w:pStyle w:val="Listeafsnit"/>
+        <w:numPr>
+          <w:ilvl w:val="3"/>
+          <w:numId w:val="1"/>
+        </w:numPr>
+        <w:spacing w:after="0"/>
+      </w:pPr>
+      <w:r>
+        <w:t>Personas?</w:t>
+      </w:r>
+    </w:p>
+    <w:p>
+      <w:pPr>
+        <w:pStyle w:val="Listeafsnit"/>
+        <w:numPr>
+          <w:ilvl w:val="2"/>
+          <w:numId w:val="1"/>
+        </w:numPr>
+        <w:spacing w:after="0"/>
+      </w:pPr>
+      <w:r>
+        <w:t>Evt. boston model (cash cow etc.)</w:t>
+      </w:r>
+    </w:p>
+    <w:p>
+      <w:pPr>
+        <w:pStyle w:val="Listeafsnit"/>
+        <w:numPr>
+          <w:ilvl w:val="2"/>
+          <w:numId w:val="1"/>
+        </w:numPr>
+        <w:spacing w:after="0"/>
+      </w:pPr>
+      <w:r>
+        <w:t>Kommunikationsmodel</w:t>
+      </w:r>
+      <w:r>
+        <w:t xml:space="preserve"> (vælg, se kommunikationsmodeller2022.pdf)</w:t>
+      </w:r>
+    </w:p>
+    <w:p>
+      <w:pPr>
+        <w:pStyle w:val="Listeafsnit"/>
+        <w:numPr>
+          <w:ilvl w:val="2"/>
+          <w:numId w:val="1"/>
+        </w:numPr>
+        <w:spacing w:after="0"/>
+      </w:pPr>
+      <w:r>
+        <w:t>Brand analyse (firma og produkt(er))</w:t>
+      </w:r>
+    </w:p>
+    <w:p>
+      <w:pPr>
+        <w:pStyle w:val="Listeafsnit"/>
+        <w:numPr>
+          <w:ilvl w:val="2"/>
+          <w:numId w:val="1"/>
+        </w:numPr>
+        <w:spacing w:after="0"/>
+      </w:pPr>
+      <w:r>
+        <w:t>Firma positionering (pris ift. kvalitet) og positioneringsstrategi</w:t>
+      </w:r>
+      <w:r>
+        <w:t xml:space="preserve"> (se MarketingogBranding2022.pdf)</w:t>
+      </w:r>
+    </w:p>
+    <w:p>
+      <w:pPr>
+        <w:pStyle w:val="Listeafsnit"/>
+        <w:numPr>
+          <w:ilvl w:val="2"/>
+          <w:numId w:val="1"/>
+        </w:numPr>
+        <w:spacing w:after="0"/>
+      </w:pPr>
+      <w:r>
+        <w:t>Brand equity (se MarketingogBranding2022.pdf)</w:t>
+      </w:r>
+    </w:p>
+    <w:p>
+      <w:pPr>
+        <w:pStyle w:val="Listeafsnit"/>
+        <w:numPr>
+          <w:ilvl w:val="3"/>
+          <w:numId w:val="1"/>
+        </w:numPr>
+        <w:spacing w:after="0"/>
+      </w:pPr>
+      <w:r>
+        <w:t>Brand awareness</w:t>
+      </w:r>
+    </w:p>
+    <w:p>
+      <w:pPr>
+        <w:pStyle w:val="Listeafsnit"/>
+        <w:numPr>
+          <w:ilvl w:val="3"/>
+          <w:numId w:val="1"/>
+        </w:numPr>
+        <w:spacing w:after="0"/>
+      </w:pPr>
+      <w:r>
+        <w:t>Percieved Quality</w:t>
+      </w:r>
+      <w:r>
+        <w:t xml:space="preserve"> (hvad forventes?)</w:t>
+      </w:r>
+    </w:p>
+    <w:p>
+      <w:pPr>
+        <w:pStyle w:val="Listeafsnit"/>
+        <w:numPr>
+          <w:ilvl w:val="3"/>
+          <w:numId w:val="1"/>
+        </w:numPr>
+        <w:spacing w:after="0"/>
+      </w:pPr>
+      <w:r>
+        <w:t>Brand Association</w:t>
+      </w:r>
+    </w:p>
+    <w:p>
+      <w:pPr>
+        <w:pStyle w:val="Listeafsnit"/>
+        <w:numPr>
+          <w:ilvl w:val="3"/>
+          <w:numId w:val="1"/>
+        </w:numPr>
+        <w:spacing w:after="0"/>
+      </w:pPr>
+      <w:r>
+        <w:t>Brand Loyalty</w:t>
+      </w:r>
+    </w:p>
+    <w:p>
+      <w:pPr>
+        <w:pStyle w:val="Listeafsnit"/>
+        <w:numPr>
+          <w:ilvl w:val="2"/>
+          <w:numId w:val="1"/>
+        </w:numPr>
+        <w:spacing w:after="0"/>
+      </w:pPr>
+      <w:r>
+        <w:t>Menneskelige behov – produkt (se MarketingogBranding2022.pdf)</w:t>
+      </w:r>
+    </w:p>
+    <w:p>
+      <w:pPr>
+        <w:pStyle w:val="Listeafsnit"/>
+        <w:numPr>
+          <w:ilvl w:val="2"/>
+          <w:numId w:val="1"/>
+        </w:numPr>
+        <w:spacing w:after="0"/>
+      </w:pPr>
+      <w:r>
+        <w:t>Evt. Brand personlighed</w:t>
+      </w:r>
+    </w:p>
+    <w:p>
+      <w:pPr>
+        <w:pStyle w:val="Listeafsnit"/>
+        <w:numPr>
+          <w:ilvl w:val="2"/>
+          <w:numId w:val="1"/>
+        </w:numPr>
+        <w:spacing w:after="0"/>
+      </w:pPr>
+      <w:r>
+        <w:t>Brand Voice &amp; Tone</w:t>
+      </w:r>
+    </w:p>
+    <w:p>
+      <w:pPr>
+        <w:pStyle w:val="Listeafsnit"/>
+        <w:numPr>
+          <w:ilvl w:val="2"/>
+          <w:numId w:val="1"/>
+        </w:numPr>
+        <w:spacing w:after="0"/>
+      </w:pPr>
+      <w:r>
+        <w:t>Evt. collabs?</w:t>
+      </w:r>
+    </w:p>
+    <w:p>
+      <w:pPr>
+        <w:pStyle w:val="Listeafsnit"/>
+        <w:numPr>
+          <w:ilvl w:val="2"/>
+          <w:numId w:val="1"/>
+        </w:numPr>
+        <w:spacing w:after="0"/>
+      </w:pPr>
+      <w:r>
+        <w:t>Mission, Vision, Values</w:t>
+      </w:r>
+    </w:p>
+    <w:p>
+      <w:pPr>
+        <w:pStyle w:val="Listeafsnit"/>
+        <w:numPr>
+          <w:ilvl w:val="2"/>
+          <w:numId w:val="1"/>
+        </w:numPr>
+        <w:spacing w:after="0"/>
+      </w:pPr>
+      <w:r>
+        <w:t>Evt. Storytelling? (deres oprindelse)</w:t>
+      </w:r>
+    </w:p>
+    <w:p>
+      <w:pPr>
+        <w:pStyle w:val="Listeafsnit"/>
+        <w:numPr>
+          <w:ilvl w:val="2"/>
+          <w:numId w:val="1"/>
+        </w:numPr>
+        <w:spacing w:after="0"/>
+      </w:pPr>
+      <w:r>
+        <w:t>Paid, Owned &amp; Earned Media</w:t>
+      </w:r>
+    </w:p>
+    <w:p>
+      <w:pPr>
+        <w:spacing w:after="0"/>
+      </w:pPr>
+      <w:r>
+        <w:tab/>
+        <w:t>Planlægning og evt. udførelse af brugertest</w:t>
+      </w:r>
+      <w:r>
+        <w:t xml:space="preserve"> (se Testmetoder.pdf og KvalitativMetodeE2022.pdf)</w:t>
+      </w:r>
+    </w:p>
+    <w:p>
+      <w:pPr>
+        <w:pStyle w:val="Listeafsnit"/>
+        <w:numPr>
+          <w:ilvl w:val="2"/>
+          <w:numId w:val="1"/>
+        </w:numPr>
+        <w:spacing w:after="0"/>
+      </w:pPr>
+      <w:r>
+        <w:t>Kva</w:t>
+      </w:r>
+      <w:r>
+        <w:t>nt</w:t>
+      </w:r>
+      <w:r>
+        <w:t>itativ metode</w:t>
+      </w:r>
+    </w:p>
+    <w:p>
+      <w:pPr>
+        <w:pStyle w:val="Listeafsnit"/>
+        <w:numPr>
+          <w:ilvl w:val="3"/>
+          <w:numId w:val="1"/>
+        </w:numPr>
+        <w:spacing w:after="0"/>
+      </w:pPr>
+      <w:r>
         <w:lastRenderedPageBreak/>
-        <w:t>Kildekritik</w:t>
+        <w:t>Spørgeskemaer</w:t>
+      </w:r>
+    </w:p>
+    <w:p>
+      <w:pPr>
+        <w:pStyle w:val="Listeafsnit"/>
+        <w:numPr>
+          <w:ilvl w:val="3"/>
+          <w:numId w:val="1"/>
+        </w:numPr>
+        <w:spacing w:after="0"/>
+      </w:pPr>
+      <w:r>
+        <w:t>Polls?</w:t>
+      </w:r>
+    </w:p>
+    <w:p>
+      <w:pPr>
+        <w:pStyle w:val="Listeafsnit"/>
+        <w:numPr>
+          <w:ilvl w:val="2"/>
+          <w:numId w:val="1"/>
+        </w:numPr>
+        <w:spacing w:after="0"/>
+      </w:pPr>
+      <w:r>
+        <w:t>Kva</w:t>
+      </w:r>
+      <w:r>
+        <w:t>li</w:t>
+      </w:r>
+      <w:r>
+        <w:t>tativ metode</w:t>
+      </w:r>
+    </w:p>
+    <w:p>
+      <w:pPr>
+        <w:pStyle w:val="Listeafsnit"/>
+        <w:numPr>
+          <w:ilvl w:val="3"/>
+          <w:numId w:val="1"/>
+        </w:numPr>
+        <w:spacing w:after="0"/>
+      </w:pPr>
+      <w:r>
+        <w:t>Interviews (+ transskribering)</w:t>
+      </w:r>
+    </w:p>
+    <w:p>
+      <w:pPr>
+        <w:pStyle w:val="Listeafsnit"/>
+        <w:numPr>
+          <w:ilvl w:val="3"/>
+          <w:numId w:val="1"/>
+        </w:numPr>
+        <w:spacing w:after="0"/>
+      </w:pPr>
+      <w:r>
+        <w:t>Fokusgrupper?</w:t>
+      </w:r>
+    </w:p>
+    <w:p>
+      <w:pPr>
+        <w:pStyle w:val="Listeafsnit"/>
+        <w:numPr>
+          <w:ilvl w:val="3"/>
+          <w:numId w:val="1"/>
+        </w:numPr>
+        <w:spacing w:after="0"/>
+      </w:pPr>
+      <w:r>
+        <w:t>Usability test</w:t>
+      </w:r>
+    </w:p>
+    <w:p>
+      <w:pPr>
+        <w:pStyle w:val="Listeafsnit"/>
+        <w:numPr>
+          <w:ilvl w:val="3"/>
+          <w:numId w:val="1"/>
+        </w:numPr>
+        <w:spacing w:after="0"/>
+      </w:pPr>
+      <w:r>
+        <w:t>Tænke-højt-test (THT)</w:t>
+      </w:r>
+    </w:p>
+    <w:p>
+      <w:pPr>
+        <w:spacing w:after="0"/>
+      </w:pPr>
+      <w:r>
+        <w:tab/>
+        <w:t>Dokumentation for teknisk løsning (produkt)</w:t>
+      </w:r>
+    </w:p>
+    <w:p>
+      <w:pPr>
+        <w:spacing w:after="0"/>
+      </w:pPr>
+      <w:r>
+        <w:tab/>
+      </w:r>
+      <w:r>
+        <w:tab/>
+        <w:t>Beskriv brugt HTML/CSS, responsiveness etc.</w:t>
+      </w:r>
+    </w:p>
+    <w:p>
+      <w:pPr>
+        <w:spacing w:after="0"/>
+      </w:pPr>
+      <w:r>
+        <w:tab/>
+      </w:r>
+      <w:r>
+        <w:tab/>
+        <w:t>Beskriv værktøjer (adobe programmer etc.)</w:t>
+      </w:r>
+    </w:p>
+    <w:p>
+      <w:pPr>
+        <w:spacing w:after="0"/>
+      </w:pPr>
+      <w:r>
+        <w:tab/>
+      </w:r>
+      <w:r>
+        <w:tab/>
+        <w:t>Skoleopgave disclaimer</w:t>
+      </w:r>
+    </w:p>
+    <w:p>
+      <w:pPr>
+        <w:spacing w:after="0"/>
+      </w:pPr>
+      <w:r>
+        <w:tab/>
+        <w:t>Design teori</w:t>
+      </w:r>
+    </w:p>
+    <w:p>
+      <w:pPr>
+        <w:spacing w:after="0"/>
+      </w:pPr>
+      <w:r>
+        <w:tab/>
+      </w:r>
+      <w:r>
+        <w:tab/>
+        <w:t>Gennemgå anvendte principper med eksempler</w:t>
+      </w:r>
+    </w:p>
+    <w:p>
+      <w:pPr>
+        <w:pStyle w:val="Listeafsnit"/>
+        <w:numPr>
+          <w:ilvl w:val="2"/>
+          <w:numId w:val="1"/>
+        </w:numPr>
+        <w:spacing w:after="0"/>
+      </w:pPr>
+      <w:r>
+        <w:t>AIDA E (Se Visuel brandidentitet2022.pdf)</w:t>
+      </w:r>
+    </w:p>
+    <w:p>
+      <w:pPr>
+        <w:spacing w:after="0"/>
+        <w:ind w:left="2608"/>
+      </w:pPr>
+      <w:r>
+        <w:t>Universelle principper</w:t>
+      </w:r>
+    </w:p>
+    <w:p>
+      <w:pPr>
+        <w:pStyle w:val="Listeafsnit"/>
+        <w:numPr>
+          <w:ilvl w:val="4"/>
+          <w:numId w:val="1"/>
+        </w:numPr>
+        <w:spacing w:after="0"/>
+      </w:pPr>
+      <w:r>
+        <w:t>…</w:t>
+      </w:r>
+    </w:p>
+    <w:p>
+      <w:pPr>
+        <w:pStyle w:val="Listeafsnit"/>
+        <w:numPr>
+          <w:ilvl w:val="4"/>
+          <w:numId w:val="1"/>
+        </w:numPr>
+        <w:spacing w:after="0"/>
+      </w:pPr>
+      <w:r>
+        <w:t>Consistency</w:t>
+      </w:r>
+    </w:p>
+    <w:p>
+      <w:pPr>
+        <w:spacing w:after="0"/>
+      </w:pPr>
+      <w:r>
+        <w:t>Konklusion</w:t>
       </w:r>
     </w:p>
     <w:p>
       <w:pPr>
         <w:spacing w:after="0"/>
         <w:ind w:firstLine="1304"/>
-      </w:pPr>
-      <w:r>
-        <w:rPr>
-          <w:highlight w:val="yellow"/>
-        </w:rPr>
-        <w:t>Redegør for kilders troværdigheder eller mangel derpå</w:t>
-      </w:r>
-    </w:p>
-    <w:p>
-      <w:pPr>
-        <w:spacing w:after="0"/>
-      </w:pPr>
-      <w:r>
-        <w:t>Selve opgavens indhold</w:t>
+        <w:rPr>
+          <w:highlight w:val="yellow"/>
+        </w:rPr>
+      </w:pPr>
+      <w:r>
+        <w:rPr>
+          <w:highlight w:val="yellow"/>
+        </w:rPr>
+        <w:t>Sammenfatning</w:t>
+      </w:r>
+    </w:p>
+    <w:p>
+      <w:pPr>
+        <w:spacing w:after="0"/>
+        <w:ind w:firstLine="1304"/>
+        <w:rPr>
+          <w:highlight w:val="yellow"/>
+        </w:rPr>
+      </w:pPr>
+      <w:r>
+        <w:rPr>
+          <w:highlight w:val="yellow"/>
+        </w:rPr>
+        <w:t>Besvar problemformulering</w:t>
+      </w:r>
+    </w:p>
+    <w:p>
+      <w:pPr>
+        <w:spacing w:after="0"/>
+        <w:ind w:firstLine="1304"/>
+        <w:rPr>
+          <w:highlight w:val="yellow"/>
+        </w:rPr>
+      </w:pPr>
+      <w:r>
+        <w:rPr>
+          <w:highlight w:val="yellow"/>
+        </w:rPr>
+        <w:t>Fik vi svar på det vi spurgte om?</w:t>
+      </w:r>
+    </w:p>
+    <w:p>
+      <w:pPr>
+        <w:spacing w:after="0"/>
+        <w:ind w:firstLine="1304"/>
+      </w:pPr>
+      <w:r>
+        <w:rPr>
+          <w:highlight w:val="yellow"/>
+        </w:rPr>
+        <w:t>(skal kunne læses separat fra resten)</w:t>
+      </w:r>
+    </w:p>
+    <w:p>
+      <w:pPr>
+        <w:spacing w:after="0"/>
+      </w:pPr>
+      <w:r>
+        <w:t>Perspektivering</w:t>
+      </w:r>
+      <w:r>
+        <w:t xml:space="preserve"> (evt.)</w:t>
       </w:r>
     </w:p>
     <w:p>
@@ -556,90 +1306,6 @@
       <w:r>
         <w:tab/>
       </w:r>
-    </w:p>
-    <w:p>
-      <w:pPr>
-        <w:spacing w:after="0"/>
-      </w:pPr>
-      <w:r>
-        <w:t>Konklusion</w:t>
-      </w:r>
-    </w:p>
-    <w:p>
-      <w:pPr>
-        <w:spacing w:after="0"/>
-        <w:ind w:firstLine="1304"/>
-        <w:rPr>
-          <w:highlight w:val="yellow"/>
-        </w:rPr>
-      </w:pPr>
-      <w:r>
-        <w:rPr>
-          <w:highlight w:val="yellow"/>
-        </w:rPr>
-        <w:t>Sammenfatning</w:t>
-      </w:r>
-    </w:p>
-    <w:p>
-      <w:pPr>
-        <w:spacing w:after="0"/>
-        <w:ind w:firstLine="1304"/>
-        <w:rPr>
-          <w:highlight w:val="yellow"/>
-        </w:rPr>
-      </w:pPr>
-      <w:r>
-        <w:rPr>
-          <w:highlight w:val="yellow"/>
-        </w:rPr>
-        <w:t>Besvar problemformulering</w:t>
-      </w:r>
-    </w:p>
-    <w:p>
-      <w:pPr>
-        <w:spacing w:after="0"/>
-        <w:ind w:firstLine="1304"/>
-        <w:rPr>
-          <w:highlight w:val="yellow"/>
-        </w:rPr>
-      </w:pPr>
-      <w:r>
-        <w:rPr>
-          <w:highlight w:val="yellow"/>
-        </w:rPr>
-        <w:t>Fik vi svar på det vi spurgte om?</w:t>
-      </w:r>
-    </w:p>
-    <w:p>
-      <w:pPr>
-        <w:spacing w:after="0"/>
-        <w:ind w:firstLine="1304"/>
-      </w:pPr>
-      <w:r>
-        <w:rPr>
-          <w:highlight w:val="yellow"/>
-        </w:rPr>
-        <w:t>(skal kunne læses separat fra resten)</w:t>
-      </w:r>
-    </w:p>
-    <w:p>
-      <w:pPr>
-        <w:spacing w:after="0"/>
-      </w:pPr>
-      <w:r>
-        <w:t>Perspektivering</w:t>
-      </w:r>
-      <w:r>
-        <w:t xml:space="preserve"> (evt.)</w:t>
-      </w:r>
-    </w:p>
-    <w:p>
-      <w:pPr>
-        <w:spacing w:after="0"/>
-      </w:pPr>
-      <w:r>
-        <w:tab/>
-      </w:r>
       <w:r>
         <w:rPr>
           <w:highlight w:val="yellow"/>
@@ -656,8 +1322,8 @@
       </w:r>
     </w:p>
     <w:sectPr>
-      <w:headerReference w:type="default" r:id="rId6"/>
-      <w:footerReference w:type="default" r:id="rId7"/>
+      <w:headerReference w:type="default" r:id="rId7"/>
+      <w:footerReference w:type="default" r:id="rId8"/>
       <w:pgSz w:w="11906" w:h="16838"/>
       <w:pgMar w:top="1701" w:right="1134" w:bottom="1701" w:left="1134" w:header="708" w:footer="708" w:gutter="0"/>
       <w:cols w:space="708"/>
@@ -769,42 +1435,12 @@
         <w:lang w:val="en-US"/>
       </w:rPr>
     </w:pPr>
-    <w:proofErr w:type="spellStart"/>
     <w:r>
       <w:rPr>
         <w:lang w:val="en-US"/>
       </w:rPr>
-      <w:t>Projekt</w:t>
+      <w:t>Projekt: Første Semester Eksamen</w:t>
     </w:r>
-    <w:proofErr w:type="spellEnd"/>
-    <w:r>
-      <w:rPr>
-        <w:lang w:val="en-US"/>
-      </w:rPr>
-      <w:t xml:space="preserve">: </w:t>
-    </w:r>
-    <w:proofErr w:type="spellStart"/>
-    <w:r>
-      <w:rPr>
-        <w:lang w:val="en-US"/>
-      </w:rPr>
-      <w:t>Første</w:t>
-    </w:r>
-    <w:proofErr w:type="spellEnd"/>
-    <w:r>
-      <w:rPr>
-        <w:lang w:val="en-US"/>
-      </w:rPr>
-      <w:t xml:space="preserve"> Semester </w:t>
-    </w:r>
-    <w:proofErr w:type="spellStart"/>
-    <w:r>
-      <w:rPr>
-        <w:lang w:val="en-US"/>
-      </w:rPr>
-      <w:t>Eksamen</w:t>
-    </w:r>
-    <w:proofErr w:type="spellEnd"/>
     <w:r>
       <w:rPr>
         <w:lang w:val="en-US"/>
@@ -843,17 +1479,130 @@
         <w:lang w:val="en-US"/>
       </w:rPr>
       <w:tab/>
-    </w:r>
-    <w:proofErr w:type="spellStart"/>
-    <w:r>
-      <w:rPr>
-        <w:lang w:val="en-US"/>
-      </w:rPr>
       <w:t>prb.software</w:t>
     </w:r>
-    <w:proofErr w:type="spellEnd"/>
   </w:p>
 </w:hdr>
+</file>
+
+<file path=word/numbering.xml><?xml version="1.0" encoding="utf-8"?>
+<w:numbering xmlns:wpc="http://schemas.microsoft.com/office/word/2010/wordprocessingCanvas" xmlns:cx="http://schemas.microsoft.com/office/drawing/2014/chartex" xmlns:cx1="http://schemas.microsoft.com/office/drawing/2015/9/8/chartex" xmlns:cx2="http://schemas.microsoft.com/office/drawing/2015/10/21/chartex" xmlns:cx3="http://schemas.microsoft.com/office/drawing/2016/5/9/chartex" xmlns:cx4="http://schemas.microsoft.com/office/drawing/2016/5/10/chartex" xmlns:cx5="http://schemas.microsoft.com/office/drawing/2016/5/11/chartex" xmlns:cx6="http://schemas.microsoft.com/office/drawing/2016/5/12/chartex" xmlns:cx7="http://schemas.microsoft.com/office/drawing/2016/5/13/chartex" xmlns:cx8="http://schemas.microsoft.com/office/drawing/2016/5/14/chartex" xmlns:mc="http://schemas.openxmlformats.org/markup-compatibility/2006" xmlns:aink="http://schemas.microsoft.com/office/drawing/2016/ink" xmlns:am3d="http://schemas.microsoft.com/office/drawing/2017/model3d" xmlns:o="urn:schemas-microsoft-com:office:office" xmlns:r="http://schemas.openxmlformats.org/officeDocument/2006/relationships" xmlns:m="http://schemas.openxmlformats.org/officeDocument/2006/math" xmlns:v="urn:schemas-microsoft-com:vml" xmlns:wp14="http://schemas.microsoft.com/office/word/2010/wordprocessingDrawing" xmlns:wp="http://schemas.openxmlformats.org/drawingml/2006/wordprocessingDrawing" xmlns:w10="urn:schemas-microsoft-com:office:word" xmlns:w="http://schemas.openxmlformats.org/wordprocessingml/2006/main" xmlns:w14="http://schemas.microsoft.com/office/word/2010/wordml" xmlns:w15="http://schemas.microsoft.com/office/word/2012/wordml" xmlns:w16cex="http://schemas.microsoft.com/office/word/2018/wordml/cex" xmlns:w16cid="http://schemas.microsoft.com/office/word/2016/wordml/cid" xmlns:w16="http://schemas.microsoft.com/office/word/2018/wordml" xmlns:w16sdtdh="http://schemas.microsoft.com/office/word/2020/wordml/sdtdatahash" xmlns:w16se="http://schemas.microsoft.com/office/word/2015/wordml/symex" xmlns:wpg="http://schemas.microsoft.com/office/word/2010/wordprocessingGroup" xmlns:wpi="http://schemas.microsoft.com/office/word/2010/wordprocessingInk" xmlns:wne="http://schemas.microsoft.com/office/word/2006/wordml" xmlns:wps="http://schemas.microsoft.com/office/word/2010/wordprocessingShape" mc:Ignorable="w14 w15 w16se w16cid w16 w16cex w16sdtdh wp14">
+  <w:abstractNum w:abstractNumId="0" w15:restartNumberingAfterBreak="0">
+    <w:nsid w:val="49755BC8"/>
+    <w:multiLevelType w:val="hybridMultilevel"/>
+    <w:tmpl w:val="A10CB2B2"/>
+    <w:lvl w:ilvl="0" w:tplc="FD0EC366">
+      <w:numFmt w:val="bullet"/>
+      <w:lvlText w:val=""/>
+      <w:lvlJc w:val="left"/>
+      <w:pPr>
+        <w:ind w:left="720" w:hanging="360"/>
+      </w:pPr>
+      <w:rPr>
+        <w:rFonts w:ascii="Symbol" w:eastAsiaTheme="minorHAnsi" w:hAnsi="Symbol" w:cstheme="minorBidi" w:hint="default"/>
+      </w:rPr>
+    </w:lvl>
+    <w:lvl w:ilvl="1" w:tplc="04060003">
+      <w:start w:val="1"/>
+      <w:numFmt w:val="bullet"/>
+      <w:lvlText w:val="o"/>
+      <w:lvlJc w:val="left"/>
+      <w:pPr>
+        <w:ind w:left="1440" w:hanging="360"/>
+      </w:pPr>
+      <w:rPr>
+        <w:rFonts w:ascii="Courier New" w:hAnsi="Courier New" w:cs="Courier New" w:hint="default"/>
+      </w:rPr>
+    </w:lvl>
+    <w:lvl w:ilvl="2" w:tplc="04060005">
+      <w:start w:val="1"/>
+      <w:numFmt w:val="bullet"/>
+      <w:lvlText w:val=""/>
+      <w:lvlJc w:val="left"/>
+      <w:pPr>
+        <w:ind w:left="2160" w:hanging="360"/>
+      </w:pPr>
+      <w:rPr>
+        <w:rFonts w:ascii="Wingdings" w:hAnsi="Wingdings" w:hint="default"/>
+      </w:rPr>
+    </w:lvl>
+    <w:lvl w:ilvl="3" w:tplc="04060001">
+      <w:start w:val="1"/>
+      <w:numFmt w:val="bullet"/>
+      <w:lvlText w:val=""/>
+      <w:lvlJc w:val="left"/>
+      <w:pPr>
+        <w:ind w:left="2880" w:hanging="360"/>
+      </w:pPr>
+      <w:rPr>
+        <w:rFonts w:ascii="Symbol" w:hAnsi="Symbol" w:hint="default"/>
+      </w:rPr>
+    </w:lvl>
+    <w:lvl w:ilvl="4" w:tplc="04060003">
+      <w:start w:val="1"/>
+      <w:numFmt w:val="bullet"/>
+      <w:lvlText w:val="o"/>
+      <w:lvlJc w:val="left"/>
+      <w:pPr>
+        <w:ind w:left="3600" w:hanging="360"/>
+      </w:pPr>
+      <w:rPr>
+        <w:rFonts w:ascii="Courier New" w:hAnsi="Courier New" w:cs="Courier New" w:hint="default"/>
+      </w:rPr>
+    </w:lvl>
+    <w:lvl w:ilvl="5" w:tplc="04060005" w:tentative="1">
+      <w:start w:val="1"/>
+      <w:numFmt w:val="bullet"/>
+      <w:lvlText w:val=""/>
+      <w:lvlJc w:val="left"/>
+      <w:pPr>
+        <w:ind w:left="4320" w:hanging="360"/>
+      </w:pPr>
+      <w:rPr>
+        <w:rFonts w:ascii="Wingdings" w:hAnsi="Wingdings" w:hint="default"/>
+      </w:rPr>
+    </w:lvl>
+    <w:lvl w:ilvl="6" w:tplc="04060001" w:tentative="1">
+      <w:start w:val="1"/>
+      <w:numFmt w:val="bullet"/>
+      <w:lvlText w:val=""/>
+      <w:lvlJc w:val="left"/>
+      <w:pPr>
+        <w:ind w:left="5040" w:hanging="360"/>
+      </w:pPr>
+      <w:rPr>
+        <w:rFonts w:ascii="Symbol" w:hAnsi="Symbol" w:hint="default"/>
+      </w:rPr>
+    </w:lvl>
+    <w:lvl w:ilvl="7" w:tplc="04060003" w:tentative="1">
+      <w:start w:val="1"/>
+      <w:numFmt w:val="bullet"/>
+      <w:lvlText w:val="o"/>
+      <w:lvlJc w:val="left"/>
+      <w:pPr>
+        <w:ind w:left="5760" w:hanging="360"/>
+      </w:pPr>
+      <w:rPr>
+        <w:rFonts w:ascii="Courier New" w:hAnsi="Courier New" w:cs="Courier New" w:hint="default"/>
+      </w:rPr>
+    </w:lvl>
+    <w:lvl w:ilvl="8" w:tplc="04060005" w:tentative="1">
+      <w:start w:val="1"/>
+      <w:numFmt w:val="bullet"/>
+      <w:lvlText w:val=""/>
+      <w:lvlJc w:val="left"/>
+      <w:pPr>
+        <w:ind w:left="6480" w:hanging="360"/>
+      </w:pPr>
+      <w:rPr>
+        <w:rFonts w:ascii="Wingdings" w:hAnsi="Wingdings" w:hint="default"/>
+      </w:rPr>
+    </w:lvl>
+  </w:abstractNum>
+  <w:num w:numId="1">
+    <w:abstractNumId w:val="0"/>
+  </w:num>
+</w:numbering>
 </file>
 
 <file path=word/styles.xml><?xml version="1.0" encoding="utf-8"?>

</xml_diff>

<commit_message>
Website prototyping & diagrams design style
</commit_message>
<xml_diff>
--- a/Rapport Tekst.docx
+++ b/Rapport Tekst.docx
@@ -129,15 +129,7 @@
         <w:t xml:space="preserve"> / vigtigst</w:t>
       </w:r>
       <w:r>
-        <w:t xml:space="preserve">. Sæt modeller bagerst i </w:t>
-      </w:r>
-      <w:proofErr w:type="spellStart"/>
-      <w:r>
-        <w:t>Powerpoint</w:t>
-      </w:r>
-      <w:proofErr w:type="spellEnd"/>
-      <w:r>
-        <w:t xml:space="preserve">. </w:t>
+        <w:t xml:space="preserve">. Sæt modeller bagerst i Powerpoint. </w:t>
       </w:r>
     </w:p>
     <w:p>
@@ -204,13 +196,8 @@
         <w:jc w:val="both"/>
       </w:pPr>
       <w:r>
-        <w:t xml:space="preserve">Sheena Ann Bilde </w:t>
-      </w:r>
-      <w:proofErr w:type="spellStart"/>
-      <w:r>
-        <w:t>Healy</w:t>
-      </w:r>
-      <w:proofErr w:type="spellEnd"/>
+        <w:t>Sheena Ann Bilde Healy</w:t>
+      </w:r>
     </w:p>
     <w:p>
       <w:pPr>
@@ -247,27 +234,88 @@
         <w:rPr>
           <w:highlight w:val="yellow"/>
         </w:rPr>
-        <w:t xml:space="preserve">Slipgate </w:t>
-      </w:r>
-      <w:proofErr w:type="spellStart"/>
+        <w:t>Slipgate Ironworks</w:t>
+      </w:r>
       <w:r>
         <w:rPr>
           <w:highlight w:val="yellow"/>
         </w:rPr>
-        <w:t>Ironworks</w:t>
-      </w:r>
-      <w:proofErr w:type="spellEnd"/>
+        <w:t xml:space="preserve"> ApS</w:t>
+      </w:r>
       <w:r>
         <w:rPr>
           <w:highlight w:val="yellow"/>
         </w:rPr>
-        <w:t xml:space="preserve"> ApS</w:t>
-      </w:r>
-      <w:r>
+        <w:t xml:space="preserve"> Website Re-Design</w:t>
+      </w:r>
+    </w:p>
+    <w:p>
+      <w:pPr>
+        <w:spacing w:after="0"/>
+        <w:ind w:left="1304"/>
+        <w:jc w:val="both"/>
+      </w:pPr>
+      <w:r>
+        <w:t>Opgavetype</w:t>
+      </w:r>
+    </w:p>
+    <w:p>
+      <w:pPr>
+        <w:pStyle w:val="Listeafsnit"/>
+        <w:spacing w:after="0"/>
+        <w:ind w:left="2160"/>
+        <w:jc w:val="both"/>
+      </w:pPr>
+      <w:r>
+        <w:t>1. Semester Prøve</w:t>
+      </w:r>
+    </w:p>
+    <w:p>
+      <w:pPr>
+        <w:spacing w:after="0"/>
+        <w:ind w:left="1304"/>
+        <w:jc w:val="both"/>
+      </w:pPr>
+      <w:r>
+        <w:t>Uddannelse</w:t>
+      </w:r>
+    </w:p>
+    <w:p>
+      <w:pPr>
+        <w:pStyle w:val="Listeafsnit"/>
+        <w:spacing w:after="0"/>
+        <w:ind w:left="2160"/>
+        <w:jc w:val="both"/>
+      </w:pPr>
+      <w:r>
+        <w:t>Multimedie Designer AK</w:t>
+      </w:r>
+    </w:p>
+    <w:p>
+      <w:pPr>
+        <w:spacing w:after="0"/>
+        <w:ind w:left="1304"/>
+        <w:jc w:val="both"/>
+      </w:pPr>
+      <w:r>
+        <w:t>Antal anslag</w:t>
+      </w:r>
+    </w:p>
+    <w:p>
+      <w:pPr>
+        <w:pStyle w:val="Listeafsnit"/>
+        <w:spacing w:after="0"/>
+        <w:ind w:left="2160"/>
+        <w:jc w:val="both"/>
         <w:rPr>
           <w:highlight w:val="yellow"/>
         </w:rPr>
-        <w:t xml:space="preserve"> Website Re-Design</w:t>
+      </w:pPr>
+      <w:r>
+        <w:rPr>
+          <w:highlight w:val="yellow"/>
+        </w:rPr>
+        <w:t>#Anslag</w:t>
       </w:r>
     </w:p>
     <w:p>
@@ -277,7 +325,7 @@
         <w:jc w:val="both"/>
       </w:pPr>
       <w:r>
-        <w:t>Opgavetype</w:t>
+        <w:t>Uddannelsessted</w:t>
       </w:r>
     </w:p>
     <w:p>
@@ -288,7 +336,7 @@
         <w:jc w:val="both"/>
       </w:pPr>
       <w:r>
-        <w:t>1. Semester Prøve</w:t>
+        <w:t>Erhvervsakademi Dania Games, Grenaa</w:t>
       </w:r>
     </w:p>
     <w:p>
@@ -298,79 +346,8 @@
         <w:jc w:val="both"/>
       </w:pPr>
       <w:r>
-        <w:t>Uddannelse</w:t>
-      </w:r>
-    </w:p>
-    <w:p>
-      <w:pPr>
-        <w:pStyle w:val="Listeafsnit"/>
-        <w:spacing w:after="0"/>
-        <w:ind w:left="2160"/>
-        <w:jc w:val="both"/>
-      </w:pPr>
-      <w:r>
-        <w:t>Multimedie Designer AK</w:t>
-      </w:r>
-    </w:p>
-    <w:p>
-      <w:pPr>
-        <w:spacing w:after="0"/>
-        <w:ind w:left="1304"/>
-        <w:jc w:val="both"/>
-      </w:pPr>
-      <w:r>
-        <w:t>Antal anslag</w:t>
-      </w:r>
-    </w:p>
-    <w:p>
-      <w:pPr>
-        <w:pStyle w:val="Listeafsnit"/>
-        <w:spacing w:after="0"/>
-        <w:ind w:left="2160"/>
-        <w:jc w:val="both"/>
-        <w:rPr>
-          <w:highlight w:val="yellow"/>
-        </w:rPr>
-      </w:pPr>
-      <w:r>
-        <w:rPr>
-          <w:highlight w:val="yellow"/>
-        </w:rPr>
-        <w:t>#Anslag</w:t>
-      </w:r>
-    </w:p>
-    <w:p>
-      <w:pPr>
-        <w:spacing w:after="0"/>
-        <w:ind w:left="1304"/>
-        <w:jc w:val="both"/>
-      </w:pPr>
-      <w:r>
-        <w:t>Uddannelsessted</w:t>
-      </w:r>
-    </w:p>
-    <w:p>
-      <w:pPr>
-        <w:pStyle w:val="Listeafsnit"/>
-        <w:spacing w:after="0"/>
-        <w:ind w:left="2160"/>
-        <w:jc w:val="both"/>
-      </w:pPr>
-      <w:r>
-        <w:t>Erhvervsakademi Dania Games, Grenaa</w:t>
-      </w:r>
-    </w:p>
-    <w:p>
-      <w:pPr>
-        <w:spacing w:after="0"/>
-        <w:ind w:left="1304"/>
-        <w:jc w:val="both"/>
-      </w:pPr>
-      <w:proofErr w:type="spellStart"/>
-      <w:r>
         <w:t>Eksamensår</w:t>
       </w:r>
-      <w:proofErr w:type="spellEnd"/>
     </w:p>
     <w:p>
       <w:pPr>
@@ -456,21 +433,7 @@
         <w:rPr>
           <w:highlight w:val="yellow"/>
         </w:rPr>
-        <w:t>Evt. andre (</w:t>
-      </w:r>
-      <w:proofErr w:type="spellStart"/>
-      <w:r>
-        <w:rPr>
-          <w:highlight w:val="yellow"/>
-        </w:rPr>
-        <w:t>Xd</w:t>
-      </w:r>
-      <w:proofErr w:type="spellEnd"/>
-      <w:r>
-        <w:rPr>
-          <w:highlight w:val="yellow"/>
-        </w:rPr>
-        <w:t xml:space="preserve"> prototype etc.)</w:t>
+        <w:t>Evt. andre (Xd prototype etc.)</w:t>
       </w:r>
     </w:p>
     <w:p>
@@ -3807,13 +3770,8 @@
         <w:jc w:val="both"/>
       </w:pPr>
       <w:r>
-        <w:t xml:space="preserve">I denne opgave vil jeg præsentere mig som en professionel multimediedesigner overfor spilvirksomheden ”Slipgate </w:t>
-      </w:r>
-      <w:proofErr w:type="spellStart"/>
-      <w:r>
-        <w:t>Ironworks</w:t>
-      </w:r>
-      <w:proofErr w:type="spellEnd"/>
+        <w:t>I denne opgave vil jeg præsentere mig som en professionel multimediedesigner overfor spilvirksomheden ”Slipgate Ironworks</w:t>
+      </w:r>
       <w:r>
         <w:t xml:space="preserve"> ApS</w:t>
       </w:r>
@@ -3935,21 +3893,7 @@
         <w:rPr>
           <w:highlight w:val="yellow"/>
         </w:rPr>
-        <w:t xml:space="preserve">anvendes til denne </w:t>
-      </w:r>
-      <w:proofErr w:type="gramStart"/>
-      <w:r>
-        <w:rPr>
-          <w:highlight w:val="yellow"/>
-        </w:rPr>
-        <w:t>analyse</w:t>
-      </w:r>
-      <w:proofErr w:type="gramEnd"/>
-      <w:r>
-        <w:rPr>
-          <w:highlight w:val="yellow"/>
-        </w:rPr>
-        <w:t xml:space="preserve"> er uddybet i afsnittet ”Metode”.</w:t>
+        <w:t>anvendes til denne analyse er uddybet i afsnittet ”Metode”.</w:t>
       </w:r>
       <w:r>
         <w:t xml:space="preserve"> </w:t>
@@ -4028,13 +3972,8 @@
         <w:t>Hvem er Slipgate</w:t>
       </w:r>
       <w:r>
-        <w:t xml:space="preserve"> </w:t>
-      </w:r>
-      <w:proofErr w:type="spellStart"/>
-      <w:r>
-        <w:t>Ironworks</w:t>
-      </w:r>
-      <w:proofErr w:type="spellEnd"/>
+        <w:t xml:space="preserve"> Ironworks</w:t>
+      </w:r>
       <w:r>
         <w:t>?</w:t>
       </w:r>
@@ -4076,15 +4015,7 @@
         <w:jc w:val="both"/>
       </w:pPr>
       <w:r>
-        <w:t xml:space="preserve">Hvem er </w:t>
-      </w:r>
-      <w:proofErr w:type="spellStart"/>
-      <w:r>
-        <w:t>Slipgate’s</w:t>
-      </w:r>
-      <w:proofErr w:type="spellEnd"/>
-      <w:r>
-        <w:t xml:space="preserve"> målgruppe[r]?</w:t>
+        <w:t>Hvem er Slipgate’s målgruppe[r]?</w:t>
       </w:r>
     </w:p>
     <w:p>
@@ -4148,16 +4079,11 @@
       <w:r>
         <w:t xml:space="preserve">ad er </w:t>
       </w:r>
-      <w:proofErr w:type="spellStart"/>
       <w:r>
         <w:t>Slipgate</w:t>
       </w:r>
       <w:r>
-        <w:t>’s</w:t>
-      </w:r>
-      <w:proofErr w:type="spellEnd"/>
-      <w:r>
-        <w:t xml:space="preserve"> styrker og svagheder</w:t>
+        <w:t>’s styrker og svagheder</w:t>
       </w:r>
       <w:r>
         <w:t xml:space="preserve"> og </w:t>
@@ -4220,15 +4146,7 @@
         <w:t>ad</w:t>
       </w:r>
       <w:r>
-        <w:t xml:space="preserve"> er målgruppen for </w:t>
-      </w:r>
-      <w:proofErr w:type="spellStart"/>
-      <w:r>
-        <w:t>Slipgate’s</w:t>
-      </w:r>
-      <w:proofErr w:type="spellEnd"/>
-      <w:r>
-        <w:t xml:space="preserve"> hjemmeside?</w:t>
+        <w:t xml:space="preserve"> er målgruppen for Slipgate’s hjemmeside?</w:t>
       </w:r>
     </w:p>
     <w:p>
@@ -4356,31 +4274,7 @@
           <w:szCs w:val="21"/>
           <w:shd w:val="clear" w:color="auto" w:fill="333333"/>
         </w:rPr>
-        <w:t xml:space="preserve"> og </w:t>
-      </w:r>
-      <w:proofErr w:type="spellStart"/>
-      <w:r>
-        <w:rPr>
-          <w:rFonts w:ascii="Helvetica" w:hAnsi="Helvetica" w:cs="Helvetica"/>
-          <w:color w:val="F2F2F2"/>
-          <w:spacing w:val="-2"/>
-          <w:sz w:val="21"/>
-          <w:szCs w:val="21"/>
-          <w:shd w:val="clear" w:color="auto" w:fill="333333"/>
-        </w:rPr>
-        <w:t>be</w:t>
-      </w:r>
-      <w:proofErr w:type="spellEnd"/>
-      <w:r>
-        <w:rPr>
-          <w:rFonts w:ascii="Helvetica" w:hAnsi="Helvetica" w:cs="Helvetica"/>
-          <w:color w:val="F2F2F2"/>
-          <w:spacing w:val="-2"/>
-          <w:sz w:val="21"/>
-          <w:szCs w:val="21"/>
-          <w:shd w:val="clear" w:color="auto" w:fill="333333"/>
-        </w:rPr>
-        <w:t>/afkræfte med brugertest</w:t>
+        <w:t xml:space="preserve"> og be/afkræfte med brugertest</w:t>
       </w:r>
     </w:p>
     <w:p>
@@ -4526,11 +4420,9 @@
         <w:spacing w:after="0"/>
         <w:jc w:val="both"/>
       </w:pPr>
-      <w:proofErr w:type="spellStart"/>
       <w:r>
         <w:t>Pull</w:t>
       </w:r>
-      <w:proofErr w:type="spellEnd"/>
     </w:p>
     <w:p>
       <w:pPr>
@@ -4571,23 +4463,7 @@
         <w:jc w:val="both"/>
       </w:pPr>
       <w:r>
-        <w:t xml:space="preserve">[værktøjer etc. i </w:t>
-      </w:r>
-      <w:proofErr w:type="spellStart"/>
-      <w:r>
-        <w:t>adobe</w:t>
-      </w:r>
-      <w:proofErr w:type="spellEnd"/>
-      <w:r>
-        <w:t xml:space="preserve"> </w:t>
-      </w:r>
-      <w:proofErr w:type="spellStart"/>
-      <w:r>
-        <w:t>softare</w:t>
-      </w:r>
-      <w:proofErr w:type="spellEnd"/>
-      <w:r>
-        <w:t>]</w:t>
+        <w:t>[værktøjer etc. i adobe softare]</w:t>
       </w:r>
     </w:p>
     <w:p>
@@ -4615,15 +4491,7 @@
         <w:jc w:val="both"/>
       </w:pPr>
       <w:r>
-        <w:t xml:space="preserve">DLC – </w:t>
-      </w:r>
-      <w:proofErr w:type="spellStart"/>
-      <w:r>
-        <w:t>Downloadable</w:t>
-      </w:r>
-      <w:proofErr w:type="spellEnd"/>
-      <w:r>
-        <w:t xml:space="preserve"> Content (Ekstra spilindhold, oftest solgt separat)</w:t>
+        <w:t>DLC – Downloadable Content (Ekstra spilindhold, oftest solgt separat)</w:t>
       </w:r>
     </w:p>
     <w:p>
@@ -4636,11 +4504,9 @@
         <w:spacing w:after="0"/>
         <w:jc w:val="both"/>
       </w:pPr>
-      <w:proofErr w:type="spellStart"/>
       <w:r>
         <w:t>Porting</w:t>
       </w:r>
-      <w:proofErr w:type="spellEnd"/>
     </w:p>
     <w:p>
       <w:pPr>
@@ -4653,13 +4519,8 @@
         <w:jc w:val="both"/>
       </w:pPr>
       <w:r>
-        <w:t xml:space="preserve">FPS – First Person </w:t>
-      </w:r>
-      <w:proofErr w:type="spellStart"/>
-      <w:r>
-        <w:t>Shooter</w:t>
-      </w:r>
-      <w:proofErr w:type="spellEnd"/>
+        <w:t>FPS – First Person Shooter</w:t>
+      </w:r>
     </w:p>
     <w:p>
       <w:pPr>
@@ -4828,23 +4689,7 @@
         <w:t>n af</w:t>
       </w:r>
       <w:r>
-        <w:t xml:space="preserve"> Slipgate </w:t>
-      </w:r>
-      <w:proofErr w:type="spellStart"/>
-      <w:r>
-        <w:t>Ironworks</w:t>
-      </w:r>
-      <w:proofErr w:type="spellEnd"/>
-      <w:r>
-        <w:t xml:space="preserve"> </w:t>
-      </w:r>
-      <w:proofErr w:type="spellStart"/>
-      <w:r>
-        <w:t>Aps</w:t>
-      </w:r>
-      <w:proofErr w:type="spellEnd"/>
-      <w:r>
-        <w:t xml:space="preserve"> og hvorfor, er beskrevet</w:t>
+        <w:t xml:space="preserve"> Slipgate Ironworks Aps og hvorfor, er beskrevet</w:t>
       </w:r>
       <w:r>
         <w:t xml:space="preserve"> i oversigten her</w:t>
@@ -4873,23 +4718,7 @@
           <w:b/>
           <w:bCs/>
         </w:rPr>
-        <w:t xml:space="preserve">Business Model </w:t>
-      </w:r>
-      <w:proofErr w:type="spellStart"/>
-      <w:r>
-        <w:rPr>
-          <w:b/>
-          <w:bCs/>
-        </w:rPr>
-        <w:t>Canvas</w:t>
-      </w:r>
-      <w:proofErr w:type="spellEnd"/>
-      <w:r>
-        <w:rPr>
-          <w:b/>
-          <w:bCs/>
-        </w:rPr>
-        <w:t xml:space="preserve"> (BMC)</w:t>
+        <w:t>Business Model Canvas (BMC)</w:t>
       </w:r>
     </w:p>
     <w:p>
@@ -4999,7 +4828,6 @@
           <w:bCs/>
         </w:rPr>
       </w:pPr>
-      <w:proofErr w:type="spellStart"/>
       <w:r>
         <w:rPr>
           <w:b/>
@@ -5014,7 +4842,6 @@
         </w:rPr>
         <w:t>er</w:t>
       </w:r>
-      <w:proofErr w:type="spellEnd"/>
     </w:p>
     <w:p>
       <w:pPr>
@@ -5026,15 +4853,7 @@
         <w:t>Skabes for at repræsentere målgruppe segmenter</w:t>
       </w:r>
       <w:r>
-        <w:t xml:space="preserve"> for </w:t>
-      </w:r>
-      <w:proofErr w:type="spellStart"/>
-      <w:r>
-        <w:t>Slipgate’s</w:t>
-      </w:r>
-      <w:proofErr w:type="spellEnd"/>
-      <w:r>
-        <w:t xml:space="preserve"> hjemmeside</w:t>
+        <w:t xml:space="preserve"> for Slipgate’s hjemmeside</w:t>
       </w:r>
       <w:r>
         <w:t xml:space="preserve"> og refereres til under udvikling af hjemmeside re-design.</w:t>
@@ -5272,15 +5091,7 @@
         <w:t>Slipgate</w:t>
       </w:r>
       <w:r>
-        <w:t xml:space="preserve"> </w:t>
-      </w:r>
-      <w:proofErr w:type="spellStart"/>
-      <w:r>
-        <w:t>Ironworks</w:t>
-      </w:r>
-      <w:proofErr w:type="spellEnd"/>
-      <w:r>
-        <w:t xml:space="preserve"> ApS og deres produkter</w:t>
+        <w:t xml:space="preserve"> Ironworks ApS og deres produkter</w:t>
       </w:r>
       <w:bookmarkEnd w:id="8"/>
     </w:p>
@@ -5533,44 +5344,16 @@
           <w:sz w:val="20"/>
           <w:szCs w:val="20"/>
         </w:rPr>
-        <w:t>[</w:t>
-      </w:r>
-      <w:proofErr w:type="gramStart"/>
-      <w:r>
-        <w:rPr>
-          <w:i/>
-          <w:iCs/>
-          <w:sz w:val="20"/>
-          <w:szCs w:val="20"/>
-        </w:rPr>
-        <w:t>1.a,b</w:t>
-      </w:r>
-      <w:proofErr w:type="gramEnd"/>
-      <w:r>
-        <w:rPr>
-          <w:i/>
-          <w:iCs/>
-          <w:sz w:val="20"/>
-          <w:szCs w:val="20"/>
-        </w:rPr>
-        <w:t xml:space="preserve"> – Hvem er slipgate, hvad laver de og hvordan tjener de penge?]</w:t>
-      </w:r>
-    </w:p>
-    <w:p>
-      <w:pPr>
-        <w:spacing w:after="0"/>
-        <w:jc w:val="both"/>
-      </w:pPr>
-      <w:r>
-        <w:t xml:space="preserve">For at danne et overblik over virksomheden har jeg lavet et Business Model </w:t>
-      </w:r>
-      <w:proofErr w:type="spellStart"/>
-      <w:r>
-        <w:t>Canvas</w:t>
-      </w:r>
-      <w:proofErr w:type="spellEnd"/>
-      <w:r>
-        <w:t xml:space="preserve"> som ses på figur x</w:t>
+        <w:t>[1.a,b – Hvem er slipgate, hvad laver de og hvordan tjener de penge?]</w:t>
+      </w:r>
+    </w:p>
+    <w:p>
+      <w:pPr>
+        <w:spacing w:after="0"/>
+        <w:jc w:val="both"/>
+      </w:pPr>
+      <w:r>
+        <w:t>For at danne et overblik over virksomheden har jeg lavet et Business Model Canvas som ses på figur x</w:t>
       </w:r>
       <w:r>
         <w:t xml:space="preserve"> i bilag x</w:t>
@@ -5631,223 +5414,154 @@
         <w:t>efterligne</w:t>
       </w:r>
       <w:r>
-        <w:t xml:space="preserve"> retro FPS </w:t>
-      </w:r>
-      <w:proofErr w:type="gramStart"/>
-      <w:r>
-        <w:t>PC spil</w:t>
-      </w:r>
-      <w:proofErr w:type="gramEnd"/>
-      <w:r>
-        <w:t xml:space="preserve"> som </w:t>
-      </w:r>
-      <w:proofErr w:type="spellStart"/>
-      <w:r>
-        <w:t>Doom</w:t>
-      </w:r>
-      <w:proofErr w:type="spellEnd"/>
+        <w:t xml:space="preserve"> retro FPS PC spil som Doom.</w:t>
+      </w:r>
+      <w:r>
+        <w:t xml:space="preserve"> Der er dog undtagelser, som f.eks. Ghostrunner, men det har stadig det til fælles med de andre produkter at det er et FPS action spil, blot med moderne 3D grafik osv. </w:t>
+      </w:r>
+      <w:r>
+        <w:t xml:space="preserve">Da deres målgruppe undersøges nærmere i senere afsnit, kan vi indtil videre nøjes med at sige at deres kunder er interesseret i nye FPS </w:t>
+      </w:r>
+      <w:r>
+        <w:t xml:space="preserve">action </w:t>
+      </w:r>
+      <w:r>
+        <w:t>spil</w:t>
+      </w:r>
+      <w:r>
+        <w:t>, hvoraf flere af dem er</w:t>
+      </w:r>
+      <w:r>
+        <w:t xml:space="preserve"> designet således at de føltes retro.</w:t>
+      </w:r>
+    </w:p>
+    <w:p>
+      <w:pPr>
+        <w:jc w:val="both"/>
+      </w:pPr>
+      <w:r>
+        <w:t>Derudover tilbyder Slipgate også at assistere med spiludvikling</w:t>
+      </w:r>
+      <w:r>
+        <w:t xml:space="preserve"> og porting af spil som en service, hvilket de sandsynligvis også tjener penge på. </w:t>
+      </w:r>
+      <w:r>
+        <w:t>I den forbindelse</w:t>
+      </w:r>
+      <w:r>
+        <w:t xml:space="preserve"> kunne man argumentere for at de spilstudier som Slipgate hjælper</w:t>
+      </w:r>
+      <w:r>
+        <w:t>,</w:t>
+      </w:r>
+      <w:r>
+        <w:t xml:space="preserve"> er et andet kundesegment for dem</w:t>
+      </w:r>
+      <w:r>
+        <w:t>. M</w:t>
+      </w:r>
+      <w:r>
+        <w:t xml:space="preserve">en </w:t>
+      </w:r>
+      <w:r>
+        <w:t>da</w:t>
+      </w:r>
+      <w:r>
+        <w:t xml:space="preserve"> det nok er noget der aftales på en case by case basis, er det udeladt her og </w:t>
+      </w:r>
+      <w:r>
+        <w:t xml:space="preserve">er i stedet </w:t>
+      </w:r>
+      <w:r>
+        <w:t>sat på som Key Partnership</w:t>
+      </w:r>
+      <w:r>
+        <w:t>s</w:t>
+      </w:r>
       <w:r>
         <w:t>.</w:t>
       </w:r>
-      <w:r>
-        <w:t xml:space="preserve"> Der er dog undtagelser, som f.eks. </w:t>
-      </w:r>
-      <w:proofErr w:type="spellStart"/>
-      <w:r>
-        <w:t>Ghostrunner</w:t>
-      </w:r>
-      <w:proofErr w:type="spellEnd"/>
-      <w:r>
-        <w:t xml:space="preserve">, men det har stadig det til fælles med de andre produkter at det er et </w:t>
-      </w:r>
-      <w:proofErr w:type="gramStart"/>
-      <w:r>
-        <w:t>FPS action</w:t>
-      </w:r>
-      <w:proofErr w:type="gramEnd"/>
-      <w:r>
-        <w:t xml:space="preserve"> spil, blot med moderne 3D grafik osv. </w:t>
-      </w:r>
-      <w:r>
-        <w:t xml:space="preserve">Da deres målgruppe undersøges nærmere i senere afsnit, kan vi indtil videre nøjes med at sige at deres kunder er interesseret i nye </w:t>
-      </w:r>
-      <w:proofErr w:type="gramStart"/>
-      <w:r>
-        <w:t xml:space="preserve">FPS </w:t>
-      </w:r>
-      <w:r>
-        <w:t>action</w:t>
-      </w:r>
-      <w:proofErr w:type="gramEnd"/>
+    </w:p>
+    <w:p>
+      <w:pPr>
+        <w:pStyle w:val="Overskrift3"/>
+        <w:jc w:val="both"/>
+      </w:pPr>
+      <w:bookmarkStart w:id="15" w:name="_Toc121843583"/>
+      <w:r>
+        <w:t>Value Propositions</w:t>
+      </w:r>
+      <w:bookmarkEnd w:id="15"/>
+    </w:p>
+    <w:p>
+      <w:pPr>
+        <w:jc w:val="both"/>
+      </w:pPr>
+      <w:r>
+        <w:t xml:space="preserve">Da deres produkter er computerspil, er værdien som de tilbyder dermed underholdning. Men da de </w:t>
+      </w:r>
+      <w:r>
+        <w:t xml:space="preserve">hovedsageligt </w:t>
+      </w:r>
+      <w:r>
+        <w:t>appellere til et nichemarked, netop retro-spil interesserede, har de også den mere-værdi, at underholdning</w:t>
+      </w:r>
+      <w:r>
+        <w:t>en</w:t>
+      </w:r>
       <w:r>
         <w:t xml:space="preserve"> </w:t>
       </w:r>
       <w:r>
-        <w:t>spil</w:t>
-      </w:r>
-      <w:r>
-        <w:t>, hvoraf flere af dem er</w:t>
-      </w:r>
-      <w:r>
-        <w:t xml:space="preserve"> designet således at de føltes retro.</w:t>
-      </w:r>
-    </w:p>
-    <w:p>
-      <w:pPr>
-        <w:jc w:val="both"/>
-      </w:pPr>
-      <w:r>
-        <w:t>Derudover tilbyder Slipgate også at assistere med spiludvikling</w:t>
-      </w:r>
-      <w:r>
-        <w:t xml:space="preserve"> og </w:t>
-      </w:r>
-      <w:proofErr w:type="spellStart"/>
-      <w:r>
-        <w:t>porting</w:t>
-      </w:r>
-      <w:proofErr w:type="spellEnd"/>
-      <w:r>
-        <w:t xml:space="preserve"> af spil som en service, hvilket de sandsynligvis også tjener penge på. </w:t>
-      </w:r>
-      <w:r>
-        <w:t>I den forbindelse</w:t>
-      </w:r>
-      <w:r>
-        <w:t xml:space="preserve"> kunne man argumentere for at de spilstudier som Slipgate hjælper</w:t>
-      </w:r>
-      <w:r>
-        <w:t>,</w:t>
-      </w:r>
-      <w:r>
-        <w:t xml:space="preserve"> er et andet kundesegment for dem</w:t>
-      </w:r>
-      <w:r>
-        <w:t>. M</w:t>
-      </w:r>
-      <w:r>
-        <w:t xml:space="preserve">en </w:t>
-      </w:r>
-      <w:r>
-        <w:t>da</w:t>
-      </w:r>
-      <w:r>
-        <w:t xml:space="preserve"> det nok er noget der aftales på en case by case basis, er det udeladt her og </w:t>
-      </w:r>
-      <w:r>
-        <w:t xml:space="preserve">er i stedet </w:t>
-      </w:r>
-      <w:r>
-        <w:t xml:space="preserve">sat på som Key </w:t>
-      </w:r>
-      <w:proofErr w:type="spellStart"/>
-      <w:r>
-        <w:t>Partnership</w:t>
-      </w:r>
-      <w:r>
-        <w:t>s</w:t>
-      </w:r>
-      <w:proofErr w:type="spellEnd"/>
+        <w:t xml:space="preserve">har et nostalgisk element for deres </w:t>
+      </w:r>
+      <w:r>
+        <w:t>kunder</w:t>
+      </w:r>
+      <w:r>
+        <w:t>, hvilket differentiere deres produkter fra de fleste konkurrenter</w:t>
+      </w:r>
+      <w:r>
+        <w:t>, hovedsageligt på punktet ’Design’</w:t>
+      </w:r>
       <w:r>
         <w:t>.</w:t>
       </w:r>
-    </w:p>
-    <w:p>
-      <w:pPr>
-        <w:pStyle w:val="Overskrift3"/>
-        <w:jc w:val="both"/>
-      </w:pPr>
-      <w:bookmarkStart w:id="15" w:name="_Toc121843583"/>
-      <w:r>
-        <w:t>Value Propositions</w:t>
-      </w:r>
-      <w:bookmarkEnd w:id="15"/>
-    </w:p>
-    <w:p>
-      <w:pPr>
-        <w:jc w:val="both"/>
-      </w:pPr>
-      <w:r>
-        <w:t xml:space="preserve">Da deres produkter er computerspil, er værdien som de tilbyder dermed underholdning. Men da de </w:t>
-      </w:r>
-      <w:r>
-        <w:t xml:space="preserve">hovedsageligt </w:t>
-      </w:r>
-      <w:r>
-        <w:t>appellere til et nichemarked, netop retro-spil interesserede, har de også den mere-værdi, at underholdning</w:t>
-      </w:r>
-      <w:r>
-        <w:t>en</w:t>
+      <w:r>
+        <w:t xml:space="preserve"> Der er selvfølgelig også andre ’nye retro FPS’, men de fleste af dem kan umiddelbart ikke sammenlignes med kvaliteten af Slipgate’s produkter, hvis man kigger på forskellige brugeranmeldelser på Steam</w:t>
+      </w:r>
+      <w:r>
+        <w:t xml:space="preserve"> [KILDE]</w:t>
+      </w:r>
+      <w:r>
+        <w:t>.</w:t>
       </w:r>
       <w:r>
         <w:t xml:space="preserve"> </w:t>
       </w:r>
       <w:r>
-        <w:t xml:space="preserve">har et nostalgisk element for deres </w:t>
-      </w:r>
-      <w:r>
-        <w:t>kunder</w:t>
-      </w:r>
-      <w:r>
-        <w:t>, hvilket differentiere deres produkter fra de fleste konkurrenter</w:t>
-      </w:r>
-      <w:r>
-        <w:t>, hovedsageligt på punktet ’Design’</w:t>
-      </w:r>
-      <w:r>
-        <w:t>.</w:t>
-      </w:r>
-      <w:r>
-        <w:t xml:space="preserve"> Der er selvfølgelig også andre ’nye retro FPS’, men de fleste af dem kan umiddelbart ikke sammenlignes med kvaliteten af </w:t>
-      </w:r>
-      <w:proofErr w:type="spellStart"/>
-      <w:r>
-        <w:t>Slipgate’s</w:t>
-      </w:r>
-      <w:proofErr w:type="spellEnd"/>
-      <w:r>
-        <w:t xml:space="preserve"> produkter, hvis man kigger på forskellige brugeranmeldelser på Steam</w:t>
-      </w:r>
-      <w:r>
-        <w:t xml:space="preserve"> [KILDE]</w:t>
-      </w:r>
-      <w:r>
-        <w:t>.</w:t>
+        <w:t xml:space="preserve">Desuden, </w:t>
+      </w:r>
+      <w:r>
+        <w:t xml:space="preserve">hvis kunden ikke har nostalgi for den type spil, kan </w:t>
+      </w:r>
+      <w:r>
+        <w:t xml:space="preserve">det </w:t>
+      </w:r>
+      <w:r>
+        <w:t>også blot være en smagssag, at de foretrækker spil</w:t>
+      </w:r>
+      <w:r>
+        <w:t xml:space="preserve"> der </w:t>
+      </w:r>
+      <w:r>
+        <w:t>føltes ligesom</w:t>
       </w:r>
       <w:r>
         <w:t xml:space="preserve"> </w:t>
       </w:r>
       <w:r>
-        <w:t xml:space="preserve">Desuden, </w:t>
-      </w:r>
-      <w:r>
-        <w:t xml:space="preserve">hvis kunden ikke har nostalgi for den type spil, kan </w:t>
-      </w:r>
-      <w:r>
-        <w:t xml:space="preserve">det </w:t>
-      </w:r>
-      <w:r>
-        <w:t>også blot være en smagssag, at de foretrækker spil</w:t>
-      </w:r>
-      <w:r>
-        <w:t xml:space="preserve"> der </w:t>
-      </w:r>
-      <w:r>
-        <w:t>føltes ligesom</w:t>
-      </w:r>
-      <w:r>
-        <w:t xml:space="preserve"> </w:t>
-      </w:r>
-      <w:r>
-        <w:t xml:space="preserve">retro </w:t>
-      </w:r>
-      <w:proofErr w:type="gramStart"/>
-      <w:r>
-        <w:t>FPS spil</w:t>
-      </w:r>
-      <w:proofErr w:type="gramEnd"/>
-      <w:r>
-        <w:t>.</w:t>
+        <w:t>retro FPS spil.</w:t>
       </w:r>
     </w:p>
     <w:p>
@@ -5911,19 +5625,9 @@
         <w:spacing w:after="0"/>
         <w:jc w:val="both"/>
       </w:pPr>
-      <w:proofErr w:type="spellStart"/>
-      <w:r>
-        <w:t>Avoiding</w:t>
-      </w:r>
-      <w:proofErr w:type="spellEnd"/>
-      <w:r>
-        <w:t xml:space="preserve"> </w:t>
-      </w:r>
-      <w:proofErr w:type="spellStart"/>
-      <w:r>
-        <w:t>Distress</w:t>
-      </w:r>
-      <w:proofErr w:type="spellEnd"/>
+      <w:r>
+        <w:t>Avoiding Distress</w:t>
+      </w:r>
     </w:p>
     <w:p>
       <w:pPr>
@@ -5935,11 +5639,9 @@
         <w:spacing w:after="0"/>
         <w:jc w:val="both"/>
       </w:pPr>
-      <w:proofErr w:type="spellStart"/>
       <w:r>
         <w:t>Curiosity</w:t>
       </w:r>
-      <w:proofErr w:type="spellEnd"/>
     </w:p>
     <w:p>
       <w:pPr>
@@ -5967,15 +5669,7 @@
         <w:jc w:val="both"/>
       </w:pPr>
       <w:r>
-        <w:t xml:space="preserve">Det andet </w:t>
-      </w:r>
-      <w:proofErr w:type="spellStart"/>
-      <w:r>
-        <w:t>value</w:t>
-      </w:r>
-      <w:proofErr w:type="spellEnd"/>
-      <w:r>
-        <w:t xml:space="preserve"> proposition de har, er i form af deres service til at udvikle og / eller porte andre virksomheders spil. Værdien for kunderne af denne service ligger i, at Slipgate tilbyder talent og erfaring, således at virksomheder der ikke har meget erfaring, lettere og hurtigere kan få deres produkt på markedet</w:t>
+        <w:t>Det andet value proposition de har, er i form af deres service til at udvikle og / eller porte andre virksomheders spil. Værdien for kunderne af denne service ligger i, at Slipgate tilbyder talent og erfaring, således at virksomheder der ikke har meget erfaring, lettere og hurtigere kan få deres produkt på markedet</w:t>
       </w:r>
       <w:r>
         <w:t>.</w:t>
@@ -6002,15 +5696,7 @@
         <w:t xml:space="preserve">forskellige platforme. </w:t>
       </w:r>
       <w:r>
-        <w:t xml:space="preserve">Derudover sparer det også </w:t>
-      </w:r>
-      <w:proofErr w:type="spellStart"/>
-      <w:r>
-        <w:t>Slipgate’s</w:t>
-      </w:r>
-      <w:proofErr w:type="spellEnd"/>
-      <w:r>
-        <w:t xml:space="preserve"> kunder at bruge penge på specialiseret hardware i form af Development Kits til de forskellige spilkonsoller, hvilke bruges til</w:t>
+        <w:t>Derudover sparer det også Slipgate’s kunder at bruge penge på specialiseret hardware i form af Development Kits til de forskellige spilkonsoller, hvilke bruges til</w:t>
       </w:r>
       <w:r>
         <w:t xml:space="preserve"> at teste </w:t>
@@ -6148,15 +5834,7 @@
         <w:t xml:space="preserve"> og udvide</w:t>
       </w:r>
       <w:r>
-        <w:t xml:space="preserve"> et community omkring deres virksomhed og produkter, ligesom andre spilvirksomheder gør, </w:t>
-      </w:r>
-      <w:proofErr w:type="spellStart"/>
-      <w:r>
-        <w:t>f.eks</w:t>
-      </w:r>
-      <w:proofErr w:type="spellEnd"/>
-      <w:r>
-        <w:t xml:space="preserve">: </w:t>
+        <w:t xml:space="preserve"> et community omkring deres virksomhed og produkter, ligesom andre spilvirksomheder gør, f.eks: </w:t>
       </w:r>
       <w:r>
         <w:rPr>
@@ -6187,11 +5865,9 @@
       <w:r>
         <w:t xml:space="preserve"> til udvikling og </w:t>
       </w:r>
-      <w:proofErr w:type="spellStart"/>
       <w:r>
         <w:t>porting</w:t>
       </w:r>
-      <w:proofErr w:type="spellEnd"/>
       <w:r>
         <w:t xml:space="preserve"> af spil</w:t>
       </w:r>
@@ -6268,35 +5944,17 @@
         <w:jc w:val="both"/>
       </w:pPr>
       <w:bookmarkStart w:id="17" w:name="_Toc121843585"/>
-      <w:proofErr w:type="spellStart"/>
-      <w:r>
-        <w:t>Revenue</w:t>
-      </w:r>
-      <w:proofErr w:type="spellEnd"/>
-      <w:r>
-        <w:t xml:space="preserve"> </w:t>
-      </w:r>
-      <w:proofErr w:type="spellStart"/>
-      <w:r>
-        <w:t>Streams</w:t>
+      <w:r>
+        <w:t>Revenue Streams</w:t>
       </w:r>
       <w:bookmarkEnd w:id="17"/>
-      <w:proofErr w:type="spellEnd"/>
-    </w:p>
-    <w:p>
-      <w:pPr>
-        <w:jc w:val="both"/>
-      </w:pPr>
-      <w:r>
-        <w:t xml:space="preserve">Da </w:t>
-      </w:r>
-      <w:proofErr w:type="spellStart"/>
-      <w:r>
-        <w:t>Slipgate’s</w:t>
-      </w:r>
-      <w:proofErr w:type="spellEnd"/>
-      <w:r>
-        <w:t xml:space="preserve"> </w:t>
+    </w:p>
+    <w:p>
+      <w:pPr>
+        <w:jc w:val="both"/>
+      </w:pPr>
+      <w:r>
+        <w:t xml:space="preserve">Da Slipgate’s </w:t>
       </w:r>
       <w:r>
         <w:t>hjemmeside</w:t>
@@ -6388,23 +6046,7 @@
         <w:t>en</w:t>
       </w:r>
       <w:r>
-        <w:t xml:space="preserve"> på deres spilprodukter. Her er der tale om en </w:t>
-      </w:r>
-      <w:proofErr w:type="spellStart"/>
-      <w:r>
-        <w:t>fixed</w:t>
-      </w:r>
-      <w:proofErr w:type="spellEnd"/>
-      <w:r>
-        <w:t xml:space="preserve"> </w:t>
-      </w:r>
-      <w:proofErr w:type="spellStart"/>
-      <w:r>
-        <w:t>price</w:t>
-      </w:r>
-      <w:proofErr w:type="spellEnd"/>
-      <w:r>
-        <w:t xml:space="preserve"> på produkterne, som kunder betaler én gang for at få adgang til spilsoftwaret gennem Steam platformen. </w:t>
+        <w:t xml:space="preserve"> på deres spilprodukter. Her er der tale om en fixed price på produkterne, som kunder betaler én gang for at få adgang til spilsoftwaret gennem Steam platformen. </w:t>
       </w:r>
       <w:r>
         <w:t>Når produkterne sælges gennem platforme som Steam, tjener selve platformen også penge på hvert salg. Eksempelvis, så tager Valve; virksomheden der ejer Steam, en procentdel afhængig af, hvilket land udviklerens virksomhed befinder sig i. Dermed tager Steam 25% på hvert salg af Slipgate spil (</w:t>
@@ -6423,47 +6065,11 @@
       <w:r>
         <w:t xml:space="preserve"> [</w:t>
       </w:r>
-      <w:proofErr w:type="spellStart"/>
       <w:r>
         <w:rPr>
           <w:highlight w:val="yellow"/>
         </w:rPr>
-        <w:t>Fixed</w:t>
-      </w:r>
-      <w:proofErr w:type="spellEnd"/>
-      <w:r>
-        <w:rPr>
-          <w:highlight w:val="yellow"/>
-        </w:rPr>
-        <w:t xml:space="preserve"> / </w:t>
-      </w:r>
-      <w:proofErr w:type="spellStart"/>
-      <w:r>
-        <w:rPr>
-          <w:highlight w:val="yellow"/>
-        </w:rPr>
-        <w:t>dynamic</w:t>
-      </w:r>
-      <w:proofErr w:type="spellEnd"/>
-      <w:r>
-        <w:rPr>
-          <w:highlight w:val="yellow"/>
-        </w:rPr>
-        <w:t xml:space="preserve"> </w:t>
-      </w:r>
-      <w:proofErr w:type="spellStart"/>
-      <w:r>
-        <w:rPr>
-          <w:highlight w:val="yellow"/>
-        </w:rPr>
-        <w:t>price</w:t>
-      </w:r>
-      <w:proofErr w:type="spellEnd"/>
-      <w:r>
-        <w:rPr>
-          <w:highlight w:val="yellow"/>
-        </w:rPr>
-        <w:t xml:space="preserve"> kilde</w:t>
+        <w:t>Fixed / dynamic price kilde</w:t>
       </w:r>
       <w:r>
         <w:t>]</w:t>
@@ -6477,31 +6083,7 @@
         <w:t xml:space="preserve">Slipgate tjener </w:t>
       </w:r>
       <w:r>
-        <w:t xml:space="preserve">forhåbentlig også på deres samarbejder med andre spilfirmaer når de yder deres udviklings og/eller </w:t>
-      </w:r>
-      <w:proofErr w:type="spellStart"/>
-      <w:r>
-        <w:t>porting</w:t>
-      </w:r>
-      <w:proofErr w:type="spellEnd"/>
-      <w:r>
-        <w:t xml:space="preserve"> service. Disse er sandsynligvis også </w:t>
-      </w:r>
-      <w:proofErr w:type="spellStart"/>
-      <w:r>
-        <w:t>fixed</w:t>
-      </w:r>
-      <w:proofErr w:type="spellEnd"/>
-      <w:r>
-        <w:t xml:space="preserve"> </w:t>
-      </w:r>
-      <w:proofErr w:type="spellStart"/>
-      <w:r>
-        <w:t>prices</w:t>
-      </w:r>
-      <w:proofErr w:type="spellEnd"/>
-      <w:r>
-        <w:t xml:space="preserve"> pr. kommission, hvor det afhænger af hvad der står på kontrakterne mellem virksomhederne, hvilket set udefra, ikke er noget vi kan vide eller verificere. </w:t>
+        <w:t xml:space="preserve">forhåbentlig også på deres samarbejder med andre spilfirmaer når de yder deres udviklings og/eller porting service. Disse er sandsynligvis også fixed prices pr. kommission, hvor det afhænger af hvad der står på kontrakterne mellem virksomhederne, hvilket set udefra, ikke er noget vi kan vide eller verificere. </w:t>
       </w:r>
     </w:p>
     <w:p>
@@ -6511,14 +6093,9 @@
       </w:pPr>
       <w:bookmarkStart w:id="18" w:name="_Toc121843586"/>
       <w:r>
-        <w:t xml:space="preserve">Key </w:t>
-      </w:r>
-      <w:proofErr w:type="spellStart"/>
-      <w:r>
-        <w:t>Partnerships</w:t>
+        <w:t>Key Partnerships</w:t>
       </w:r>
       <w:bookmarkEnd w:id="18"/>
-      <w:proofErr w:type="spellEnd"/>
     </w:p>
     <w:p>
       <w:pPr>
@@ -6528,15 +6105,7 @@
         <w:t xml:space="preserve">Da </w:t>
       </w:r>
       <w:r>
-        <w:t xml:space="preserve">Slipgate tilbyder assistance ift. udvikling og </w:t>
-      </w:r>
-      <w:proofErr w:type="spellStart"/>
-      <w:r>
-        <w:t>porting</w:t>
-      </w:r>
-      <w:proofErr w:type="spellEnd"/>
-      <w:r>
-        <w:t xml:space="preserve"> af andre udvikleres spil, er disse andre udviklere ikke blot deres kunder, men også nøglepartnere for virksomheden. Dermed kan de ses som kunder, partnere eller begge dele, alt afhængig af hvilken kontekst de omtales i. </w:t>
+        <w:t xml:space="preserve">Slipgate tilbyder assistance ift. udvikling og porting af andre udvikleres spil, er disse andre udviklere ikke blot deres kunder, men også nøglepartnere for virksomheden. Dermed kan de ses som kunder, partnere eller begge dele, alt afhængig af hvilken kontekst de omtales i. </w:t>
       </w:r>
       <w:r>
         <w:t>Men set som partnere er der oftest om alliancer med ikke-konkurrenter, i og med at deres produkter appellerer til vidt forskellige målgrupper.</w:t>
@@ -6559,15 +6128,7 @@
         <w:t xml:space="preserve">Derudover er der </w:t>
       </w:r>
       <w:r>
-        <w:t xml:space="preserve">også de organisationer og forum i spilindustrien, som bl.a. promoverer nye talenter og produkter i industrien, som f.eks. </w:t>
-      </w:r>
-      <w:proofErr w:type="spellStart"/>
-      <w:r>
-        <w:t>GameHub</w:t>
-      </w:r>
-      <w:proofErr w:type="spellEnd"/>
-      <w:r>
-        <w:t xml:space="preserve"> Denmark, hvorigennem Slipgate kan reklamere for deres virksomhed og tiltrække</w:t>
+        <w:t>også de organisationer og forum i spilindustrien, som bl.a. promoverer nye talenter og produkter i industrien, som f.eks. GameHub Denmark, hvorigennem Slipgate kan reklamere for deres virksomhed og tiltrække</w:t>
       </w:r>
       <w:r>
         <w:t xml:space="preserve"> nyt talent</w:t>
@@ -6598,46 +6159,18 @@
         <w:rPr>
           <w:highlight w:val="yellow"/>
         </w:rPr>
-        <w:t xml:space="preserve">Slipgate laver spil inspireret af retro-spil, hvilket </w:t>
-      </w:r>
-      <w:proofErr w:type="gramStart"/>
+        <w:t>Slipgate laver spil inspireret af retro-spil, hvilket appellere gennem nostalgi til et nichemarked.</w:t>
+      </w:r>
+    </w:p>
+    <w:p>
+      <w:pPr>
+        <w:jc w:val="both"/>
+      </w:pPr>
       <w:r>
         <w:rPr>
           <w:highlight w:val="yellow"/>
         </w:rPr>
-        <w:t>appellere</w:t>
-      </w:r>
-      <w:proofErr w:type="gramEnd"/>
-      <w:r>
-        <w:rPr>
-          <w:highlight w:val="yellow"/>
-        </w:rPr>
-        <w:t xml:space="preserve"> gennem nostalgi til et nichemarked.</w:t>
-      </w:r>
-    </w:p>
-    <w:p>
-      <w:pPr>
-        <w:jc w:val="both"/>
-      </w:pPr>
-      <w:r>
-        <w:rPr>
-          <w:highlight w:val="yellow"/>
-        </w:rPr>
-        <w:t xml:space="preserve">Derudover tilbyder til en service i form af at assistere med udvikling og </w:t>
-      </w:r>
-      <w:proofErr w:type="spellStart"/>
-      <w:r>
-        <w:rPr>
-          <w:highlight w:val="yellow"/>
-        </w:rPr>
-        <w:t>porting</w:t>
-      </w:r>
-      <w:proofErr w:type="spellEnd"/>
-      <w:r>
-        <w:rPr>
-          <w:highlight w:val="yellow"/>
-        </w:rPr>
-        <w:t xml:space="preserve"> til andre virksomheders spil.</w:t>
+        <w:t>Derudover tilbyder til en service i form af at assistere med udvikling og porting til andre virksomheders spil.</w:t>
       </w:r>
     </w:p>
     <w:p>
@@ -6708,22 +6241,9 @@
       </w:pPr>
       <w:bookmarkStart w:id="21" w:name="_Toc121843599"/>
       <w:r>
-        <w:t xml:space="preserve">Produkt </w:t>
-      </w:r>
-      <w:proofErr w:type="spellStart"/>
-      <w:r>
-        <w:t>target</w:t>
-      </w:r>
-      <w:proofErr w:type="spellEnd"/>
-      <w:r>
-        <w:t xml:space="preserve"> </w:t>
-      </w:r>
-      <w:proofErr w:type="spellStart"/>
-      <w:r>
-        <w:t>audience</w:t>
+        <w:t>Produkt target audience</w:t>
       </w:r>
       <w:bookmarkEnd w:id="21"/>
-      <w:proofErr w:type="spellEnd"/>
     </w:p>
     <w:p>
       <w:pPr>
@@ -6746,23 +6266,7 @@
         <w:jc w:val="both"/>
       </w:pPr>
       <w:r>
-        <w:t>Da nogle af deres spil er bygget på ”QUAKE” spilmotoren som mange andre ”’</w:t>
-      </w:r>
-      <w:proofErr w:type="gramStart"/>
-      <w:r>
-        <w:t>90s</w:t>
-      </w:r>
-      <w:proofErr w:type="gramEnd"/>
-      <w:r>
-        <w:t xml:space="preserve"> </w:t>
-      </w:r>
-      <w:proofErr w:type="spellStart"/>
-      <w:r>
-        <w:t>classics</w:t>
-      </w:r>
-      <w:proofErr w:type="spellEnd"/>
-      <w:r>
-        <w:t>” er bygget på [Slipgates website kilde], kan vi antage at spillene er til en målgruppe som har nostalgi for FPS spil fra ’90-erne. Aldersgruppen som spillene den slags spil i ’90-erne var, ud fra den slags spils aldersbegrænsning, mindst 16 år gammel og sandsynligvis op til midt-tyverne og nok også lidt under de 16 år. [ESRB M / PEGI 16 Ratings] Dermed er den aldersgruppe nu omkring de 40 år, sandsynligvis mellem 35 og 50 år hvis den skal gøres lidt bredere</w:t>
+        <w:t>Da nogle af deres spil er bygget på ”QUAKE” spilmotoren som mange andre ”’90s classics” er bygget på [Slipgates website kilde], kan vi antage at spillene er til en målgruppe som har nostalgi for FPS spil fra ’90-erne. Aldersgruppen som spillene den slags spil i ’90-erne var, ud fra den slags spils aldersbegrænsning, mindst 16 år gammel og sandsynligvis op til midt-tyverne og nok også lidt under de 16 år. [ESRB M / PEGI 16 Ratings] Dermed er den aldersgruppe nu omkring de 40 år, sandsynligvis mellem 35 og 50 år hvis den skal gøres lidt bredere</w:t>
       </w:r>
       <w:r>
         <w:t xml:space="preserve"> og stadig indeholde dem som muligvis har nostalgi for spilgenren</w:t>
@@ -6788,21 +6292,7 @@
         <w:rPr>
           <w:highlight w:val="magenta"/>
         </w:rPr>
-        <w:t xml:space="preserve">Kriterier (Geografiske, Demografiske, </w:t>
-      </w:r>
-      <w:proofErr w:type="spellStart"/>
-      <w:r>
-        <w:rPr>
-          <w:highlight w:val="magenta"/>
-        </w:rPr>
-        <w:t>Psykografiske</w:t>
-      </w:r>
-      <w:proofErr w:type="spellEnd"/>
-      <w:r>
-        <w:rPr>
-          <w:highlight w:val="magenta"/>
-        </w:rPr>
-        <w:t>, Adfærdsmæssige, Teknografiske) (se Målgrupper E2022.pdf)</w:t>
+        <w:t>Kriterier (Geografiske, Demografiske, Psykografiske, Adfærdsmæssige, Teknografiske) (se Målgrupper E2022.pdf)</w:t>
       </w:r>
     </w:p>
     <w:p>
@@ -6819,6 +6309,86 @@
         <w:spacing w:after="0"/>
         <w:jc w:val="both"/>
       </w:pPr>
+      <w:hyperlink r:id="rId11" w:history="1">
+        <w:r>
+          <w:rPr>
+            <w:rStyle w:val="Hyperlink"/>
+          </w:rPr>
+          <w:t>https://www.statbank.dk/statbank5a/SelectOut/PxSort.asp?file=20221214144223400709959KVUHOVED&amp;PLanguage=1&amp;MainTable=KVUHOVED&amp;MainTablePrestext=Use%20of%20cultural%20activities%20(quarter)%20within%20the%20past%20three%20months&amp;potsize=24</w:t>
+        </w:r>
+      </w:hyperlink>
+    </w:p>
+    <w:p>
+      <w:pPr>
+        <w:spacing w:after="0"/>
+        <w:jc w:val="both"/>
+      </w:pPr>
+    </w:p>
+    <w:p>
+      <w:pPr>
+        <w:spacing w:after="0"/>
+        <w:jc w:val="both"/>
+      </w:pPr>
+      <w:hyperlink r:id="rId12" w:history="1">
+        <w:r>
+          <w:rPr>
+            <w:rStyle w:val="Hyperlink"/>
+          </w:rPr>
+          <w:t>https://www.statbank.dk/statbank5a/selectvarval/saveselections.asp</w:t>
+        </w:r>
+      </w:hyperlink>
+    </w:p>
+    <w:p>
+      <w:pPr>
+        <w:spacing w:after="0"/>
+        <w:jc w:val="both"/>
+      </w:pPr>
+    </w:p>
+    <w:p>
+      <w:pPr>
+        <w:spacing w:after="0"/>
+        <w:jc w:val="both"/>
+      </w:pPr>
+      <w:hyperlink r:id="rId13" w:history="1">
+        <w:r>
+          <w:rPr>
+            <w:rStyle w:val="Hyperlink"/>
+          </w:rPr>
+          <w:t>https://www.dst.dk/en/Statistik/emner/kultur-og-fritid/digital-adfaerd-og-kulturvaner</w:t>
+        </w:r>
+      </w:hyperlink>
+    </w:p>
+    <w:p>
+      <w:pPr>
+        <w:spacing w:after="0"/>
+        <w:jc w:val="both"/>
+      </w:pPr>
+    </w:p>
+    <w:p>
+      <w:pPr>
+        <w:spacing w:after="0"/>
+        <w:jc w:val="both"/>
+      </w:pPr>
+      <w:hyperlink r:id="rId14" w:history="1">
+        <w:r>
+          <w:rPr>
+            <w:rStyle w:val="Hyperlink"/>
+          </w:rPr>
+          <w:t>https://www.statista.com/statistics/189582/age-of-us-video-game-players/</w:t>
+        </w:r>
+      </w:hyperlink>
+    </w:p>
+    <w:p>
+      <w:pPr>
+        <w:spacing w:after="0"/>
+        <w:jc w:val="both"/>
+      </w:pPr>
+    </w:p>
+    <w:p>
+      <w:pPr>
+        <w:spacing w:after="0"/>
+        <w:jc w:val="both"/>
+      </w:pPr>
     </w:p>
     <w:p>
       <w:pPr>
@@ -6843,6 +6413,7 @@
         <w:jc w:val="both"/>
       </w:pPr>
       <w:r>
+        <w:lastRenderedPageBreak/>
         <w:t>Køn: mænd</w:t>
       </w:r>
     </w:p>
@@ -6860,16 +6431,9 @@
         <w:spacing w:after="0"/>
         <w:jc w:val="both"/>
       </w:pPr>
-      <w:proofErr w:type="spellStart"/>
-      <w:proofErr w:type="gramStart"/>
-      <w:r>
-        <w:t>Udd</w:t>
-      </w:r>
-      <w:proofErr w:type="spellEnd"/>
-      <w:r>
-        <w:t>. ??</w:t>
-      </w:r>
-      <w:proofErr w:type="gramEnd"/>
+      <w:r>
+        <w:t>Udd. ??</w:t>
+      </w:r>
     </w:p>
     <w:p>
       <w:pPr>
@@ -6922,1195 +6486,11 @@
         <w:rPr>
           <w:noProof/>
         </w:rPr>
-        <w:lastRenderedPageBreak/>
         <w:drawing>
           <wp:inline distT="0" distB="0" distL="0" distR="0" wp14:anchorId="24D681F4" wp14:editId="5BEA84F2">
             <wp:extent cx="3911600" cy="2574724"/>
             <wp:effectExtent l="0" t="0" r="0" b="0"/>
             <wp:docPr id="4" name="Billede 4"/>
-            <wp:cNvGraphicFramePr>
-              <a:graphicFrameLocks xmlns:a="http://schemas.openxmlformats.org/drawingml/2006/main" noChangeAspect="1"/>
-            </wp:cNvGraphicFramePr>
-            <a:graphic xmlns:a="http://schemas.openxmlformats.org/drawingml/2006/main">
-              <a:graphicData uri="http://schemas.openxmlformats.org/drawingml/2006/picture">
-                <pic:pic xmlns:pic="http://schemas.openxmlformats.org/drawingml/2006/picture">
-                  <pic:nvPicPr>
-                    <pic:cNvPr id="1" name=""/>
-                    <pic:cNvPicPr/>
-                  </pic:nvPicPr>
-                  <pic:blipFill>
-                    <a:blip r:embed="rId11"/>
-                    <a:stretch>
-                      <a:fillRect/>
-                    </a:stretch>
-                  </pic:blipFill>
-                  <pic:spPr>
-                    <a:xfrm>
-                      <a:off x="0" y="0"/>
-                      <a:ext cx="3914185" cy="2576425"/>
-                    </a:xfrm>
-                    <a:prstGeom prst="rect">
-                      <a:avLst/>
-                    </a:prstGeom>
-                  </pic:spPr>
-                </pic:pic>
-              </a:graphicData>
-            </a:graphic>
-          </wp:inline>
-        </w:drawing>
-      </w:r>
-    </w:p>
-    <w:p>
-      <w:pPr>
-        <w:spacing w:after="0"/>
-        <w:jc w:val="both"/>
-      </w:pPr>
-    </w:p>
-    <w:p>
-      <w:pPr>
-        <w:spacing w:after="0"/>
-        <w:jc w:val="both"/>
-      </w:pPr>
-      <w:r>
-        <w:rPr>
-          <w:noProof/>
-        </w:rPr>
-        <w:drawing>
-          <wp:inline distT="0" distB="0" distL="0" distR="0" wp14:anchorId="5F868E3B" wp14:editId="31E0C7CB">
-            <wp:extent cx="3728720" cy="2460924"/>
-            <wp:effectExtent l="0" t="0" r="5080" b="0"/>
-            <wp:docPr id="5" name="Billede 5"/>
-            <wp:cNvGraphicFramePr>
-              <a:graphicFrameLocks xmlns:a="http://schemas.openxmlformats.org/drawingml/2006/main" noChangeAspect="1"/>
-            </wp:cNvGraphicFramePr>
-            <a:graphic xmlns:a="http://schemas.openxmlformats.org/drawingml/2006/main">
-              <a:graphicData uri="http://schemas.openxmlformats.org/drawingml/2006/picture">
-                <pic:pic xmlns:pic="http://schemas.openxmlformats.org/drawingml/2006/picture">
-                  <pic:nvPicPr>
-                    <pic:cNvPr id="1" name=""/>
-                    <pic:cNvPicPr/>
-                  </pic:nvPicPr>
-                  <pic:blipFill>
-                    <a:blip r:embed="rId12"/>
-                    <a:stretch>
-                      <a:fillRect/>
-                    </a:stretch>
-                  </pic:blipFill>
-                  <pic:spPr>
-                    <a:xfrm>
-                      <a:off x="0" y="0"/>
-                      <a:ext cx="3736938" cy="2466348"/>
-                    </a:xfrm>
-                    <a:prstGeom prst="rect">
-                      <a:avLst/>
-                    </a:prstGeom>
-                  </pic:spPr>
-                </pic:pic>
-              </a:graphicData>
-            </a:graphic>
-          </wp:inline>
-        </w:drawing>
-      </w:r>
-    </w:p>
-    <w:p>
-      <w:pPr>
-        <w:spacing w:after="0"/>
-        <w:jc w:val="both"/>
-      </w:pPr>
-    </w:p>
-    <w:p>
-      <w:pPr>
-        <w:spacing w:after="0"/>
-        <w:jc w:val="both"/>
-      </w:pPr>
-      <w:r>
-        <w:t xml:space="preserve">Evt. </w:t>
-      </w:r>
-      <w:r>
-        <w:t xml:space="preserve">nævn kort </w:t>
-      </w:r>
-      <w:r>
-        <w:t>Gamer personligheder / typer</w:t>
-      </w:r>
-    </w:p>
-    <w:p>
-      <w:pPr>
-        <w:spacing w:after="0"/>
-        <w:jc w:val="both"/>
-      </w:pPr>
-      <w:r>
-        <w:t>Evt. Homogen eller sammensat målgruppe? Antal målgrupper?</w:t>
-      </w:r>
-    </w:p>
-    <w:p>
-      <w:pPr>
-        <w:spacing w:after="0"/>
-        <w:jc w:val="both"/>
-      </w:pPr>
-    </w:p>
-    <w:p>
-      <w:pPr>
-        <w:pStyle w:val="Overskrift2"/>
-        <w:jc w:val="both"/>
-      </w:pPr>
-      <w:bookmarkStart w:id="22" w:name="_Toc121843588"/>
-      <w:r>
-        <w:t>Hvordan opfattes Slipgate og deres produkter? (Og hvordan vil de opfattes?)</w:t>
-      </w:r>
-      <w:bookmarkEnd w:id="22"/>
-    </w:p>
-    <w:p>
-      <w:pPr>
-        <w:jc w:val="both"/>
-        <w:rPr>
-          <w:lang w:val="en-US"/>
-        </w:rPr>
-      </w:pPr>
-      <w:r>
-        <w:rPr>
-          <w:lang w:val="en-US"/>
-        </w:rPr>
-        <w:t>…</w:t>
-      </w:r>
-    </w:p>
-    <w:p>
-      <w:pPr>
-        <w:spacing w:after="0"/>
-        <w:jc w:val="both"/>
-        <w:rPr>
-          <w:lang w:val="en-US"/>
-        </w:rPr>
-      </w:pPr>
-    </w:p>
-    <w:p>
-      <w:pPr>
-        <w:pStyle w:val="Overskrift3"/>
-        <w:jc w:val="both"/>
-        <w:rPr>
-          <w:lang w:val="en-US"/>
-        </w:rPr>
-      </w:pPr>
-      <w:bookmarkStart w:id="23" w:name="_Toc121843589"/>
-      <w:r>
-        <w:rPr>
-          <w:lang w:val="en-US"/>
-        </w:rPr>
-        <w:t>Brand equity (se MarketingogBranding2022.pdf)</w:t>
-      </w:r>
-      <w:bookmarkEnd w:id="23"/>
-    </w:p>
-    <w:p>
-      <w:pPr>
-        <w:jc w:val="both"/>
-        <w:rPr>
-          <w:lang w:val="en-US"/>
-        </w:rPr>
-      </w:pPr>
-      <w:r>
-        <w:rPr>
-          <w:lang w:val="en-US"/>
-        </w:rPr>
-        <w:t>…</w:t>
-      </w:r>
-    </w:p>
-    <w:p>
-      <w:pPr>
-        <w:pStyle w:val="Overskrift4"/>
-        <w:jc w:val="both"/>
-        <w:rPr>
-          <w:lang w:val="en-US"/>
-        </w:rPr>
-      </w:pPr>
-      <w:r>
-        <w:rPr>
-          <w:lang w:val="en-US"/>
-        </w:rPr>
-        <w:t>Brand awareness</w:t>
-      </w:r>
-    </w:p>
-    <w:p>
-      <w:pPr>
-        <w:jc w:val="both"/>
-        <w:rPr>
-          <w:lang w:val="en-US"/>
-        </w:rPr>
-      </w:pPr>
-      <w:r>
-        <w:rPr>
-          <w:lang w:val="en-US"/>
-        </w:rPr>
-        <w:t>…</w:t>
-      </w:r>
-    </w:p>
-    <w:p>
-      <w:pPr>
-        <w:pStyle w:val="Overskrift4"/>
-        <w:jc w:val="both"/>
-        <w:rPr>
-          <w:lang w:val="en-US"/>
-        </w:rPr>
-      </w:pPr>
-      <w:proofErr w:type="spellStart"/>
-      <w:r>
-        <w:rPr>
-          <w:lang w:val="en-US"/>
-        </w:rPr>
-        <w:t>Percieved</w:t>
-      </w:r>
-      <w:proofErr w:type="spellEnd"/>
-      <w:r>
-        <w:rPr>
-          <w:lang w:val="en-US"/>
-        </w:rPr>
-        <w:t xml:space="preserve"> Quality (</w:t>
-      </w:r>
-      <w:proofErr w:type="spellStart"/>
-      <w:r>
-        <w:rPr>
-          <w:lang w:val="en-US"/>
-        </w:rPr>
-        <w:t>hvad</w:t>
-      </w:r>
-      <w:proofErr w:type="spellEnd"/>
-      <w:r>
-        <w:rPr>
-          <w:lang w:val="en-US"/>
-        </w:rPr>
-        <w:t xml:space="preserve"> </w:t>
-      </w:r>
-      <w:proofErr w:type="spellStart"/>
-      <w:r>
-        <w:rPr>
-          <w:lang w:val="en-US"/>
-        </w:rPr>
-        <w:t>forventes</w:t>
-      </w:r>
-      <w:proofErr w:type="spellEnd"/>
-      <w:r>
-        <w:rPr>
-          <w:lang w:val="en-US"/>
-        </w:rPr>
-        <w:t>?)</w:t>
-      </w:r>
-    </w:p>
-    <w:p>
-      <w:pPr>
-        <w:jc w:val="both"/>
-        <w:rPr>
-          <w:lang w:val="en-US"/>
-        </w:rPr>
-      </w:pPr>
-      <w:r>
-        <w:rPr>
-          <w:lang w:val="en-US"/>
-        </w:rPr>
-        <w:t>…</w:t>
-      </w:r>
-    </w:p>
-    <w:p>
-      <w:pPr>
-        <w:pStyle w:val="Overskrift4"/>
-        <w:jc w:val="both"/>
-        <w:rPr>
-          <w:lang w:val="en-US"/>
-        </w:rPr>
-      </w:pPr>
-      <w:r>
-        <w:rPr>
-          <w:lang w:val="en-US"/>
-        </w:rPr>
-        <w:t>Brand Association</w:t>
-      </w:r>
-    </w:p>
-    <w:p>
-      <w:pPr>
-        <w:jc w:val="both"/>
-        <w:rPr>
-          <w:lang w:val="en-US"/>
-        </w:rPr>
-      </w:pPr>
-      <w:r>
-        <w:rPr>
-          <w:lang w:val="en-US"/>
-        </w:rPr>
-        <w:t>…</w:t>
-      </w:r>
-    </w:p>
-    <w:p>
-      <w:pPr>
-        <w:pStyle w:val="Overskrift4"/>
-        <w:jc w:val="both"/>
-        <w:rPr>
-          <w:lang w:val="en-US"/>
-        </w:rPr>
-      </w:pPr>
-      <w:r>
-        <w:rPr>
-          <w:lang w:val="en-US"/>
-        </w:rPr>
-        <w:lastRenderedPageBreak/>
-        <w:t>Brand Loyalty</w:t>
-      </w:r>
-    </w:p>
-    <w:p>
-      <w:pPr>
-        <w:jc w:val="both"/>
-        <w:rPr>
-          <w:lang w:val="en-US"/>
-        </w:rPr>
-      </w:pPr>
-      <w:r>
-        <w:rPr>
-          <w:lang w:val="en-US"/>
-        </w:rPr>
-        <w:t>…</w:t>
-      </w:r>
-    </w:p>
-    <w:p>
-      <w:pPr>
-        <w:jc w:val="both"/>
-        <w:rPr>
-          <w:lang w:val="en-US"/>
-        </w:rPr>
-      </w:pPr>
-    </w:p>
-    <w:p>
-      <w:pPr>
-        <w:pStyle w:val="Overskrift2"/>
-        <w:jc w:val="both"/>
-      </w:pPr>
-      <w:bookmarkStart w:id="24" w:name="_Toc121843590"/>
-      <w:r>
-        <w:t>Hvor og hvordan kommunikerer Slipgate med deres målgruppe[r]?</w:t>
-      </w:r>
-      <w:bookmarkEnd w:id="24"/>
-    </w:p>
-    <w:p>
-      <w:pPr>
-        <w:jc w:val="both"/>
-      </w:pPr>
-      <w:r>
-        <w:t>…</w:t>
-      </w:r>
-    </w:p>
-    <w:p>
-      <w:pPr>
-        <w:pStyle w:val="Overskrift3"/>
-        <w:jc w:val="both"/>
-      </w:pPr>
-      <w:bookmarkStart w:id="25" w:name="_Toc121843591"/>
-      <w:r>
-        <w:t xml:space="preserve">Hvor = hvilke medier: </w:t>
-      </w:r>
-      <w:proofErr w:type="spellStart"/>
-      <w:r>
-        <w:t>Paid</w:t>
-      </w:r>
-      <w:proofErr w:type="spellEnd"/>
-      <w:r>
-        <w:t xml:space="preserve">, </w:t>
-      </w:r>
-      <w:proofErr w:type="spellStart"/>
-      <w:r>
-        <w:t>Owned</w:t>
-      </w:r>
-      <w:proofErr w:type="spellEnd"/>
-      <w:r>
-        <w:t xml:space="preserve"> &amp; </w:t>
-      </w:r>
-      <w:proofErr w:type="spellStart"/>
-      <w:r>
-        <w:t>Earned</w:t>
-      </w:r>
-      <w:proofErr w:type="spellEnd"/>
-      <w:r>
-        <w:t xml:space="preserve"> Media</w:t>
-      </w:r>
-      <w:bookmarkEnd w:id="25"/>
-    </w:p>
-    <w:p>
-      <w:pPr>
-        <w:jc w:val="both"/>
-      </w:pPr>
-      <w:r>
-        <w:t>…</w:t>
-      </w:r>
-    </w:p>
-    <w:p>
-      <w:pPr>
-        <w:pStyle w:val="Overskrift3"/>
-        <w:jc w:val="both"/>
-      </w:pPr>
-      <w:bookmarkStart w:id="26" w:name="_Toc121843592"/>
-      <w:r>
-        <w:rPr>
-          <w:highlight w:val="yellow"/>
-        </w:rPr>
-        <w:t>Kommunikationsmodel (vælg, se kommunikationsmodeller2022.pdf)</w:t>
-      </w:r>
-      <w:bookmarkEnd w:id="26"/>
-    </w:p>
-    <w:p>
-      <w:pPr>
-        <w:spacing w:after="0"/>
-        <w:jc w:val="both"/>
-      </w:pPr>
-      <w:r>
-        <w:t>…</w:t>
-      </w:r>
-    </w:p>
-    <w:p>
-      <w:pPr>
-        <w:jc w:val="both"/>
-        <w:rPr>
-          <w:lang w:val="en-US"/>
-        </w:rPr>
-      </w:pPr>
-    </w:p>
-    <w:p>
-      <w:pPr>
-        <w:pStyle w:val="Overskrift3"/>
-        <w:jc w:val="both"/>
-        <w:rPr>
-          <w:lang w:val="en-US"/>
-        </w:rPr>
-      </w:pPr>
-      <w:bookmarkStart w:id="27" w:name="_Toc121843593"/>
-      <w:r>
-        <w:rPr>
-          <w:lang w:val="en-US"/>
-        </w:rPr>
-        <w:t>Brand Voice &amp; Tone</w:t>
-      </w:r>
-      <w:bookmarkEnd w:id="27"/>
-    </w:p>
-    <w:p>
-      <w:pPr>
-        <w:jc w:val="both"/>
-      </w:pPr>
-      <w:r>
-        <w:t>… [evt. Ift. Content på hjemmeside]</w:t>
-      </w:r>
-    </w:p>
-    <w:p>
-      <w:pPr>
-        <w:spacing w:after="0"/>
-        <w:jc w:val="both"/>
-      </w:pPr>
-    </w:p>
-    <w:p>
-      <w:pPr>
-        <w:pStyle w:val="Overskrift2"/>
-        <w:jc w:val="both"/>
-      </w:pPr>
-      <w:bookmarkStart w:id="28" w:name="_Toc121843594"/>
-      <w:r>
-        <w:t>SWOT (se Markedsføring 2022.pdf)</w:t>
-      </w:r>
-      <w:bookmarkEnd w:id="28"/>
-    </w:p>
-    <w:p>
-      <w:pPr>
-        <w:spacing w:after="0"/>
-        <w:jc w:val="both"/>
-      </w:pPr>
-      <w:r>
-        <w:t>Til re-designet er det relevant at vide, hvordan virksomheden kunne udvikle sig i fremtiden, således at det</w:t>
-      </w:r>
-      <w:r>
-        <w:t xml:space="preserve"> nye design</w:t>
-      </w:r>
-      <w:r>
-        <w:t xml:space="preserve"> stemmer overens med, hvad virksomheden laver, både nu og i de næste par år. Derfor er det relevant at kigge nærmere på, hvad deres styrker og svagheder er i øjeblikket således at vi bedre kan forestille os, hvilken retning virksomheden kommer til at udvikle sig i</w:t>
-      </w:r>
-      <w:r>
-        <w:t>.</w:t>
-      </w:r>
-    </w:p>
-    <w:p>
-      <w:pPr>
-        <w:spacing w:after="0"/>
-        <w:jc w:val="both"/>
-      </w:pPr>
-    </w:p>
-    <w:p>
-      <w:pPr>
-        <w:spacing w:after="0"/>
-        <w:jc w:val="both"/>
-      </w:pPr>
-      <w:r>
-        <w:t>[FIGUR SWOT MODEL HER]</w:t>
-      </w:r>
-    </w:p>
-    <w:p>
-      <w:pPr>
-        <w:spacing w:after="0"/>
-        <w:jc w:val="both"/>
-      </w:pPr>
-    </w:p>
-    <w:p>
-      <w:pPr>
-        <w:pStyle w:val="Overskrift3"/>
-        <w:jc w:val="both"/>
-      </w:pPr>
-      <w:bookmarkStart w:id="29" w:name="_Toc121843595"/>
-      <w:r>
-        <w:t>Interne forhold (</w:t>
-      </w:r>
-      <w:proofErr w:type="spellStart"/>
-      <w:r>
-        <w:t>Strengths</w:t>
-      </w:r>
-      <w:proofErr w:type="spellEnd"/>
-      <w:r>
-        <w:t xml:space="preserve"> &amp; </w:t>
-      </w:r>
-      <w:proofErr w:type="spellStart"/>
-      <w:r>
-        <w:t>Weaknesses</w:t>
-      </w:r>
-      <w:proofErr w:type="spellEnd"/>
-      <w:r>
-        <w:t>)</w:t>
-      </w:r>
-      <w:bookmarkEnd w:id="29"/>
-    </w:p>
-    <w:p>
-      <w:pPr>
-        <w:spacing w:after="0"/>
-        <w:jc w:val="both"/>
-      </w:pPr>
-      <w:r>
-        <w:t xml:space="preserve">De interne forhold for Slipgate er dem som de har </w:t>
-      </w:r>
-      <w:r>
-        <w:t xml:space="preserve">og kan have </w:t>
-      </w:r>
-      <w:r>
-        <w:t xml:space="preserve">mest direkte kontrol over </w:t>
-      </w:r>
-      <w:r>
-        <w:t xml:space="preserve">eller </w:t>
-      </w:r>
-      <w:r>
-        <w:t xml:space="preserve">indflydelse på. </w:t>
-      </w:r>
-      <w:r>
-        <w:rPr>
-          <w:highlight w:val="yellow"/>
-        </w:rPr>
-        <w:t>Ud fra</w:t>
-      </w:r>
-      <w:r>
-        <w:rPr>
-          <w:highlight w:val="yellow"/>
-        </w:rPr>
-        <w:t xml:space="preserve"> den opnåede viden om virksomheden fra forrige afsnit, kan deres styrker og svagheder beskrives således:</w:t>
-      </w:r>
-    </w:p>
-    <w:p>
-      <w:pPr>
-        <w:spacing w:after="0"/>
-        <w:jc w:val="both"/>
-      </w:pPr>
-    </w:p>
-    <w:p>
-      <w:pPr>
-        <w:spacing w:after="0"/>
-        <w:jc w:val="both"/>
-      </w:pPr>
-      <w:r>
-        <w:t xml:space="preserve">Deres produkter har stort appeal til en niche målgruppe, men det betyder også at den målgruppe har bestemte og ofte høje forventninger til </w:t>
-      </w:r>
-      <w:r>
-        <w:t xml:space="preserve">produkterne. Dette gør at </w:t>
-      </w:r>
-      <w:r>
-        <w:t xml:space="preserve">hvert </w:t>
-      </w:r>
-      <w:r>
-        <w:t xml:space="preserve">produkt skal nå en virkelig høj standard før at den niche målgruppe vil blive så begejstret for </w:t>
-      </w:r>
-      <w:r>
-        <w:t>det</w:t>
-      </w:r>
-      <w:r>
-        <w:t>,</w:t>
-      </w:r>
-      <w:r>
-        <w:t xml:space="preserve"> at de anbefaler det til andre og dermed udvider kundesegmentet</w:t>
-      </w:r>
-      <w:r>
-        <w:t>. Dette fører til nogle af virksomhedens svagheder, hvilke bl.a. er at deres brand ikke er særligt kendt og at de knap nok har nogen form for community eller fanbase.</w:t>
-      </w:r>
-      <w:r>
-        <w:t xml:space="preserve"> </w:t>
-      </w:r>
-      <w:r>
-        <w:t>Noget der kunne skyldes at deres produkter ikke altid lever op til deres kunders forventninger, kunne muligvis være fordi de også har så mange samarbejder med andre udviklere, at de ikke kan fokusere nok tid og ressourcer på deres egne produkter.</w:t>
-      </w:r>
-    </w:p>
-    <w:p>
-      <w:pPr>
-        <w:spacing w:after="0"/>
-        <w:jc w:val="both"/>
-      </w:pPr>
-    </w:p>
-    <w:p>
-      <w:pPr>
-        <w:pStyle w:val="Overskrift3"/>
-        <w:jc w:val="both"/>
-      </w:pPr>
-      <w:bookmarkStart w:id="30" w:name="_Toc121843596"/>
-      <w:r>
-        <w:t>Eksterne forhold (</w:t>
-      </w:r>
-      <w:proofErr w:type="spellStart"/>
-      <w:r>
-        <w:t>Opportunities</w:t>
-      </w:r>
-      <w:proofErr w:type="spellEnd"/>
-      <w:r>
-        <w:t xml:space="preserve"> &amp; </w:t>
-      </w:r>
-      <w:proofErr w:type="spellStart"/>
-      <w:r>
-        <w:t>Threats</w:t>
-      </w:r>
-      <w:proofErr w:type="spellEnd"/>
-      <w:r>
-        <w:t>)</w:t>
-      </w:r>
-      <w:bookmarkEnd w:id="30"/>
-    </w:p>
-    <w:p>
-      <w:pPr>
-        <w:spacing w:after="0"/>
-        <w:jc w:val="both"/>
-      </w:pPr>
-      <w:r>
-        <w:t>Da deres samarbejder er en central del af deres forretning, er det noteret under styrker i stedet for under muligheder, selvom hvert projekt de samarbejder med andre udviklere på, godt kunne beskrives som en mulighed i sig selv.</w:t>
-      </w:r>
-    </w:p>
-    <w:p>
-      <w:pPr>
-        <w:spacing w:after="0"/>
-        <w:jc w:val="both"/>
-      </w:pPr>
-      <w:proofErr w:type="gramStart"/>
-      <w:r>
-        <w:t>…</w:t>
-      </w:r>
-      <w:proofErr w:type="spellStart"/>
-      <w:r>
-        <w:t>bla</w:t>
-      </w:r>
-      <w:proofErr w:type="spellEnd"/>
-      <w:proofErr w:type="gramEnd"/>
-      <w:r>
-        <w:t xml:space="preserve"> </w:t>
-      </w:r>
-      <w:proofErr w:type="spellStart"/>
-      <w:r>
-        <w:t>bla</w:t>
-      </w:r>
-      <w:proofErr w:type="spellEnd"/>
-      <w:r>
-        <w:t xml:space="preserve"> eksterne forhold er det der foregår udenfor virksomhedens direkte kontrol, men som de stadig kan bruge</w:t>
-      </w:r>
-      <w:r>
-        <w:t xml:space="preserve"> eller agere omkring</w:t>
-      </w:r>
-      <w:r>
-        <w:t xml:space="preserve"> </w:t>
-      </w:r>
-      <w:proofErr w:type="spellStart"/>
-      <w:r>
-        <w:t>etc</w:t>
-      </w:r>
-      <w:proofErr w:type="spellEnd"/>
-      <w:r>
-        <w:t>…</w:t>
-      </w:r>
-    </w:p>
-    <w:p>
-      <w:pPr>
-        <w:spacing w:after="0"/>
-        <w:jc w:val="both"/>
-      </w:pPr>
-    </w:p>
-    <w:p>
-      <w:pPr>
-        <w:pStyle w:val="Listeafsnit"/>
-        <w:numPr>
-          <w:ilvl w:val="0"/>
-          <w:numId w:val="1"/>
-        </w:numPr>
-        <w:spacing w:after="0"/>
-        <w:jc w:val="both"/>
-      </w:pPr>
-      <w:proofErr w:type="spellStart"/>
-      <w:r>
-        <w:t>Opportunities</w:t>
-      </w:r>
-      <w:proofErr w:type="spellEnd"/>
-    </w:p>
-    <w:p>
-      <w:pPr>
-        <w:pStyle w:val="Listeafsnit"/>
-        <w:numPr>
-          <w:ilvl w:val="1"/>
-          <w:numId w:val="1"/>
-        </w:numPr>
-        <w:spacing w:after="0"/>
-        <w:jc w:val="both"/>
-      </w:pPr>
-      <w:r>
-        <w:t>Egne nye IP-er</w:t>
-      </w:r>
-    </w:p>
-    <w:p>
-      <w:pPr>
-        <w:pStyle w:val="Listeafsnit"/>
-        <w:numPr>
-          <w:ilvl w:val="1"/>
-          <w:numId w:val="1"/>
-        </w:numPr>
-        <w:spacing w:after="0"/>
-        <w:jc w:val="both"/>
-      </w:pPr>
-      <w:r>
-        <w:t xml:space="preserve">Puste nyt liv i </w:t>
-      </w:r>
-      <w:r>
-        <w:t xml:space="preserve">kunders </w:t>
-      </w:r>
-      <w:r>
-        <w:t>retro IP-er</w:t>
-      </w:r>
-    </w:p>
-    <w:p>
-      <w:pPr>
-        <w:pStyle w:val="Listeafsnit"/>
-        <w:numPr>
-          <w:ilvl w:val="1"/>
-          <w:numId w:val="1"/>
-        </w:numPr>
-        <w:spacing w:after="0"/>
-        <w:jc w:val="both"/>
-      </w:pPr>
-      <w:r>
-        <w:t>Moderne spil</w:t>
-      </w:r>
-    </w:p>
-    <w:p>
-      <w:pPr>
-        <w:pStyle w:val="Listeafsnit"/>
-        <w:numPr>
-          <w:ilvl w:val="0"/>
-          <w:numId w:val="1"/>
-        </w:numPr>
-        <w:spacing w:after="0"/>
-        <w:jc w:val="both"/>
-      </w:pPr>
-      <w:proofErr w:type="spellStart"/>
-      <w:r>
-        <w:t>Threats</w:t>
-      </w:r>
-      <w:proofErr w:type="spellEnd"/>
-    </w:p>
-    <w:p>
-      <w:pPr>
-        <w:pStyle w:val="Listeafsnit"/>
-        <w:numPr>
-          <w:ilvl w:val="1"/>
-          <w:numId w:val="1"/>
-        </w:numPr>
-        <w:spacing w:after="0"/>
-        <w:jc w:val="both"/>
-      </w:pPr>
-      <w:r>
-        <w:t>Konkurrenter</w:t>
-      </w:r>
-      <w:r>
-        <w:t>, eksisterende og nye</w:t>
-      </w:r>
-    </w:p>
-    <w:p>
-      <w:pPr>
-        <w:pStyle w:val="Listeafsnit"/>
-        <w:numPr>
-          <w:ilvl w:val="1"/>
-          <w:numId w:val="1"/>
-        </w:numPr>
-        <w:spacing w:after="0"/>
-        <w:jc w:val="both"/>
-      </w:pPr>
-      <w:r>
-        <w:t>Faldende interesse for</w:t>
-      </w:r>
-      <w:r>
-        <w:t xml:space="preserve"> </w:t>
-      </w:r>
-      <w:r>
-        <w:t>spilgenre</w:t>
-      </w:r>
-    </w:p>
-    <w:p>
-      <w:pPr>
-        <w:pStyle w:val="Listeafsnit"/>
-        <w:numPr>
-          <w:ilvl w:val="1"/>
-          <w:numId w:val="1"/>
-        </w:numPr>
-        <w:spacing w:after="0"/>
-        <w:jc w:val="both"/>
-      </w:pPr>
-      <w:r>
-        <w:t>Dårligt omdømme som samarbejdspartner</w:t>
-      </w:r>
-    </w:p>
-    <w:p>
-      <w:pPr>
-        <w:spacing w:after="0"/>
-        <w:jc w:val="both"/>
-      </w:pPr>
-    </w:p>
-    <w:p>
-      <w:pPr>
-        <w:pStyle w:val="Overskrift3"/>
-        <w:jc w:val="both"/>
-      </w:pPr>
-      <w:bookmarkStart w:id="31" w:name="_Toc121843597"/>
-      <w:r>
-        <w:t>Konvertering</w:t>
-      </w:r>
-      <w:bookmarkEnd w:id="31"/>
-    </w:p>
-    <w:p>
-      <w:pPr>
-        <w:jc w:val="both"/>
-      </w:pPr>
-      <w:r>
-        <w:t xml:space="preserve">… </w:t>
-      </w:r>
-      <w:proofErr w:type="spellStart"/>
-      <w:r>
-        <w:t>Weaknesses</w:t>
-      </w:r>
-      <w:proofErr w:type="spellEnd"/>
-      <w:r>
-        <w:t xml:space="preserve"> </w:t>
-      </w:r>
-      <w:r>
-        <w:sym w:font="Wingdings" w:char="F0E0"/>
-      </w:r>
-      <w:r>
-        <w:t xml:space="preserve"> </w:t>
-      </w:r>
-      <w:proofErr w:type="spellStart"/>
-      <w:r>
-        <w:t>Strengths</w:t>
-      </w:r>
-      <w:proofErr w:type="spellEnd"/>
-      <w:r>
-        <w:t xml:space="preserve"> (eller </w:t>
-      </w:r>
-      <w:r>
-        <w:rPr>
-          <w:b/>
-          <w:bCs/>
-        </w:rPr>
-        <w:t>Reducering</w:t>
-      </w:r>
-      <w:r>
-        <w:t xml:space="preserve"> af svage sider…)</w:t>
-      </w:r>
-    </w:p>
-    <w:p>
-      <w:pPr>
-        <w:jc w:val="both"/>
-      </w:pPr>
-      <w:r>
-        <w:t xml:space="preserve">Større indsats ift. fans og community for at øge appeal og brand </w:t>
-      </w:r>
-      <w:proofErr w:type="spellStart"/>
-      <w:r>
-        <w:t>awareness</w:t>
-      </w:r>
-      <w:proofErr w:type="spellEnd"/>
-      <w:r>
-        <w:t xml:space="preserve">, derudover </w:t>
-      </w:r>
-      <w:proofErr w:type="spellStart"/>
-      <w:r>
-        <w:t>udvidde</w:t>
-      </w:r>
-      <w:proofErr w:type="spellEnd"/>
-      <w:r>
-        <w:t xml:space="preserve"> forhold til målgruppe således at de bedre kan give feedback på produkter så de lever op til forventninger</w:t>
-      </w:r>
-    </w:p>
-    <w:p>
-      <w:pPr>
-        <w:jc w:val="both"/>
-      </w:pPr>
-      <w:r>
-        <w:t>&amp;</w:t>
-      </w:r>
-    </w:p>
-    <w:p>
-      <w:pPr>
-        <w:jc w:val="both"/>
-      </w:pPr>
-      <w:proofErr w:type="spellStart"/>
-      <w:r>
-        <w:t>Threats</w:t>
-      </w:r>
-      <w:proofErr w:type="spellEnd"/>
-      <w:r>
-        <w:t xml:space="preserve"> </w:t>
-      </w:r>
-      <w:r>
-        <w:sym w:font="Wingdings" w:char="F0E0"/>
-      </w:r>
-      <w:r>
-        <w:t xml:space="preserve"> </w:t>
-      </w:r>
-      <w:proofErr w:type="spellStart"/>
-      <w:r>
-        <w:t>Opportunities</w:t>
-      </w:r>
-      <w:proofErr w:type="spellEnd"/>
-      <w:r>
-        <w:t xml:space="preserve"> (eller Matchstrategi – match stærke sider (eks: 7-11 </w:t>
-      </w:r>
-      <w:r>
-        <w:t>+</w:t>
-      </w:r>
-      <w:r>
-        <w:t xml:space="preserve"> DSB))</w:t>
-      </w:r>
-    </w:p>
-    <w:p>
-      <w:pPr>
-        <w:jc w:val="both"/>
-      </w:pPr>
-    </w:p>
-    <w:p>
-      <w:pPr>
-        <w:spacing w:after="0"/>
-        <w:jc w:val="both"/>
-      </w:pPr>
-    </w:p>
-    <w:p>
-      <w:pPr>
-        <w:spacing w:after="0"/>
-        <w:jc w:val="both"/>
-      </w:pPr>
-      <w:r>
-        <w:rPr>
-          <w:highlight w:val="yellow"/>
-        </w:rPr>
-        <w:t>Visuelt design i rapport f.eks. flotte modeller</w:t>
-      </w:r>
-      <w:r>
-        <w:t xml:space="preserve">, gerne et til </w:t>
-      </w:r>
-      <w:proofErr w:type="spellStart"/>
-      <w:r>
-        <w:t>swot</w:t>
-      </w:r>
-      <w:proofErr w:type="spellEnd"/>
-      <w:r>
-        <w:t xml:space="preserve"> her</w:t>
-      </w:r>
-    </w:p>
-    <w:p>
-      <w:pPr>
-        <w:spacing w:after="0"/>
-        <w:jc w:val="both"/>
-      </w:pPr>
-    </w:p>
-    <w:p>
-      <w:pPr>
-        <w:spacing w:after="0"/>
-        <w:jc w:val="both"/>
-      </w:pPr>
-    </w:p>
-    <w:p>
-      <w:pPr>
-        <w:pStyle w:val="Overskrift1"/>
-      </w:pPr>
-      <w:bookmarkStart w:id="32" w:name="_Toc121843600"/>
-      <w:r>
-        <w:t xml:space="preserve">Hvem er målgruppen for </w:t>
-      </w:r>
-      <w:proofErr w:type="spellStart"/>
-      <w:r>
-        <w:t>Slipgate’s</w:t>
-      </w:r>
-      <w:proofErr w:type="spellEnd"/>
-      <w:r>
-        <w:t xml:space="preserve"> hjemmeside?</w:t>
-      </w:r>
-      <w:bookmarkEnd w:id="32"/>
-    </w:p>
-    <w:p>
-      <w:pPr>
-        <w:spacing w:after="0"/>
-        <w:jc w:val="both"/>
-      </w:pPr>
-      <w:r>
-        <w:t>Ud fra indholdet på deres nuværende website, kan det ses at websitet hovedsageligt eksisterer for at præsentere virksomheden som helhed, derefter deres produkter og services og sidst deres kontakt oplysninger</w:t>
-      </w:r>
-      <w:r>
-        <w:t xml:space="preserve"> og ledige stillinger. </w:t>
-      </w:r>
-      <w:r>
-        <w:t xml:space="preserve">Der er ikke specielt meget fokus på deres produkter, da de hver især allerede har deres websites i form af enten en dedikeret hjemmeside der beskriver produktet og hvor det kan købes, og/eller en butiksside på Steam. (Med undtagelse af de spil som de endnu ikke har udgivet, men kun annonceret) </w:t>
-      </w:r>
-    </w:p>
-    <w:p>
-      <w:pPr>
-        <w:spacing w:after="0"/>
-        <w:jc w:val="both"/>
-        <w:rPr>
-          <w:lang w:val="en-US"/>
-        </w:rPr>
-      </w:pPr>
-      <w:r>
-        <w:rPr>
-          <w:lang w:val="en-US"/>
-        </w:rPr>
-        <w:t xml:space="preserve">Ex: </w:t>
-      </w:r>
-      <w:hyperlink r:id="rId13" w:history="1">
-        <w:r>
-          <w:rPr>
-            <w:rStyle w:val="Hyperlink"/>
-            <w:lang w:val="en-US"/>
-          </w:rPr>
-          <w:t>https://ghostrunnergame.com/</w:t>
-        </w:r>
-      </w:hyperlink>
-      <w:r>
-        <w:rPr>
-          <w:lang w:val="en-US"/>
-        </w:rPr>
-        <w:t xml:space="preserve"> , </w:t>
-      </w:r>
-      <w:hyperlink r:id="rId14" w:history="1">
-        <w:r>
-          <w:rPr>
-            <w:rStyle w:val="Hyperlink"/>
-            <w:lang w:val="en-US"/>
-          </w:rPr>
-          <w:t>https://store.steampowered.com/app/1139900/Ghostrunner/</w:t>
-        </w:r>
-      </w:hyperlink>
-      <w:r>
-        <w:rPr>
-          <w:lang w:val="en-US"/>
-        </w:rPr>
-        <w:t xml:space="preserve"> </w:t>
-      </w:r>
-    </w:p>
-    <w:p>
-      <w:pPr>
-        <w:spacing w:after="0"/>
-        <w:jc w:val="both"/>
-        <w:rPr>
-          <w:lang w:val="en-US"/>
-        </w:rPr>
-      </w:pPr>
-    </w:p>
-    <w:p>
-      <w:pPr>
-        <w:spacing w:after="0"/>
-        <w:jc w:val="both"/>
-      </w:pPr>
-      <w:r>
-        <w:t>Dermed er den primære målgruppe for deres website ikke kunder eller potentielle kunder, men i stedet for dem som gerne vil vide mere om virksomheden og</w:t>
-      </w:r>
-      <w:r>
-        <w:t>/eller</w:t>
-      </w:r>
-      <w:r>
-        <w:t xml:space="preserve"> </w:t>
-      </w:r>
-      <w:r>
-        <w:t xml:space="preserve">dem som vil indgå i et </w:t>
-      </w:r>
-      <w:r>
-        <w:t>samarbejde med dem.</w:t>
-      </w:r>
-    </w:p>
-    <w:p>
-      <w:pPr>
-        <w:spacing w:after="0"/>
-        <w:jc w:val="both"/>
-      </w:pPr>
-    </w:p>
-    <w:p>
-      <w:pPr>
-        <w:pStyle w:val="Overskrift2"/>
-      </w:pPr>
-      <w:proofErr w:type="spellStart"/>
-      <w:r>
-        <w:t>Persona</w:t>
-      </w:r>
-      <w:r>
-        <w:t>er</w:t>
-      </w:r>
-      <w:proofErr w:type="spellEnd"/>
-    </w:p>
-    <w:p>
-      <w:r>
-        <w:t>…</w:t>
-      </w:r>
-    </w:p>
-    <w:p>
-      <w:pPr>
-        <w:pStyle w:val="Listeafsnit"/>
-        <w:numPr>
-          <w:ilvl w:val="0"/>
-          <w:numId w:val="1"/>
-        </w:numPr>
-        <w:spacing w:after="0"/>
-        <w:jc w:val="both"/>
-        <w:rPr>
-          <w:highlight w:val="yellow"/>
-        </w:rPr>
-      </w:pPr>
-      <w:r>
-        <w:rPr>
-          <w:highlight w:val="yellow"/>
-        </w:rPr>
-        <w:t>3 forskellige som hjemmesiden SKAL ramme!</w:t>
-      </w:r>
-      <w:r>
-        <w:t xml:space="preserve"> </w:t>
-      </w:r>
-      <w:r>
-        <w:t>(baseret på det data jeg har)</w:t>
-      </w:r>
-    </w:p>
-    <w:p>
-      <w:pPr>
-        <w:spacing w:after="0"/>
-        <w:jc w:val="both"/>
-      </w:pPr>
-      <w:r>
-        <w:rPr>
-          <w:noProof/>
-        </w:rPr>
-        <w:lastRenderedPageBreak/>
-        <w:drawing>
-          <wp:inline distT="0" distB="0" distL="0" distR="0" wp14:anchorId="51204FED" wp14:editId="4C00C773">
-            <wp:extent cx="3635829" cy="2257021"/>
-            <wp:effectExtent l="0" t="0" r="3175" b="0"/>
-            <wp:docPr id="3" name="Billede 3"/>
             <wp:cNvGraphicFramePr>
               <a:graphicFrameLocks xmlns:a="http://schemas.openxmlformats.org/drawingml/2006/main" noChangeAspect="1"/>
             </wp:cNvGraphicFramePr>
@@ -8130,6 +6510,1035 @@
                   <pic:spPr>
                     <a:xfrm>
                       <a:off x="0" y="0"/>
+                      <a:ext cx="3914185" cy="2576425"/>
+                    </a:xfrm>
+                    <a:prstGeom prst="rect">
+                      <a:avLst/>
+                    </a:prstGeom>
+                  </pic:spPr>
+                </pic:pic>
+              </a:graphicData>
+            </a:graphic>
+          </wp:inline>
+        </w:drawing>
+      </w:r>
+    </w:p>
+    <w:p>
+      <w:pPr>
+        <w:spacing w:after="0"/>
+        <w:jc w:val="both"/>
+      </w:pPr>
+    </w:p>
+    <w:p>
+      <w:pPr>
+        <w:spacing w:after="0"/>
+        <w:jc w:val="both"/>
+      </w:pPr>
+      <w:r>
+        <w:rPr>
+          <w:noProof/>
+        </w:rPr>
+        <w:drawing>
+          <wp:inline distT="0" distB="0" distL="0" distR="0" wp14:anchorId="5F868E3B" wp14:editId="31E0C7CB">
+            <wp:extent cx="3728720" cy="2460924"/>
+            <wp:effectExtent l="0" t="0" r="5080" b="0"/>
+            <wp:docPr id="5" name="Billede 5"/>
+            <wp:cNvGraphicFramePr>
+              <a:graphicFrameLocks xmlns:a="http://schemas.openxmlformats.org/drawingml/2006/main" noChangeAspect="1"/>
+            </wp:cNvGraphicFramePr>
+            <a:graphic xmlns:a="http://schemas.openxmlformats.org/drawingml/2006/main">
+              <a:graphicData uri="http://schemas.openxmlformats.org/drawingml/2006/picture">
+                <pic:pic xmlns:pic="http://schemas.openxmlformats.org/drawingml/2006/picture">
+                  <pic:nvPicPr>
+                    <pic:cNvPr id="1" name=""/>
+                    <pic:cNvPicPr/>
+                  </pic:nvPicPr>
+                  <pic:blipFill>
+                    <a:blip r:embed="rId16"/>
+                    <a:stretch>
+                      <a:fillRect/>
+                    </a:stretch>
+                  </pic:blipFill>
+                  <pic:spPr>
+                    <a:xfrm>
+                      <a:off x="0" y="0"/>
+                      <a:ext cx="3736938" cy="2466348"/>
+                    </a:xfrm>
+                    <a:prstGeom prst="rect">
+                      <a:avLst/>
+                    </a:prstGeom>
+                  </pic:spPr>
+                </pic:pic>
+              </a:graphicData>
+            </a:graphic>
+          </wp:inline>
+        </w:drawing>
+      </w:r>
+    </w:p>
+    <w:p>
+      <w:pPr>
+        <w:spacing w:after="0"/>
+        <w:jc w:val="both"/>
+      </w:pPr>
+    </w:p>
+    <w:p>
+      <w:pPr>
+        <w:spacing w:after="0"/>
+        <w:jc w:val="both"/>
+      </w:pPr>
+      <w:r>
+        <w:t xml:space="preserve">Evt. </w:t>
+      </w:r>
+      <w:r>
+        <w:t xml:space="preserve">nævn kort </w:t>
+      </w:r>
+      <w:r>
+        <w:t>Gamer personligheder / typer</w:t>
+      </w:r>
+    </w:p>
+    <w:p>
+      <w:pPr>
+        <w:spacing w:after="0"/>
+        <w:jc w:val="both"/>
+      </w:pPr>
+      <w:r>
+        <w:t>Evt. Homogen eller sammensat målgruppe? Antal målgrupper?</w:t>
+      </w:r>
+    </w:p>
+    <w:p>
+      <w:pPr>
+        <w:spacing w:after="0"/>
+        <w:jc w:val="both"/>
+      </w:pPr>
+    </w:p>
+    <w:p>
+      <w:pPr>
+        <w:pStyle w:val="Overskrift2"/>
+        <w:jc w:val="both"/>
+      </w:pPr>
+      <w:bookmarkStart w:id="22" w:name="_Toc121843588"/>
+      <w:r>
+        <w:t>Hvordan opfattes Slipgate og deres produkter? (Og hvordan vil de opfattes?)</w:t>
+      </w:r>
+      <w:bookmarkEnd w:id="22"/>
+    </w:p>
+    <w:p>
+      <w:pPr>
+        <w:jc w:val="both"/>
+        <w:rPr>
+          <w:lang w:val="en-US"/>
+        </w:rPr>
+      </w:pPr>
+      <w:r>
+        <w:rPr>
+          <w:lang w:val="en-US"/>
+        </w:rPr>
+        <w:t>…</w:t>
+      </w:r>
+    </w:p>
+    <w:p>
+      <w:pPr>
+        <w:spacing w:after="0"/>
+        <w:jc w:val="both"/>
+        <w:rPr>
+          <w:lang w:val="en-US"/>
+        </w:rPr>
+      </w:pPr>
+    </w:p>
+    <w:p>
+      <w:pPr>
+        <w:pStyle w:val="Overskrift3"/>
+        <w:jc w:val="both"/>
+        <w:rPr>
+          <w:lang w:val="en-US"/>
+        </w:rPr>
+      </w:pPr>
+      <w:bookmarkStart w:id="23" w:name="_Toc121843589"/>
+      <w:r>
+        <w:rPr>
+          <w:lang w:val="en-US"/>
+        </w:rPr>
+        <w:lastRenderedPageBreak/>
+        <w:t>Brand equity (se MarketingogBranding2022.pdf)</w:t>
+      </w:r>
+      <w:bookmarkEnd w:id="23"/>
+    </w:p>
+    <w:p>
+      <w:pPr>
+        <w:jc w:val="both"/>
+        <w:rPr>
+          <w:lang w:val="en-US"/>
+        </w:rPr>
+      </w:pPr>
+      <w:r>
+        <w:rPr>
+          <w:lang w:val="en-US"/>
+        </w:rPr>
+        <w:t>…</w:t>
+      </w:r>
+    </w:p>
+    <w:p>
+      <w:pPr>
+        <w:pStyle w:val="Overskrift4"/>
+        <w:jc w:val="both"/>
+        <w:rPr>
+          <w:lang w:val="en-US"/>
+        </w:rPr>
+      </w:pPr>
+      <w:r>
+        <w:rPr>
+          <w:lang w:val="en-US"/>
+        </w:rPr>
+        <w:t>Brand awareness</w:t>
+      </w:r>
+    </w:p>
+    <w:p>
+      <w:pPr>
+        <w:jc w:val="both"/>
+        <w:rPr>
+          <w:lang w:val="en-US"/>
+        </w:rPr>
+      </w:pPr>
+      <w:r>
+        <w:rPr>
+          <w:lang w:val="en-US"/>
+        </w:rPr>
+        <w:t>…</w:t>
+      </w:r>
+    </w:p>
+    <w:p>
+      <w:pPr>
+        <w:pStyle w:val="Overskrift4"/>
+        <w:jc w:val="both"/>
+        <w:rPr>
+          <w:lang w:val="en-US"/>
+        </w:rPr>
+      </w:pPr>
+      <w:r>
+        <w:rPr>
+          <w:lang w:val="en-US"/>
+        </w:rPr>
+        <w:t>Percieved Quality (hvad forventes?)</w:t>
+      </w:r>
+    </w:p>
+    <w:p>
+      <w:pPr>
+        <w:jc w:val="both"/>
+        <w:rPr>
+          <w:lang w:val="en-US"/>
+        </w:rPr>
+      </w:pPr>
+      <w:r>
+        <w:rPr>
+          <w:lang w:val="en-US"/>
+        </w:rPr>
+        <w:t>…</w:t>
+      </w:r>
+    </w:p>
+    <w:p>
+      <w:pPr>
+        <w:pStyle w:val="Overskrift4"/>
+        <w:jc w:val="both"/>
+        <w:rPr>
+          <w:lang w:val="en-US"/>
+        </w:rPr>
+      </w:pPr>
+      <w:r>
+        <w:rPr>
+          <w:lang w:val="en-US"/>
+        </w:rPr>
+        <w:t>Brand Association</w:t>
+      </w:r>
+    </w:p>
+    <w:p>
+      <w:pPr>
+        <w:jc w:val="both"/>
+        <w:rPr>
+          <w:lang w:val="en-US"/>
+        </w:rPr>
+      </w:pPr>
+      <w:r>
+        <w:rPr>
+          <w:lang w:val="en-US"/>
+        </w:rPr>
+        <w:t>…</w:t>
+      </w:r>
+    </w:p>
+    <w:p>
+      <w:pPr>
+        <w:pStyle w:val="Overskrift4"/>
+        <w:jc w:val="both"/>
+        <w:rPr>
+          <w:lang w:val="en-US"/>
+        </w:rPr>
+      </w:pPr>
+      <w:r>
+        <w:rPr>
+          <w:lang w:val="en-US"/>
+        </w:rPr>
+        <w:t>Brand Loyalty</w:t>
+      </w:r>
+    </w:p>
+    <w:p>
+      <w:pPr>
+        <w:jc w:val="both"/>
+        <w:rPr>
+          <w:lang w:val="en-US"/>
+        </w:rPr>
+      </w:pPr>
+      <w:r>
+        <w:rPr>
+          <w:lang w:val="en-US"/>
+        </w:rPr>
+        <w:t>…</w:t>
+      </w:r>
+    </w:p>
+    <w:p>
+      <w:pPr>
+        <w:jc w:val="both"/>
+        <w:rPr>
+          <w:lang w:val="en-US"/>
+        </w:rPr>
+      </w:pPr>
+    </w:p>
+    <w:p>
+      <w:pPr>
+        <w:pStyle w:val="Overskrift2"/>
+        <w:jc w:val="both"/>
+      </w:pPr>
+      <w:bookmarkStart w:id="24" w:name="_Toc121843590"/>
+      <w:r>
+        <w:t>Hvor og hvordan kommunikerer Slipgate med deres målgruppe[r]?</w:t>
+      </w:r>
+      <w:bookmarkEnd w:id="24"/>
+    </w:p>
+    <w:p>
+      <w:pPr>
+        <w:jc w:val="both"/>
+      </w:pPr>
+      <w:r>
+        <w:t>…</w:t>
+      </w:r>
+    </w:p>
+    <w:p>
+      <w:pPr>
+        <w:pStyle w:val="Overskrift3"/>
+        <w:jc w:val="both"/>
+      </w:pPr>
+      <w:bookmarkStart w:id="25" w:name="_Toc121843591"/>
+      <w:r>
+        <w:t>Hvor = hvilke medier: Paid, Owned &amp; Earned Media</w:t>
+      </w:r>
+      <w:bookmarkEnd w:id="25"/>
+    </w:p>
+    <w:p>
+      <w:pPr>
+        <w:jc w:val="both"/>
+      </w:pPr>
+      <w:r>
+        <w:t>…</w:t>
+      </w:r>
+    </w:p>
+    <w:p>
+      <w:pPr>
+        <w:pStyle w:val="Overskrift3"/>
+        <w:jc w:val="both"/>
+      </w:pPr>
+      <w:bookmarkStart w:id="26" w:name="_Toc121843592"/>
+      <w:r>
+        <w:rPr>
+          <w:highlight w:val="yellow"/>
+        </w:rPr>
+        <w:t>Kommunikationsmodel (vælg, se kommunikationsmodeller2022.pdf)</w:t>
+      </w:r>
+      <w:bookmarkEnd w:id="26"/>
+    </w:p>
+    <w:p>
+      <w:pPr>
+        <w:spacing w:after="0"/>
+        <w:jc w:val="both"/>
+      </w:pPr>
+      <w:r>
+        <w:t>…</w:t>
+      </w:r>
+    </w:p>
+    <w:p>
+      <w:pPr>
+        <w:jc w:val="both"/>
+        <w:rPr>
+          <w:lang w:val="en-US"/>
+        </w:rPr>
+      </w:pPr>
+    </w:p>
+    <w:p>
+      <w:pPr>
+        <w:pStyle w:val="Overskrift3"/>
+        <w:jc w:val="both"/>
+        <w:rPr>
+          <w:lang w:val="en-US"/>
+        </w:rPr>
+      </w:pPr>
+      <w:bookmarkStart w:id="27" w:name="_Toc121843593"/>
+      <w:r>
+        <w:rPr>
+          <w:lang w:val="en-US"/>
+        </w:rPr>
+        <w:t>Brand Voice &amp; Tone</w:t>
+      </w:r>
+      <w:bookmarkEnd w:id="27"/>
+    </w:p>
+    <w:p>
+      <w:pPr>
+        <w:jc w:val="both"/>
+      </w:pPr>
+      <w:r>
+        <w:t>… [evt. Ift. Content på hjemmeside]</w:t>
+      </w:r>
+    </w:p>
+    <w:p>
+      <w:pPr>
+        <w:spacing w:after="0"/>
+        <w:jc w:val="both"/>
+      </w:pPr>
+    </w:p>
+    <w:p>
+      <w:pPr>
+        <w:pStyle w:val="Overskrift2"/>
+        <w:jc w:val="both"/>
+      </w:pPr>
+      <w:bookmarkStart w:id="28" w:name="_Toc121843594"/>
+      <w:r>
+        <w:t>SWOT (se Markedsføring 2022.pdf)</w:t>
+      </w:r>
+      <w:bookmarkEnd w:id="28"/>
+    </w:p>
+    <w:p>
+      <w:pPr>
+        <w:spacing w:after="0"/>
+        <w:jc w:val="both"/>
+      </w:pPr>
+      <w:r>
+        <w:t>Til re-designet er det relevant at vide, hvordan virksomheden kunne udvikle sig i fremtiden, således at det</w:t>
+      </w:r>
+      <w:r>
+        <w:t xml:space="preserve"> nye design</w:t>
+      </w:r>
+      <w:r>
+        <w:t xml:space="preserve"> stemmer overens med, hvad virksomheden laver, både nu og i de næste par år. Derfor er det relevant at kigge nærmere på, hvad deres styrker og svagheder er i øjeblikket således at vi bedre kan forestille os, hvilken retning virksomheden kommer til at udvikle sig i</w:t>
+      </w:r>
+      <w:r>
+        <w:t>.</w:t>
+      </w:r>
+    </w:p>
+    <w:p>
+      <w:pPr>
+        <w:spacing w:after="0"/>
+        <w:jc w:val="both"/>
+      </w:pPr>
+    </w:p>
+    <w:p>
+      <w:pPr>
+        <w:spacing w:after="0"/>
+        <w:jc w:val="both"/>
+      </w:pPr>
+      <w:r>
+        <w:t>[FIGUR SWOT MODEL HER]</w:t>
+      </w:r>
+    </w:p>
+    <w:p>
+      <w:pPr>
+        <w:spacing w:after="0"/>
+        <w:jc w:val="both"/>
+      </w:pPr>
+    </w:p>
+    <w:p>
+      <w:pPr>
+        <w:pStyle w:val="Overskrift3"/>
+        <w:jc w:val="both"/>
+      </w:pPr>
+      <w:bookmarkStart w:id="29" w:name="_Toc121843595"/>
+      <w:r>
+        <w:t>Interne forhold (</w:t>
+      </w:r>
+      <w:r>
+        <w:t>Strengths</w:t>
+      </w:r>
+      <w:r>
+        <w:t xml:space="preserve"> &amp; Weaknesses)</w:t>
+      </w:r>
+      <w:bookmarkEnd w:id="29"/>
+    </w:p>
+    <w:p>
+      <w:pPr>
+        <w:spacing w:after="0"/>
+        <w:jc w:val="both"/>
+      </w:pPr>
+      <w:r>
+        <w:t xml:space="preserve">De interne forhold for Slipgate er dem som de har </w:t>
+      </w:r>
+      <w:r>
+        <w:t xml:space="preserve">og kan have </w:t>
+      </w:r>
+      <w:r>
+        <w:t xml:space="preserve">mest direkte kontrol over </w:t>
+      </w:r>
+      <w:r>
+        <w:t xml:space="preserve">eller </w:t>
+      </w:r>
+      <w:r>
+        <w:t xml:space="preserve">indflydelse på. </w:t>
+      </w:r>
+      <w:r>
+        <w:rPr>
+          <w:highlight w:val="yellow"/>
+        </w:rPr>
+        <w:t>Ud fra</w:t>
+      </w:r>
+      <w:r>
+        <w:rPr>
+          <w:highlight w:val="yellow"/>
+        </w:rPr>
+        <w:t xml:space="preserve"> den opnåede viden om virksomheden fra forrige afsnit, kan deres styrker og svagheder beskrives således:</w:t>
+      </w:r>
+    </w:p>
+    <w:p>
+      <w:pPr>
+        <w:spacing w:after="0"/>
+        <w:jc w:val="both"/>
+      </w:pPr>
+    </w:p>
+    <w:p>
+      <w:pPr>
+        <w:spacing w:after="0"/>
+        <w:jc w:val="both"/>
+      </w:pPr>
+      <w:r>
+        <w:t xml:space="preserve">Deres produkter har stort appeal til en niche målgruppe, men det betyder også at den målgruppe har bestemte og ofte høje forventninger til </w:t>
+      </w:r>
+      <w:r>
+        <w:t xml:space="preserve">produkterne. Dette gør at </w:t>
+      </w:r>
+      <w:r>
+        <w:t xml:space="preserve">hvert </w:t>
+      </w:r>
+      <w:r>
+        <w:t xml:space="preserve">produkt skal nå en virkelig høj standard før at den niche målgruppe vil blive så begejstret for </w:t>
+      </w:r>
+      <w:r>
+        <w:t>det</w:t>
+      </w:r>
+      <w:r>
+        <w:t>,</w:t>
+      </w:r>
+      <w:r>
+        <w:t xml:space="preserve"> at de anbefaler det til andre og dermed udvider kundesegmentet</w:t>
+      </w:r>
+      <w:r>
+        <w:t>. Dette fører til nogle af virksomhedens svagheder, hvilke bl.a. er at deres brand ikke er særligt kendt og at de knap nok har nogen form for community eller fanbase.</w:t>
+      </w:r>
+      <w:r>
+        <w:t xml:space="preserve"> </w:t>
+      </w:r>
+      <w:r>
+        <w:t xml:space="preserve">Noget der kunne skyldes at </w:t>
+      </w:r>
+      <w:r>
+        <w:lastRenderedPageBreak/>
+        <w:t>deres produkter ikke altid lever op til deres kunders forventninger, kunne muligvis være fordi de også har så mange samarbejder med andre udviklere, at de ikke kan fokusere nok tid og ressourcer på deres egne produkter.</w:t>
+      </w:r>
+    </w:p>
+    <w:p>
+      <w:pPr>
+        <w:spacing w:after="0"/>
+        <w:jc w:val="both"/>
+      </w:pPr>
+    </w:p>
+    <w:p>
+      <w:pPr>
+        <w:pStyle w:val="Overskrift3"/>
+        <w:jc w:val="both"/>
+      </w:pPr>
+      <w:bookmarkStart w:id="30" w:name="_Toc121843596"/>
+      <w:r>
+        <w:t>Eksterne forhold (</w:t>
+      </w:r>
+      <w:r>
+        <w:t>Opportunities</w:t>
+      </w:r>
+      <w:r>
+        <w:t xml:space="preserve"> &amp; Threats)</w:t>
+      </w:r>
+      <w:bookmarkEnd w:id="30"/>
+    </w:p>
+    <w:p>
+      <w:pPr>
+        <w:spacing w:after="0"/>
+        <w:jc w:val="both"/>
+      </w:pPr>
+      <w:r>
+        <w:t>Da deres samarbejder er en central del af deres forretning, er det noteret under styrker i stedet for under muligheder, selvom hvert projekt de samarbejder med andre udviklere på, godt kunne beskrives som en mulighed i sig selv.</w:t>
+      </w:r>
+    </w:p>
+    <w:p>
+      <w:pPr>
+        <w:spacing w:after="0"/>
+        <w:jc w:val="both"/>
+      </w:pPr>
+      <w:r>
+        <w:rPr>
+          <w:highlight w:val="yellow"/>
+        </w:rPr>
+        <w:t>…bla bla eksterne forhold er det der foregår udenfor virksomhedens direkte kontrol, men som de stadig kan bruge</w:t>
+      </w:r>
+      <w:r>
+        <w:rPr>
+          <w:highlight w:val="yellow"/>
+        </w:rPr>
+        <w:t xml:space="preserve"> eller agere omkring</w:t>
+      </w:r>
+      <w:r>
+        <w:rPr>
+          <w:highlight w:val="yellow"/>
+        </w:rPr>
+        <w:t xml:space="preserve"> etc…</w:t>
+      </w:r>
+    </w:p>
+    <w:p>
+      <w:pPr>
+        <w:spacing w:after="0"/>
+        <w:jc w:val="both"/>
+      </w:pPr>
+    </w:p>
+    <w:p>
+      <w:pPr>
+        <w:pStyle w:val="Listeafsnit"/>
+        <w:numPr>
+          <w:ilvl w:val="0"/>
+          <w:numId w:val="1"/>
+        </w:numPr>
+        <w:spacing w:after="0"/>
+        <w:jc w:val="both"/>
+      </w:pPr>
+      <w:r>
+        <w:t>Opportunities</w:t>
+      </w:r>
+    </w:p>
+    <w:p>
+      <w:pPr>
+        <w:pStyle w:val="Listeafsnit"/>
+        <w:numPr>
+          <w:ilvl w:val="1"/>
+          <w:numId w:val="1"/>
+        </w:numPr>
+        <w:spacing w:after="0"/>
+        <w:jc w:val="both"/>
+      </w:pPr>
+      <w:r>
+        <w:t>Egne nye IP-er</w:t>
+      </w:r>
+    </w:p>
+    <w:p>
+      <w:pPr>
+        <w:pStyle w:val="Listeafsnit"/>
+        <w:numPr>
+          <w:ilvl w:val="1"/>
+          <w:numId w:val="1"/>
+        </w:numPr>
+        <w:spacing w:after="0"/>
+        <w:jc w:val="both"/>
+      </w:pPr>
+      <w:r>
+        <w:t xml:space="preserve">Puste nyt liv i </w:t>
+      </w:r>
+      <w:r>
+        <w:t xml:space="preserve">kunders </w:t>
+      </w:r>
+      <w:r>
+        <w:t>retro IP-er</w:t>
+      </w:r>
+    </w:p>
+    <w:p>
+      <w:pPr>
+        <w:pStyle w:val="Listeafsnit"/>
+        <w:numPr>
+          <w:ilvl w:val="1"/>
+          <w:numId w:val="1"/>
+        </w:numPr>
+        <w:spacing w:after="0"/>
+        <w:jc w:val="both"/>
+      </w:pPr>
+      <w:r>
+        <w:t>Moderne spil</w:t>
+      </w:r>
+    </w:p>
+    <w:p>
+      <w:pPr>
+        <w:pStyle w:val="Listeafsnit"/>
+        <w:numPr>
+          <w:ilvl w:val="0"/>
+          <w:numId w:val="1"/>
+        </w:numPr>
+        <w:spacing w:after="0"/>
+        <w:jc w:val="both"/>
+      </w:pPr>
+      <w:r>
+        <w:t>Threats</w:t>
+      </w:r>
+    </w:p>
+    <w:p>
+      <w:pPr>
+        <w:pStyle w:val="Listeafsnit"/>
+        <w:numPr>
+          <w:ilvl w:val="1"/>
+          <w:numId w:val="1"/>
+        </w:numPr>
+        <w:spacing w:after="0"/>
+        <w:jc w:val="both"/>
+      </w:pPr>
+      <w:r>
+        <w:t>Konkurrenter</w:t>
+      </w:r>
+      <w:r>
+        <w:t>, eksisterende og nye</w:t>
+      </w:r>
+    </w:p>
+    <w:p>
+      <w:pPr>
+        <w:pStyle w:val="Listeafsnit"/>
+        <w:numPr>
+          <w:ilvl w:val="1"/>
+          <w:numId w:val="1"/>
+        </w:numPr>
+        <w:spacing w:after="0"/>
+        <w:jc w:val="both"/>
+      </w:pPr>
+      <w:r>
+        <w:t>Faldende interesse for</w:t>
+      </w:r>
+      <w:r>
+        <w:t xml:space="preserve"> </w:t>
+      </w:r>
+      <w:r>
+        <w:t>spilgenre</w:t>
+      </w:r>
+    </w:p>
+    <w:p>
+      <w:pPr>
+        <w:pStyle w:val="Listeafsnit"/>
+        <w:numPr>
+          <w:ilvl w:val="1"/>
+          <w:numId w:val="1"/>
+        </w:numPr>
+        <w:spacing w:after="0"/>
+        <w:jc w:val="both"/>
+      </w:pPr>
+      <w:r>
+        <w:t>Dårligt omdømme som samarbejdspartner</w:t>
+      </w:r>
+    </w:p>
+    <w:p>
+      <w:pPr>
+        <w:spacing w:after="0"/>
+        <w:jc w:val="both"/>
+      </w:pPr>
+    </w:p>
+    <w:p>
+      <w:pPr>
+        <w:pStyle w:val="Overskrift3"/>
+        <w:jc w:val="both"/>
+      </w:pPr>
+      <w:bookmarkStart w:id="31" w:name="_Toc121843597"/>
+      <w:r>
+        <w:t>Konvertering</w:t>
+      </w:r>
+      <w:bookmarkEnd w:id="31"/>
+    </w:p>
+    <w:p>
+      <w:pPr>
+        <w:jc w:val="both"/>
+      </w:pPr>
+      <w:r>
+        <w:t xml:space="preserve">… Weaknesses </w:t>
+      </w:r>
+      <w:r>
+        <w:sym w:font="Wingdings" w:char="F0E0"/>
+      </w:r>
+      <w:r>
+        <w:t xml:space="preserve"> Strengths</w:t>
+      </w:r>
+      <w:r>
+        <w:t xml:space="preserve"> (eller </w:t>
+      </w:r>
+      <w:r>
+        <w:rPr>
+          <w:b/>
+          <w:bCs/>
+        </w:rPr>
+        <w:t>Reducering</w:t>
+      </w:r>
+      <w:r>
+        <w:t xml:space="preserve"> af svage sider…)</w:t>
+      </w:r>
+    </w:p>
+    <w:p>
+      <w:pPr>
+        <w:jc w:val="both"/>
+      </w:pPr>
+      <w:r>
+        <w:t>Større indsats ift. fans og community for at øge appeal og brand awareness, derudover udvidde forhold til målgruppe således at de bedre kan give feedback på produkter så de lever op til forventninger</w:t>
+      </w:r>
+    </w:p>
+    <w:p>
+      <w:pPr>
+        <w:jc w:val="both"/>
+      </w:pPr>
+      <w:r>
+        <w:t>&amp;</w:t>
+      </w:r>
+    </w:p>
+    <w:p>
+      <w:pPr>
+        <w:jc w:val="both"/>
+      </w:pPr>
+      <w:r>
+        <w:t xml:space="preserve">Threats </w:t>
+      </w:r>
+      <w:r>
+        <w:sym w:font="Wingdings" w:char="F0E0"/>
+      </w:r>
+      <w:r>
+        <w:t xml:space="preserve"> Opportunities</w:t>
+      </w:r>
+      <w:r>
+        <w:t xml:space="preserve"> (eller Matchstrategi – match stærke sider (eks: 7-11 </w:t>
+      </w:r>
+      <w:r>
+        <w:t>+</w:t>
+      </w:r>
+      <w:r>
+        <w:t xml:space="preserve"> DSB))</w:t>
+      </w:r>
+    </w:p>
+    <w:p>
+      <w:pPr>
+        <w:jc w:val="both"/>
+      </w:pPr>
+    </w:p>
+    <w:p>
+      <w:pPr>
+        <w:spacing w:after="0"/>
+        <w:jc w:val="both"/>
+      </w:pPr>
+    </w:p>
+    <w:p>
+      <w:pPr>
+        <w:spacing w:after="0"/>
+        <w:jc w:val="both"/>
+      </w:pPr>
+      <w:r>
+        <w:rPr>
+          <w:highlight w:val="yellow"/>
+        </w:rPr>
+        <w:t>Visuelt design i rapport f.eks. flotte modeller</w:t>
+      </w:r>
+      <w:r>
+        <w:t>, gerne et til swot her</w:t>
+      </w:r>
+    </w:p>
+    <w:p>
+      <w:pPr>
+        <w:spacing w:after="0"/>
+        <w:jc w:val="both"/>
+      </w:pPr>
+    </w:p>
+    <w:p>
+      <w:pPr>
+        <w:spacing w:after="0"/>
+        <w:jc w:val="both"/>
+      </w:pPr>
+    </w:p>
+    <w:p>
+      <w:pPr>
+        <w:pStyle w:val="Overskrift1"/>
+      </w:pPr>
+      <w:bookmarkStart w:id="32" w:name="_Toc121843600"/>
+      <w:r>
+        <w:t>Hvem er målgruppen for Slipgate’s hjemmeside?</w:t>
+      </w:r>
+      <w:bookmarkEnd w:id="32"/>
+    </w:p>
+    <w:p>
+      <w:pPr>
+        <w:spacing w:after="0"/>
+        <w:jc w:val="both"/>
+      </w:pPr>
+      <w:r>
+        <w:t>Ud fra indholdet på deres nuværende website, kan det ses at websitet hovedsageligt eksisterer for at præsentere virksomheden som helhed, derefter deres produkter og services og sidst deres kontakt oplysninger</w:t>
+      </w:r>
+      <w:r>
+        <w:t xml:space="preserve"> og ledige stillinger. </w:t>
+      </w:r>
+      <w:r>
+        <w:t xml:space="preserve">Der er ikke specielt meget fokus på deres produkter, da de hver især allerede har deres websites i form af enten en dedikeret hjemmeside der beskriver produktet og hvor det kan købes, og/eller en butiksside på Steam. (Med undtagelse af de spil som de endnu ikke har udgivet, men kun annonceret) </w:t>
+      </w:r>
+    </w:p>
+    <w:p>
+      <w:pPr>
+        <w:spacing w:after="0"/>
+        <w:jc w:val="both"/>
+        <w:rPr>
+          <w:lang w:val="en-US"/>
+        </w:rPr>
+      </w:pPr>
+      <w:r>
+        <w:rPr>
+          <w:lang w:val="en-US"/>
+        </w:rPr>
+        <w:t xml:space="preserve">Ex: </w:t>
+      </w:r>
+      <w:hyperlink r:id="rId17" w:history="1">
+        <w:r>
+          <w:rPr>
+            <w:rStyle w:val="Hyperlink"/>
+            <w:lang w:val="en-US"/>
+          </w:rPr>
+          <w:t>https://ghostrunnergame.com/</w:t>
+        </w:r>
+      </w:hyperlink>
+      <w:r>
+        <w:rPr>
+          <w:lang w:val="en-US"/>
+        </w:rPr>
+        <w:t xml:space="preserve"> , </w:t>
+      </w:r>
+      <w:hyperlink r:id="rId18" w:history="1">
+        <w:r>
+          <w:rPr>
+            <w:rStyle w:val="Hyperlink"/>
+            <w:lang w:val="en-US"/>
+          </w:rPr>
+          <w:t>https://store.steampowered.com/app/1139900/Ghostrunner/</w:t>
+        </w:r>
+      </w:hyperlink>
+      <w:r>
+        <w:rPr>
+          <w:lang w:val="en-US"/>
+        </w:rPr>
+        <w:t xml:space="preserve"> </w:t>
+      </w:r>
+    </w:p>
+    <w:p>
+      <w:pPr>
+        <w:spacing w:after="0"/>
+        <w:jc w:val="both"/>
+        <w:rPr>
+          <w:lang w:val="en-US"/>
+        </w:rPr>
+      </w:pPr>
+    </w:p>
+    <w:p>
+      <w:pPr>
+        <w:spacing w:after="0"/>
+        <w:jc w:val="both"/>
+      </w:pPr>
+      <w:r>
+        <w:lastRenderedPageBreak/>
+        <w:t>Dermed er den primære målgruppe for deres website ikke kunder eller potentielle kunder, men i stedet for dem som gerne vil vide mere om virksomheden og</w:t>
+      </w:r>
+      <w:r>
+        <w:t>/eller</w:t>
+      </w:r>
+      <w:r>
+        <w:t xml:space="preserve"> </w:t>
+      </w:r>
+      <w:r>
+        <w:t xml:space="preserve">dem som vil indgå i et </w:t>
+      </w:r>
+      <w:r>
+        <w:t>samarbejde med dem.</w:t>
+      </w:r>
+    </w:p>
+    <w:p>
+      <w:pPr>
+        <w:spacing w:after="0"/>
+        <w:jc w:val="both"/>
+      </w:pPr>
+    </w:p>
+    <w:p>
+      <w:pPr>
+        <w:pStyle w:val="Overskrift2"/>
+      </w:pPr>
+      <w:r>
+        <w:t>Persona</w:t>
+      </w:r>
+      <w:r>
+        <w:t>er</w:t>
+      </w:r>
+    </w:p>
+    <w:p>
+      <w:r>
+        <w:t>…</w:t>
+      </w:r>
+    </w:p>
+    <w:p>
+      <w:pPr>
+        <w:pStyle w:val="Listeafsnit"/>
+        <w:numPr>
+          <w:ilvl w:val="0"/>
+          <w:numId w:val="1"/>
+        </w:numPr>
+        <w:spacing w:after="0"/>
+        <w:jc w:val="both"/>
+        <w:rPr>
+          <w:highlight w:val="yellow"/>
+        </w:rPr>
+      </w:pPr>
+      <w:r>
+        <w:rPr>
+          <w:highlight w:val="yellow"/>
+        </w:rPr>
+        <w:t>3 forskellige som hjemmesiden SKAL ramme!</w:t>
+      </w:r>
+      <w:r>
+        <w:t xml:space="preserve"> </w:t>
+      </w:r>
+      <w:r>
+        <w:t>(baseret på det data jeg har)</w:t>
+      </w:r>
+    </w:p>
+    <w:p>
+      <w:pPr>
+        <w:spacing w:after="0"/>
+        <w:jc w:val="both"/>
+      </w:pPr>
+      <w:r>
+        <w:rPr>
+          <w:noProof/>
+        </w:rPr>
+        <w:drawing>
+          <wp:inline distT="0" distB="0" distL="0" distR="0" wp14:anchorId="51204FED" wp14:editId="4C00C773">
+            <wp:extent cx="3635829" cy="2257021"/>
+            <wp:effectExtent l="0" t="0" r="3175" b="0"/>
+            <wp:docPr id="3" name="Billede 3"/>
+            <wp:cNvGraphicFramePr>
+              <a:graphicFrameLocks xmlns:a="http://schemas.openxmlformats.org/drawingml/2006/main" noChangeAspect="1"/>
+            </wp:cNvGraphicFramePr>
+            <a:graphic xmlns:a="http://schemas.openxmlformats.org/drawingml/2006/main">
+              <a:graphicData uri="http://schemas.openxmlformats.org/drawingml/2006/picture">
+                <pic:pic xmlns:pic="http://schemas.openxmlformats.org/drawingml/2006/picture">
+                  <pic:nvPicPr>
+                    <pic:cNvPr id="1" name=""/>
+                    <pic:cNvPicPr/>
+                  </pic:nvPicPr>
+                  <pic:blipFill>
+                    <a:blip r:embed="rId19"/>
+                    <a:stretch>
+                      <a:fillRect/>
+                    </a:stretch>
+                  </pic:blipFill>
+                  <pic:spPr>
+                    <a:xfrm>
+                      <a:off x="0" y="0"/>
                       <a:ext cx="3654327" cy="2268504"/>
                     </a:xfrm>
                     <a:prstGeom prst="rect">
@@ -8186,13 +7595,7 @@
         <w:rPr>
           <w:highlight w:val="lightGray"/>
         </w:rPr>
-        <w:t>Alder</w:t>
-      </w:r>
-      <w:r>
-        <w:rPr>
-          <w:highlight w:val="lightGray"/>
-        </w:rPr>
-        <w:t xml:space="preserve"> </w:t>
+        <w:t xml:space="preserve">Alder </w:t>
       </w:r>
     </w:p>
     <w:p>
@@ -8292,16 +7695,8 @@
         <w:rPr>
           <w:highlight w:val="lightGray"/>
         </w:rPr>
-        <w:t xml:space="preserve">Præferencer og </w:t>
-      </w:r>
-      <w:proofErr w:type="spellStart"/>
-      <w:r>
-        <w:rPr>
-          <w:highlight w:val="lightGray"/>
-        </w:rPr>
-        <w:t>Keywords</w:t>
-      </w:r>
-      <w:proofErr w:type="spellEnd"/>
+        <w:t>Præferencer og Keywords</w:t>
+      </w:r>
     </w:p>
     <w:p>
       <w:pPr>
@@ -8416,13 +7811,8 @@
         <w:jc w:val="both"/>
       </w:pPr>
       <w:r>
-        <w:t xml:space="preserve">Præferencer og </w:t>
-      </w:r>
-      <w:proofErr w:type="spellStart"/>
-      <w:r>
-        <w:t>Keywords</w:t>
-      </w:r>
-      <w:proofErr w:type="spellEnd"/>
+        <w:t>Præferencer og Keywords</w:t>
+      </w:r>
     </w:p>
     <w:p>
       <w:pPr>
@@ -8525,13 +7915,8 @@
         <w:jc w:val="both"/>
       </w:pPr>
       <w:r>
-        <w:t xml:space="preserve">Præferencer og </w:t>
-      </w:r>
-      <w:proofErr w:type="spellStart"/>
-      <w:r>
-        <w:t>Keywords</w:t>
-      </w:r>
-      <w:proofErr w:type="spellEnd"/>
+        <w:t>Præferencer og Keywords</w:t>
+      </w:r>
     </w:p>
     <w:p>
       <w:pPr>
@@ -8592,6 +7977,7 @@
         <w:jc w:val="both"/>
       </w:pPr>
       <w:r>
+        <w:lastRenderedPageBreak/>
         <w:t>Chef af spilvirksomhed</w:t>
       </w:r>
     </w:p>
@@ -8634,13 +8020,8 @@
         <w:jc w:val="both"/>
       </w:pPr>
       <w:r>
-        <w:t xml:space="preserve">Præferencer og </w:t>
-      </w:r>
-      <w:proofErr w:type="spellStart"/>
-      <w:r>
-        <w:t>Keywords</w:t>
-      </w:r>
-      <w:proofErr w:type="spellEnd"/>
+        <w:t>Præferencer og Keywords</w:t>
+      </w:r>
     </w:p>
     <w:p>
       <w:pPr>
@@ -8653,312 +8034,255 @@
         <w:pStyle w:val="Overskrift1"/>
       </w:pPr>
       <w:r>
+        <w:t>Brugertest og iteration af hjemmeside re-deisgn (se Testmetoder.pdf og KvalitativMetodeE2022.pdf)</w:t>
+      </w:r>
+    </w:p>
+    <w:p>
+      <w:r>
+        <w:t xml:space="preserve">Planlægning og forventet udførelse af brugertest </w:t>
+      </w:r>
+    </w:p>
+    <w:p/>
+    <w:p>
+      <w:pPr>
+        <w:pStyle w:val="Overskrift2"/>
+      </w:pPr>
+      <w:r>
+        <w:t>Kvantitativ metode</w:t>
+      </w:r>
+    </w:p>
+    <w:p>
+      <w:r>
+        <w:t>…</w:t>
+      </w:r>
+    </w:p>
+    <w:p>
+      <w:pPr>
+        <w:pStyle w:val="Overskrift3"/>
+      </w:pPr>
+      <w:r>
+        <w:t>Spørgeskemaer</w:t>
+      </w:r>
+    </w:p>
+    <w:p>
+      <w:pPr>
+        <w:spacing w:after="0"/>
+        <w:jc w:val="both"/>
+      </w:pPr>
+      <w:r>
+        <w:t>…</w:t>
+      </w:r>
+    </w:p>
+    <w:p>
+      <w:pPr>
+        <w:spacing w:after="0"/>
+        <w:jc w:val="both"/>
+      </w:pPr>
+    </w:p>
+    <w:p>
+      <w:pPr>
+        <w:pStyle w:val="Overskrift2"/>
+      </w:pPr>
+      <w:r>
+        <w:t>Kvalitativ metode</w:t>
+      </w:r>
+    </w:p>
+    <w:p>
+      <w:r>
+        <w:t>…</w:t>
+      </w:r>
+    </w:p>
+    <w:p>
+      <w:pPr>
+        <w:pStyle w:val="Overskrift3"/>
+      </w:pPr>
+      <w:r>
+        <w:t>Interviews (+ transskribering)</w:t>
+      </w:r>
+    </w:p>
+    <w:p>
+      <w:r>
+        <w:t>…</w:t>
+      </w:r>
+    </w:p>
+    <w:p>
+      <w:pPr>
+        <w:pStyle w:val="Overskrift3"/>
+      </w:pPr>
+      <w:r>
+        <w:t>Fokusgrupper?</w:t>
+      </w:r>
+    </w:p>
+    <w:p>
+      <w:r>
+        <w:t>…</w:t>
+      </w:r>
+    </w:p>
+    <w:p>
+      <w:pPr>
+        <w:pStyle w:val="Overskrift3"/>
+      </w:pPr>
+      <w:r>
+        <w:t>Usability test</w:t>
+      </w:r>
+      <w:r>
+        <w:t xml:space="preserve"> og </w:t>
+      </w:r>
+      <w:r>
+        <w:t>Tænke-højt-test (THT)</w:t>
+      </w:r>
+    </w:p>
+    <w:p>
+      <w:pPr>
+        <w:spacing w:after="0"/>
+        <w:jc w:val="both"/>
+      </w:pPr>
+      <w:r>
+        <w:t>…</w:t>
+      </w:r>
+    </w:p>
+    <w:p>
+      <w:pPr>
+        <w:spacing w:after="0"/>
+        <w:jc w:val="both"/>
+      </w:pPr>
+    </w:p>
+    <w:p>
+      <w:pPr>
+        <w:pStyle w:val="Overskrift1"/>
+        <w:jc w:val="both"/>
+      </w:pPr>
+      <w:bookmarkStart w:id="33" w:name="_Toc121843601"/>
+      <w:r>
+        <w:t>Dokumentation for teknisk løsning (produkt)</w:t>
+      </w:r>
+      <w:bookmarkEnd w:id="33"/>
+    </w:p>
+    <w:p>
+      <w:pPr>
+        <w:jc w:val="both"/>
+      </w:pPr>
+      <w:r>
+        <w:t>…</w:t>
+      </w:r>
+    </w:p>
+    <w:p>
+      <w:pPr>
+        <w:jc w:val="both"/>
+      </w:pPr>
+      <w:r>
+        <w:rPr>
+          <w:highlight w:val="yellow"/>
+        </w:rPr>
+        <w:t>(mindre vigtigt</w:t>
+      </w:r>
+      <w:r>
+        <w:rPr>
+          <w:highlight w:val="yellow"/>
+        </w:rPr>
+        <w:t>, skal ikke fylde ret meget</w:t>
+      </w:r>
+      <w:r>
+        <w:rPr>
+          <w:highlight w:val="yellow"/>
+        </w:rPr>
+        <w:t>)</w:t>
+      </w:r>
+    </w:p>
+    <w:p>
+      <w:pPr>
+        <w:pStyle w:val="Overskrift2"/>
+        <w:jc w:val="both"/>
+      </w:pPr>
+      <w:bookmarkStart w:id="34" w:name="_Toc121843602"/>
+      <w:r>
+        <w:t>Adobe Xd prototype</w:t>
+      </w:r>
+      <w:bookmarkEnd w:id="34"/>
+    </w:p>
+    <w:p>
+      <w:pPr>
+        <w:jc w:val="both"/>
+      </w:pPr>
+      <w:r>
+        <w:t>…</w:t>
+      </w:r>
+    </w:p>
+    <w:p>
+      <w:pPr>
+        <w:jc w:val="both"/>
+      </w:pPr>
+    </w:p>
+    <w:p>
+      <w:pPr>
+        <w:pStyle w:val="Overskrift2"/>
+        <w:jc w:val="both"/>
+      </w:pPr>
+      <w:bookmarkStart w:id="35" w:name="_Toc121843603"/>
+      <w:r>
+        <w:t>Andre værktøjer, site Content - Beskriv værktøjer (adobe programmer etc.)</w:t>
+      </w:r>
+      <w:bookmarkEnd w:id="35"/>
+      <w:r>
+        <w:t xml:space="preserve"> </w:t>
+      </w:r>
+    </w:p>
+    <w:p>
+      <w:pPr>
+        <w:jc w:val="both"/>
+        <w:rPr>
+          <w:lang w:val="en-US"/>
+        </w:rPr>
+      </w:pPr>
+      <w:r>
+        <w:rPr>
+          <w:lang w:val="en-US"/>
+        </w:rPr>
+        <w:t>…</w:t>
+      </w:r>
+    </w:p>
+    <w:p>
+      <w:pPr>
+        <w:pStyle w:val="Overskrift3"/>
+        <w:jc w:val="both"/>
+        <w:rPr>
+          <w:lang w:val="en-US"/>
+        </w:rPr>
+      </w:pPr>
+      <w:bookmarkStart w:id="36" w:name="_Toc121843604"/>
+      <w:r>
+        <w:rPr>
+          <w:lang w:val="en-US"/>
+        </w:rPr>
+        <w:t>Photoshop, Illustrator og/eller Lightroom Classic</w:t>
+      </w:r>
+      <w:bookmarkEnd w:id="36"/>
+    </w:p>
+    <w:p>
+      <w:pPr>
+        <w:jc w:val="both"/>
+      </w:pPr>
+      <w:r>
+        <w:t>…</w:t>
+      </w:r>
+    </w:p>
+    <w:p>
+      <w:pPr>
+        <w:jc w:val="both"/>
+      </w:pPr>
+      <w:r>
+        <w:t>Evt. lav site ikoner i illustrator (tlf. mail etc.)</w:t>
+      </w:r>
+    </w:p>
+    <w:p>
+      <w:pPr>
+        <w:jc w:val="both"/>
+      </w:pPr>
+      <w:r>
+        <w:rPr>
+          <w:highlight w:val="magenta"/>
+        </w:rPr>
         <w:lastRenderedPageBreak/>
-        <w:t>Brugertest og iteration af hjemmeside re-</w:t>
-      </w:r>
-      <w:proofErr w:type="spellStart"/>
-      <w:r>
-        <w:t>deisgn</w:t>
-      </w:r>
-      <w:proofErr w:type="spellEnd"/>
-      <w:r>
-        <w:t xml:space="preserve"> (se Testmetoder.pdf og KvalitativMetodeE2022.pdf)</w:t>
-      </w:r>
-    </w:p>
-    <w:p>
-      <w:r>
-        <w:t xml:space="preserve">Planlægning og forventet udførelse af brugertest </w:t>
-      </w:r>
-    </w:p>
-    <w:p/>
-    <w:p>
-      <w:pPr>
-        <w:pStyle w:val="Overskrift2"/>
-      </w:pPr>
-      <w:r>
-        <w:t>Kvantitativ metode</w:t>
-      </w:r>
-    </w:p>
-    <w:p>
-      <w:r>
-        <w:t>…</w:t>
-      </w:r>
-    </w:p>
-    <w:p>
-      <w:pPr>
-        <w:pStyle w:val="Overskrift3"/>
-      </w:pPr>
-      <w:r>
-        <w:t>Spørgeskemaer</w:t>
-      </w:r>
-    </w:p>
-    <w:p>
-      <w:pPr>
-        <w:spacing w:after="0"/>
-        <w:jc w:val="both"/>
-      </w:pPr>
-      <w:r>
-        <w:t>…</w:t>
-      </w:r>
-    </w:p>
-    <w:p>
-      <w:pPr>
-        <w:spacing w:after="0"/>
-        <w:jc w:val="both"/>
-      </w:pPr>
-    </w:p>
-    <w:p>
-      <w:pPr>
-        <w:pStyle w:val="Overskrift2"/>
-      </w:pPr>
-      <w:r>
-        <w:t>Kvalitativ metode</w:t>
-      </w:r>
-    </w:p>
-    <w:p>
-      <w:r>
-        <w:t>…</w:t>
-      </w:r>
-    </w:p>
-    <w:p>
-      <w:pPr>
-        <w:pStyle w:val="Overskrift3"/>
-      </w:pPr>
-      <w:r>
-        <w:t>Interviews (+ transskribering)</w:t>
-      </w:r>
-    </w:p>
-    <w:p>
-      <w:r>
-        <w:t>…</w:t>
-      </w:r>
-    </w:p>
-    <w:p>
-      <w:pPr>
-        <w:pStyle w:val="Overskrift3"/>
-      </w:pPr>
-      <w:r>
-        <w:t>Fokusgrupper?</w:t>
-      </w:r>
-    </w:p>
-    <w:p>
-      <w:r>
-        <w:t>…</w:t>
-      </w:r>
-    </w:p>
-    <w:p>
-      <w:pPr>
-        <w:pStyle w:val="Overskrift3"/>
-      </w:pPr>
-      <w:proofErr w:type="spellStart"/>
-      <w:r>
-        <w:t>Usability</w:t>
-      </w:r>
-      <w:proofErr w:type="spellEnd"/>
-      <w:r>
-        <w:t xml:space="preserve"> test</w:t>
-      </w:r>
-      <w:r>
-        <w:t xml:space="preserve"> og </w:t>
-      </w:r>
-      <w:r>
-        <w:t>Tænke-højt-test (THT)</w:t>
-      </w:r>
-    </w:p>
-    <w:p>
-      <w:pPr>
-        <w:spacing w:after="0"/>
-        <w:jc w:val="both"/>
-      </w:pPr>
-      <w:r>
-        <w:t>…</w:t>
-      </w:r>
-    </w:p>
-    <w:p>
-      <w:pPr>
-        <w:spacing w:after="0"/>
-        <w:jc w:val="both"/>
-      </w:pPr>
-    </w:p>
-    <w:p>
-      <w:pPr>
-        <w:pStyle w:val="Overskrift1"/>
-        <w:jc w:val="both"/>
-      </w:pPr>
-      <w:bookmarkStart w:id="33" w:name="_Toc121843601"/>
-      <w:r>
-        <w:t>Dokumentation for teknisk løsning (produkt)</w:t>
-      </w:r>
-      <w:bookmarkEnd w:id="33"/>
-    </w:p>
-    <w:p>
-      <w:pPr>
-        <w:jc w:val="both"/>
-      </w:pPr>
-      <w:r>
-        <w:t>…</w:t>
-      </w:r>
-    </w:p>
-    <w:p>
-      <w:pPr>
-        <w:jc w:val="both"/>
-      </w:pPr>
-      <w:r>
-        <w:rPr>
-          <w:highlight w:val="yellow"/>
-        </w:rPr>
-        <w:t>(mindre vigtigt</w:t>
-      </w:r>
-      <w:r>
-        <w:rPr>
-          <w:highlight w:val="yellow"/>
-        </w:rPr>
-        <w:t>, skal ikke fylde ret meget</w:t>
-      </w:r>
-      <w:r>
-        <w:rPr>
-          <w:highlight w:val="yellow"/>
-        </w:rPr>
-        <w:t>)</w:t>
-      </w:r>
-    </w:p>
-    <w:p>
-      <w:pPr>
-        <w:pStyle w:val="Overskrift2"/>
-        <w:jc w:val="both"/>
-      </w:pPr>
-      <w:bookmarkStart w:id="34" w:name="_Toc121843602"/>
-      <w:r>
-        <w:t xml:space="preserve">Adobe </w:t>
-      </w:r>
-      <w:proofErr w:type="spellStart"/>
-      <w:r>
-        <w:t>Xd</w:t>
-      </w:r>
-      <w:proofErr w:type="spellEnd"/>
-      <w:r>
-        <w:t xml:space="preserve"> prototype</w:t>
-      </w:r>
-      <w:bookmarkEnd w:id="34"/>
-    </w:p>
-    <w:p>
-      <w:pPr>
-        <w:jc w:val="both"/>
-      </w:pPr>
-      <w:r>
-        <w:t>…</w:t>
-      </w:r>
-    </w:p>
-    <w:p>
-      <w:pPr>
-        <w:jc w:val="both"/>
-      </w:pPr>
-    </w:p>
-    <w:p>
-      <w:pPr>
-        <w:pStyle w:val="Overskrift2"/>
-        <w:jc w:val="both"/>
-      </w:pPr>
-      <w:bookmarkStart w:id="35" w:name="_Toc121843603"/>
-      <w:r>
-        <w:t>Andre værktøjer, site Content - Beskriv værktøjer (</w:t>
-      </w:r>
-      <w:proofErr w:type="spellStart"/>
-      <w:r>
-        <w:t>adobe</w:t>
-      </w:r>
-      <w:proofErr w:type="spellEnd"/>
-      <w:r>
-        <w:t xml:space="preserve"> programmer etc.)</w:t>
-      </w:r>
-      <w:bookmarkEnd w:id="35"/>
-      <w:r>
-        <w:t xml:space="preserve"> </w:t>
-      </w:r>
-    </w:p>
-    <w:p>
-      <w:pPr>
-        <w:jc w:val="both"/>
-        <w:rPr>
-          <w:lang w:val="en-US"/>
-        </w:rPr>
-      </w:pPr>
-      <w:r>
-        <w:rPr>
-          <w:lang w:val="en-US"/>
-        </w:rPr>
-        <w:t>…</w:t>
-      </w:r>
-    </w:p>
-    <w:p>
-      <w:pPr>
-        <w:pStyle w:val="Overskrift3"/>
-        <w:jc w:val="both"/>
-        <w:rPr>
-          <w:lang w:val="en-US"/>
-        </w:rPr>
-      </w:pPr>
-      <w:bookmarkStart w:id="36" w:name="_Toc121843604"/>
-      <w:r>
-        <w:rPr>
-          <w:lang w:val="en-US"/>
-        </w:rPr>
-        <w:t xml:space="preserve">Photoshop, Illustrator </w:t>
-      </w:r>
-      <w:proofErr w:type="spellStart"/>
-      <w:r>
-        <w:rPr>
-          <w:lang w:val="en-US"/>
-        </w:rPr>
-        <w:t>og</w:t>
-      </w:r>
-      <w:proofErr w:type="spellEnd"/>
-      <w:r>
-        <w:rPr>
-          <w:lang w:val="en-US"/>
-        </w:rPr>
-        <w:t>/</w:t>
-      </w:r>
-      <w:proofErr w:type="spellStart"/>
-      <w:r>
-        <w:rPr>
-          <w:lang w:val="en-US"/>
-        </w:rPr>
-        <w:t>eller</w:t>
-      </w:r>
-      <w:proofErr w:type="spellEnd"/>
-      <w:r>
-        <w:rPr>
-          <w:lang w:val="en-US"/>
-        </w:rPr>
-        <w:t xml:space="preserve"> Lightroom Classic</w:t>
-      </w:r>
-      <w:bookmarkEnd w:id="36"/>
-    </w:p>
-    <w:p>
-      <w:pPr>
-        <w:jc w:val="both"/>
-      </w:pPr>
-      <w:r>
-        <w:t>…</w:t>
-      </w:r>
-    </w:p>
-    <w:p>
-      <w:pPr>
-        <w:jc w:val="both"/>
-      </w:pPr>
-      <w:r>
-        <w:t>Evt. lav site ikoner i illustrator (tlf. mail etc.)</w:t>
-      </w:r>
-    </w:p>
-    <w:p>
-      <w:pPr>
-        <w:jc w:val="both"/>
-      </w:pPr>
-      <w:r>
-        <w:rPr>
-          <w:highlight w:val="magenta"/>
-        </w:rPr>
         <w:t>Ret vigtigt så brug det, måske til billeder af medarbejdere eller sådan noget?</w:t>
       </w:r>
       <w:r>
@@ -9017,12 +8341,9 @@
         <w:spacing w:after="0"/>
         <w:jc w:val="both"/>
       </w:pPr>
-      <w:proofErr w:type="spellStart"/>
-      <w:r>
-        <w:lastRenderedPageBreak/>
+      <w:r>
         <w:t>Consistency</w:t>
       </w:r>
-      <w:proofErr w:type="spellEnd"/>
     </w:p>
     <w:p>
       <w:pPr>
@@ -9076,6 +8397,28 @@
     </w:p>
     <w:p>
       <w:pPr>
+        <w:jc w:val="both"/>
+      </w:pPr>
+      <w:r>
+        <w:t>#EF3832</w:t>
+      </w:r>
+      <w:r>
+        <w:t xml:space="preserve"> (logo red color)</w:t>
+      </w:r>
+    </w:p>
+    <w:p>
+      <w:pPr>
+        <w:jc w:val="both"/>
+      </w:pPr>
+      <w:r>
+        <w:t>#151515</w:t>
+      </w:r>
+      <w:r>
+        <w:t xml:space="preserve"> (logo bg color)</w:t>
+      </w:r>
+    </w:p>
+    <w:p>
+      <w:pPr>
         <w:pStyle w:val="Overskrift4"/>
         <w:jc w:val="both"/>
       </w:pPr>
@@ -9106,15 +8449,7 @@
         <w:t xml:space="preserve">Kodning: </w:t>
       </w:r>
       <w:r>
-        <w:t xml:space="preserve">Beskriv brugt HTML/CSS, </w:t>
-      </w:r>
-      <w:proofErr w:type="spellStart"/>
-      <w:r>
-        <w:t>responsiveness</w:t>
-      </w:r>
-      <w:proofErr w:type="spellEnd"/>
-      <w:r>
-        <w:t xml:space="preserve"> etc.</w:t>
+        <w:t>Beskriv brugt HTML/CSS, responsiveness etc.</w:t>
       </w:r>
       <w:bookmarkEnd w:id="38"/>
     </w:p>
@@ -9152,13 +8487,8 @@
         <w:jc w:val="both"/>
       </w:pPr>
       <w:r>
-        <w:t xml:space="preserve">lav Skoleopgave </w:t>
-      </w:r>
-      <w:proofErr w:type="spellStart"/>
-      <w:r>
-        <w:t>disclaimer</w:t>
-      </w:r>
-      <w:proofErr w:type="spellEnd"/>
+        <w:t>lav Skoleopgave disclaimer</w:t>
+      </w:r>
     </w:p>
     <w:p>
       <w:pPr>
@@ -9203,77 +8533,7 @@
         <w:rPr>
           <w:highlight w:val="yellow"/>
         </w:rPr>
-        <w:t xml:space="preserve">Under udviklingen af min hjemmeside har jeg gjort brug af versionsstyring for at løbende kunne gemme min fremgang. Til dette har jeg brugt GitHub Desktop, hvori jeg har lavet og pushet et par </w:t>
-      </w:r>
-      <w:proofErr w:type="spellStart"/>
-      <w:r>
-        <w:rPr>
-          <w:highlight w:val="yellow"/>
-        </w:rPr>
-        <w:t>commits</w:t>
-      </w:r>
-      <w:proofErr w:type="spellEnd"/>
-      <w:r>
-        <w:rPr>
-          <w:highlight w:val="yellow"/>
-        </w:rPr>
-        <w:t xml:space="preserve"> om dagen. Da jeg arbejder individuelt på dette projekt og kun har arbejdet på det fra en computer, har jeg ikke haft brug for at pulle fra mit </w:t>
-      </w:r>
-      <w:proofErr w:type="spellStart"/>
-      <w:r>
-        <w:rPr>
-          <w:highlight w:val="yellow"/>
-        </w:rPr>
-        <w:t>repository</w:t>
-      </w:r>
-      <w:proofErr w:type="spellEnd"/>
-      <w:r>
-        <w:rPr>
-          <w:highlight w:val="yellow"/>
-        </w:rPr>
-        <w:t xml:space="preserve">. Hvis jeg evt. havde lavet nogle ændringer i dokumenterne til mit website fra min bærbar computer, kunne jeg have lavet et </w:t>
-      </w:r>
-      <w:proofErr w:type="spellStart"/>
-      <w:r>
-        <w:rPr>
-          <w:highlight w:val="yellow"/>
-        </w:rPr>
-        <w:t>commit</w:t>
-      </w:r>
-      <w:proofErr w:type="spellEnd"/>
-      <w:r>
-        <w:rPr>
-          <w:highlight w:val="yellow"/>
-        </w:rPr>
-        <w:t xml:space="preserve"> med den version fra min bærbar computer og pushet den version til mit GitHub </w:t>
-      </w:r>
-      <w:proofErr w:type="spellStart"/>
-      <w:r>
-        <w:rPr>
-          <w:highlight w:val="yellow"/>
-        </w:rPr>
-        <w:t>repository</w:t>
-      </w:r>
-      <w:proofErr w:type="spellEnd"/>
-      <w:r>
-        <w:rPr>
-          <w:highlight w:val="yellow"/>
-        </w:rPr>
-        <w:t xml:space="preserve">. Jeg ville så senere kunne hente den version ned fra mit GitHub </w:t>
-      </w:r>
-      <w:proofErr w:type="spellStart"/>
-      <w:r>
-        <w:rPr>
-          <w:highlight w:val="yellow"/>
-        </w:rPr>
-        <w:t>repository</w:t>
-      </w:r>
-      <w:proofErr w:type="spellEnd"/>
-      <w:r>
-        <w:rPr>
-          <w:highlight w:val="yellow"/>
-        </w:rPr>
-        <w:t xml:space="preserve"> til min stationær computer derhjemme og arbejde videre på den version, derfra.</w:t>
+        <w:t>Under udviklingen af min hjemmeside har jeg gjort brug af versionsstyring for at løbende kunne gemme min fremgang. Til dette har jeg brugt GitHub Desktop, hvori jeg har lavet og pushet et par commits om dagen. Da jeg arbejder individuelt på dette projekt og kun har arbejdet på det fra en computer, har jeg ikke haft brug for at pulle fra mit repository. Hvis jeg evt. havde lavet nogle ændringer i dokumenterne til mit website fra min bærbar computer, kunne jeg have lavet et commit med den version fra min bærbar computer og pushet den version til mit GitHub repository. Jeg ville så senere kunne hente den version ned fra mit GitHub repository til min stationær computer derhjemme og arbejde videre på den version, derfra.</w:t>
       </w:r>
       <w:r>
         <w:tab/>
@@ -9308,6 +8568,7 @@
       </w:pPr>
       <w:bookmarkStart w:id="41" w:name="_Toc121843609"/>
       <w:r>
+        <w:lastRenderedPageBreak/>
         <w:t>Gennemgå CV</w:t>
       </w:r>
       <w:bookmarkEnd w:id="41"/>
@@ -9373,7 +8634,6 @@
       </w:pPr>
       <w:bookmarkStart w:id="43" w:name="_Toc121843611"/>
       <w:r>
-        <w:lastRenderedPageBreak/>
         <w:t>Konklusion</w:t>
       </w:r>
       <w:bookmarkEnd w:id="43"/>
@@ -9460,7 +8720,7 @@
         <w:spacing w:after="0"/>
         <w:jc w:val="both"/>
       </w:pPr>
-      <w:hyperlink r:id="rId16" w:history="1">
+      <w:hyperlink r:id="rId20" w:history="1">
         <w:r>
           <w:rPr>
             <w:rStyle w:val="Hyperlink"/>
@@ -9484,7 +8744,7 @@
           <w:u w:val="none"/>
         </w:rPr>
       </w:pPr>
-      <w:hyperlink r:id="rId17" w:history="1">
+      <w:hyperlink r:id="rId21" w:history="1">
         <w:r>
           <w:rPr>
             <w:rStyle w:val="Hyperlink"/>
@@ -9495,7 +8755,7 @@
       <w:r>
         <w:t xml:space="preserve"> , </w:t>
       </w:r>
-      <w:hyperlink r:id="rId18" w:history="1">
+      <w:hyperlink r:id="rId22" w:history="1">
         <w:r>
           <w:rPr>
             <w:rStyle w:val="Hyperlink"/>
@@ -9519,7 +8779,7 @@
           <w:u w:val="none"/>
         </w:rPr>
       </w:pPr>
-      <w:hyperlink r:id="rId19" w:history="1">
+      <w:hyperlink r:id="rId23" w:history="1">
         <w:r>
           <w:rPr>
             <w:rStyle w:val="Hyperlink"/>
@@ -9538,13 +8798,8 @@
         <w:jc w:val="both"/>
       </w:pPr>
       <w:r>
-        <w:t xml:space="preserve">slipgate </w:t>
-      </w:r>
-      <w:proofErr w:type="spellStart"/>
-      <w:r>
-        <w:t>linkedIn</w:t>
-      </w:r>
-      <w:proofErr w:type="spellEnd"/>
+        <w:t>slipgate linkedIn</w:t>
+      </w:r>
     </w:p>
     <w:p>
       <w:pPr>
@@ -9556,13 +8811,8 @@
         <w:jc w:val="both"/>
       </w:pPr>
       <w:r>
-        <w:t xml:space="preserve">slipgate </w:t>
-      </w:r>
-      <w:proofErr w:type="spellStart"/>
-      <w:r>
-        <w:t>facebook</w:t>
-      </w:r>
-      <w:proofErr w:type="spellEnd"/>
+        <w:t>slipgate facebook</w:t>
+      </w:r>
     </w:p>
     <w:p>
       <w:pPr>
@@ -9587,7 +8837,7 @@
         <w:spacing w:after="0"/>
         <w:jc w:val="both"/>
       </w:pPr>
-      <w:hyperlink r:id="rId20" w:history="1">
+      <w:hyperlink r:id="rId24" w:history="1">
         <w:r>
           <w:rPr>
             <w:rStyle w:val="Hyperlink"/>
@@ -9606,7 +8856,7 @@
         <w:spacing w:after="0"/>
         <w:jc w:val="both"/>
       </w:pPr>
-      <w:hyperlink r:id="rId21" w:history="1">
+      <w:hyperlink r:id="rId25" w:history="1">
         <w:r>
           <w:rPr>
             <w:rStyle w:val="Hyperlink"/>
@@ -9625,7 +8875,7 @@
         <w:spacing w:after="0"/>
         <w:jc w:val="both"/>
       </w:pPr>
-      <w:hyperlink r:id="rId22" w:history="1">
+      <w:hyperlink r:id="rId26" w:history="1">
         <w:r>
           <w:rPr>
             <w:rStyle w:val="Hyperlink"/>
@@ -9644,16 +8894,14 @@
         <w:spacing w:after="0"/>
         <w:jc w:val="both"/>
       </w:pPr>
-    </w:p>
-    <w:p>
-      <w:pPr>
-        <w:spacing w:after="0"/>
-        <w:ind w:left="360"/>
-        <w:jc w:val="both"/>
-      </w:pPr>
-      <w:r>
-        <w:t>Software</w:t>
-      </w:r>
+      <w:hyperlink r:id="rId27" w:anchor="/media/File:Slipgate_Ironworks.svg" w:history="1">
+        <w:r>
+          <w:rPr>
+            <w:rStyle w:val="Hyperlink"/>
+          </w:rPr>
+          <w:t>https://en.wikipedia.org/wiki/Slipgate_Ironworks#/media/File:Slipgate_Ironworks.svg</w:t>
+        </w:r>
+      </w:hyperlink>
     </w:p>
     <w:p>
       <w:pPr>
@@ -9666,13 +8914,46 @@
         <w:jc w:val="both"/>
       </w:pPr>
       <w:r>
-        <w:t xml:space="preserve">Adobe </w:t>
-      </w:r>
-      <w:proofErr w:type="spellStart"/>
-      <w:r>
-        <w:t>Xd</w:t>
-      </w:r>
-      <w:proofErr w:type="spellEnd"/>
+        <w:t>Inspiration:</w:t>
+      </w:r>
+    </w:p>
+    <w:p>
+      <w:pPr>
+        <w:pStyle w:val="Listeafsnit"/>
+        <w:numPr>
+          <w:ilvl w:val="1"/>
+          <w:numId w:val="1"/>
+        </w:numPr>
+        <w:spacing w:after="0"/>
+        <w:jc w:val="both"/>
+      </w:pPr>
+      <w:hyperlink r:id="rId28" w:history="1">
+        <w:r>
+          <w:rPr>
+            <w:rStyle w:val="Hyperlink"/>
+          </w:rPr>
+          <w:t>https://www.idsoftware.com/en-gb</w:t>
+        </w:r>
+      </w:hyperlink>
+    </w:p>
+    <w:p>
+      <w:pPr>
+        <w:pStyle w:val="Listeafsnit"/>
+        <w:numPr>
+          <w:ilvl w:val="1"/>
+          <w:numId w:val="1"/>
+        </w:numPr>
+        <w:spacing w:after="0"/>
+        <w:jc w:val="both"/>
+      </w:pPr>
+      <w:hyperlink r:id="rId29" w:history="1">
+        <w:r>
+          <w:rPr>
+            <w:rStyle w:val="Hyperlink"/>
+          </w:rPr>
+          <w:t>https://exok.com/</w:t>
+        </w:r>
+      </w:hyperlink>
     </w:p>
     <w:p>
       <w:pPr>
@@ -9685,7 +8966,47 @@
         <w:jc w:val="both"/>
       </w:pPr>
       <w:r>
-        <w:t>Adobe InDesign</w:t>
+        <w:t>Fonts:</w:t>
+      </w:r>
+    </w:p>
+    <w:p>
+      <w:pPr>
+        <w:pStyle w:val="Listeafsnit"/>
+        <w:numPr>
+          <w:ilvl w:val="1"/>
+          <w:numId w:val="1"/>
+        </w:numPr>
+        <w:spacing w:after="0"/>
+        <w:jc w:val="both"/>
+      </w:pPr>
+      <w:hyperlink r:id="rId30" w:history="1">
+        <w:r>
+          <w:rPr>
+            <w:rStyle w:val="Hyperlink"/>
+          </w:rPr>
+          <w:t>https://fonts.adobe.com/fonts/fira-sans#fonts-section</w:t>
+        </w:r>
+      </w:hyperlink>
+    </w:p>
+    <w:p>
+      <w:pPr>
+        <w:pStyle w:val="Listeafsnit"/>
+        <w:numPr>
+          <w:ilvl w:val="1"/>
+          <w:numId w:val="1"/>
+        </w:numPr>
+        <w:spacing w:after="0"/>
+        <w:jc w:val="both"/>
+      </w:pPr>
+    </w:p>
+    <w:p>
+      <w:pPr>
+        <w:spacing w:after="0"/>
+        <w:ind w:left="360"/>
+        <w:jc w:val="both"/>
+      </w:pPr>
+      <w:r>
+        <w:t>Software</w:t>
       </w:r>
     </w:p>
     <w:p>
@@ -9697,15 +9018,9 @@
         </w:numPr>
         <w:spacing w:after="0"/>
         <w:jc w:val="both"/>
-        <w:rPr>
-          <w:highlight w:val="yellow"/>
-        </w:rPr>
-      </w:pPr>
-      <w:r>
-        <w:rPr>
-          <w:highlight w:val="yellow"/>
-        </w:rPr>
-        <w:t>Adobe Illustrator</w:t>
+      </w:pPr>
+      <w:r>
+        <w:t>Adobe Xd</w:t>
       </w:r>
     </w:p>
     <w:p>
@@ -9717,15 +9032,9 @@
         </w:numPr>
         <w:spacing w:after="0"/>
         <w:jc w:val="both"/>
-        <w:rPr>
-          <w:highlight w:val="yellow"/>
-        </w:rPr>
-      </w:pPr>
-      <w:r>
-        <w:rPr>
-          <w:highlight w:val="yellow"/>
-        </w:rPr>
-        <w:t>Adobe Photoshop</w:t>
+      </w:pPr>
+      <w:r>
+        <w:t>Adobe InDesign</w:t>
       </w:r>
     </w:p>
     <w:p>
@@ -9737,15 +9046,16 @@
         </w:numPr>
         <w:spacing w:after="0"/>
         <w:jc w:val="both"/>
-      </w:pPr>
-      <w:r>
-        <w:t xml:space="preserve">Adobe </w:t>
-      </w:r>
-      <w:proofErr w:type="spellStart"/>
-      <w:r>
-        <w:t>Dreamweaver</w:t>
-      </w:r>
-      <w:proofErr w:type="spellEnd"/>
+        <w:rPr>
+          <w:highlight w:val="yellow"/>
+        </w:rPr>
+      </w:pPr>
+      <w:r>
+        <w:rPr>
+          <w:highlight w:val="yellow"/>
+        </w:rPr>
+        <w:t>Adobe Illustrator</w:t>
+      </w:r>
     </w:p>
     <w:p>
       <w:pPr>
@@ -9764,21 +9074,7 @@
         <w:rPr>
           <w:highlight w:val="yellow"/>
         </w:rPr>
-        <w:t xml:space="preserve">Adobe </w:t>
-      </w:r>
-      <w:proofErr w:type="spellStart"/>
-      <w:r>
-        <w:rPr>
-          <w:highlight w:val="yellow"/>
-        </w:rPr>
-        <w:t>Lightroom</w:t>
-      </w:r>
-      <w:proofErr w:type="spellEnd"/>
-      <w:r>
-        <w:rPr>
-          <w:highlight w:val="yellow"/>
-        </w:rPr>
-        <w:t xml:space="preserve"> Classic</w:t>
+        <w:t>Adobe Photoshop</w:t>
       </w:r>
     </w:p>
     <w:p>
@@ -9792,12 +9088,46 @@
         <w:jc w:val="both"/>
       </w:pPr>
       <w:r>
+        <w:t>Adobe Dreamweaver</w:t>
+      </w:r>
+    </w:p>
+    <w:p>
+      <w:pPr>
+        <w:pStyle w:val="Listeafsnit"/>
+        <w:numPr>
+          <w:ilvl w:val="0"/>
+          <w:numId w:val="1"/>
+        </w:numPr>
+        <w:spacing w:after="0"/>
+        <w:jc w:val="both"/>
+        <w:rPr>
+          <w:highlight w:val="yellow"/>
+        </w:rPr>
+      </w:pPr>
+      <w:r>
+        <w:rPr>
+          <w:highlight w:val="yellow"/>
+        </w:rPr>
+        <w:t>Adobe Lightroom Classic</w:t>
+      </w:r>
+    </w:p>
+    <w:p>
+      <w:pPr>
+        <w:pStyle w:val="Listeafsnit"/>
+        <w:numPr>
+          <w:ilvl w:val="0"/>
+          <w:numId w:val="1"/>
+        </w:numPr>
+        <w:spacing w:after="0"/>
+        <w:jc w:val="both"/>
+      </w:pPr>
+      <w:r>
         <w:t>GitHub Desktop</w:t>
       </w:r>
     </w:p>
     <w:sectPr>
-      <w:headerReference w:type="default" r:id="rId23"/>
-      <w:footerReference w:type="default" r:id="rId24"/>
+      <w:headerReference w:type="default" r:id="rId31"/>
+      <w:footerReference w:type="default" r:id="rId32"/>
       <w:pgSz w:w="11906" w:h="16838"/>
       <w:pgMar w:top="1701" w:right="1134" w:bottom="1701" w:left="1134" w:header="708" w:footer="708" w:gutter="0"/>
       <w:cols w:space="708"/>
@@ -9941,15 +9271,8 @@
         <w:lang w:val="en-US"/>
       </w:rPr>
       <w:tab/>
-    </w:r>
-    <w:proofErr w:type="spellStart"/>
-    <w:r>
-      <w:rPr>
-        <w:lang w:val="en-US"/>
-      </w:rPr>
       <w:t>prb.software</w:t>
     </w:r>
-    <w:proofErr w:type="spellEnd"/>
   </w:p>
 </w:hdr>
 </file>

</xml_diff>